<commit_message>
First version SRS document
</commit_message>
<xml_diff>
--- a/SRS.docx
+++ b/SRS.docx
@@ -7,7 +7,16 @@
         <w:pStyle w:val="berschrift1"/>
       </w:pPr>
       <w:r>
-        <w:t>System Requirements Sepcification for ADAM</w:t>
+        <w:t>System Requirements S</w:t>
+      </w:r>
+      <w:r>
+        <w:t>p</w:t>
+      </w:r>
+      <w:r>
+        <w:t>e</w:t>
+      </w:r>
+      <w:r>
+        <w:t>cification for ADAM</w:t>
       </w:r>
     </w:p>
     <w:p>
@@ -143,6 +152,48 @@
       </w:r>
     </w:p>
     <w:p/>
+    <w:p>
+      <w:r>
+        <w:t>There are three main categories of Use Cases:</w:t>
+      </w:r>
+    </w:p>
+    <w:p>
+      <w:pPr>
+        <w:pStyle w:val="Listenabsatz"/>
+        <w:numPr>
+          <w:ilvl w:val="0"/>
+          <w:numId w:val="2"/>
+        </w:numPr>
+      </w:pPr>
+      <w:r>
+        <w:t>Mx: Monitoring Use Cases</w:t>
+      </w:r>
+    </w:p>
+    <w:p>
+      <w:pPr>
+        <w:pStyle w:val="Listenabsatz"/>
+        <w:numPr>
+          <w:ilvl w:val="0"/>
+          <w:numId w:val="2"/>
+        </w:numPr>
+      </w:pPr>
+      <w:r>
+        <w:t>Wx: Active Warning Use Cases</w:t>
+      </w:r>
+    </w:p>
+    <w:p>
+      <w:pPr>
+        <w:pStyle w:val="Listenabsatz"/>
+        <w:numPr>
+          <w:ilvl w:val="0"/>
+          <w:numId w:val="2"/>
+        </w:numPr>
+      </w:pPr>
+      <w:r>
+        <w:t>???</w:t>
+      </w:r>
+    </w:p>
+    <w:p/>
     <w:tbl>
       <w:tblPr>
         <w:tblStyle w:val="Tabellenraster"/>
@@ -159,6 +210,8 @@
             <w:tcW w:w="4603" w:type="dxa"/>
           </w:tcPr>
           <w:p>
+            <w:bookmarkStart w:id="0" w:name="OLE_LINK21"/>
+            <w:bookmarkStart w:id="1" w:name="OLE_LINK22"/>
             <w:r>
               <w:lastRenderedPageBreak/>
               <w:t>Use Case ID</w:t>
@@ -171,7 +224,7 @@
           </w:tcPr>
           <w:p>
             <w:r>
-              <w:t>X</w:t>
+              <w:t>M1</w:t>
             </w:r>
           </w:p>
         </w:tc>
@@ -193,7 +246,7 @@
           </w:tcPr>
           <w:p>
             <w:r>
-              <w:t>X</w:t>
+              <w:t>Monitor Speed</w:t>
             </w:r>
           </w:p>
         </w:tc>
@@ -215,7 +268,7 @@
           </w:tcPr>
           <w:p>
             <w:r>
-              <w:t>?</w:t>
+              <w:t>high</w:t>
             </w:r>
           </w:p>
         </w:tc>
@@ -237,7 +290,7 @@
           </w:tcPr>
           <w:p>
             <w:r>
-              <w:t>X</w:t>
+              <w:t>Accelerometer data is available</w:t>
             </w:r>
           </w:p>
         </w:tc>
@@ -259,7 +312,7 @@
           </w:tcPr>
           <w:p>
             <w:r>
-              <w:t>X</w:t>
+              <w:t>Current speed of the vehicle is available for further calculations</w:t>
             </w:r>
           </w:p>
         </w:tc>
@@ -281,7 +334,7 @@
           </w:tcPr>
           <w:p>
             <w:r>
-              <w:t>X</w:t>
+              <w:t>System</w:t>
             </w:r>
           </w:p>
         </w:tc>
@@ -303,7 +356,7 @@
           </w:tcPr>
           <w:p>
             <w:r>
-              <w:t>X</w:t>
+              <w:t>-</w:t>
             </w:r>
           </w:p>
         </w:tc>
@@ -325,7 +378,7 @@
           </w:tcPr>
           <w:p>
             <w:r>
-              <w:t>X</w:t>
+              <w:t>Periodic time interval</w:t>
             </w:r>
           </w:p>
         </w:tc>
@@ -353,6 +406,9 @@
                 <w:numId w:val="1"/>
               </w:numPr>
             </w:pPr>
+            <w:r>
+              <w:t>Measure the current speed of the vehicle</w:t>
+            </w:r>
           </w:p>
         </w:tc>
       </w:tr>
@@ -373,7 +429,7 @@
           </w:tcPr>
           <w:p>
             <w:r>
-              <w:t>X</w:t>
+              <w:t>-</w:t>
             </w:r>
           </w:p>
         </w:tc>
@@ -395,16 +451,2033 @@
           </w:tcPr>
           <w:p>
             <w:r>
-              <w:t>X</w:t>
-            </w:r>
-          </w:p>
-        </w:tc>
-      </w:tr>
+              <w:t>-</w:t>
+            </w:r>
+          </w:p>
+        </w:tc>
+      </w:tr>
+      <w:bookmarkEnd w:id="0"/>
+      <w:bookmarkEnd w:id="1"/>
     </w:tbl>
-    <w:p>
-      <w:bookmarkStart w:id="0" w:name="_GoBack"/>
-      <w:bookmarkEnd w:id="0"/>
-    </w:p>
+    <w:p/>
+    <w:tbl>
+      <w:tblPr>
+        <w:tblStyle w:val="Tabellenraster"/>
+        <w:tblW w:w="0" w:type="auto"/>
+        <w:tblLook w:val="04A0" w:firstRow="1" w:lastRow="0" w:firstColumn="1" w:lastColumn="0" w:noHBand="0" w:noVBand="1"/>
+      </w:tblPr>
+      <w:tblGrid>
+        <w:gridCol w:w="4603"/>
+        <w:gridCol w:w="4603"/>
+      </w:tblGrid>
+      <w:tr>
+        <w:tc>
+          <w:tcPr>
+            <w:tcW w:w="4603" w:type="dxa"/>
+          </w:tcPr>
+          <w:p>
+            <w:r>
+              <w:t>Use Case ID</w:t>
+            </w:r>
+          </w:p>
+        </w:tc>
+        <w:tc>
+          <w:tcPr>
+            <w:tcW w:w="4603" w:type="dxa"/>
+          </w:tcPr>
+          <w:p>
+            <w:r>
+              <w:t>M2</w:t>
+            </w:r>
+          </w:p>
+        </w:tc>
+      </w:tr>
+      <w:tr>
+        <w:tc>
+          <w:tcPr>
+            <w:tcW w:w="4603" w:type="dxa"/>
+          </w:tcPr>
+          <w:p>
+            <w:r>
+              <w:t>Name/Summary</w:t>
+            </w:r>
+          </w:p>
+        </w:tc>
+        <w:tc>
+          <w:tcPr>
+            <w:tcW w:w="4603" w:type="dxa"/>
+          </w:tcPr>
+          <w:p>
+            <w:r>
+              <w:t>Detect lanes</w:t>
+            </w:r>
+          </w:p>
+        </w:tc>
+      </w:tr>
+      <w:tr>
+        <w:tc>
+          <w:tcPr>
+            <w:tcW w:w="4603" w:type="dxa"/>
+          </w:tcPr>
+          <w:p>
+            <w:r>
+              <w:t>Priority</w:t>
+            </w:r>
+          </w:p>
+        </w:tc>
+        <w:tc>
+          <w:tcPr>
+            <w:tcW w:w="4603" w:type="dxa"/>
+          </w:tcPr>
+          <w:p>
+            <w:r>
+              <w:t>high</w:t>
+            </w:r>
+          </w:p>
+        </w:tc>
+      </w:tr>
+      <w:tr>
+        <w:tc>
+          <w:tcPr>
+            <w:tcW w:w="4603" w:type="dxa"/>
+          </w:tcPr>
+          <w:p>
+            <w:r>
+              <w:t>Preconditions</w:t>
+            </w:r>
+          </w:p>
+        </w:tc>
+        <w:tc>
+          <w:tcPr>
+            <w:tcW w:w="4603" w:type="dxa"/>
+          </w:tcPr>
+          <w:p>
+            <w:r>
+              <w:t>Video data of street in front of the device(car?) is available</w:t>
+            </w:r>
+          </w:p>
+        </w:tc>
+      </w:tr>
+      <w:tr>
+        <w:tc>
+          <w:tcPr>
+            <w:tcW w:w="4603" w:type="dxa"/>
+          </w:tcPr>
+          <w:p>
+            <w:r>
+              <w:t>Postconditions</w:t>
+            </w:r>
+          </w:p>
+        </w:tc>
+        <w:tc>
+          <w:tcPr>
+            <w:tcW w:w="4603" w:type="dxa"/>
+          </w:tcPr>
+          <w:p>
+            <w:r>
+              <w:t>Lanes in front of the device are detected</w:t>
+            </w:r>
+          </w:p>
+        </w:tc>
+      </w:tr>
+      <w:tr>
+        <w:tc>
+          <w:tcPr>
+            <w:tcW w:w="4603" w:type="dxa"/>
+          </w:tcPr>
+          <w:p>
+            <w:r>
+              <w:t>Primary Actor</w:t>
+            </w:r>
+          </w:p>
+        </w:tc>
+        <w:tc>
+          <w:tcPr>
+            <w:tcW w:w="4603" w:type="dxa"/>
+          </w:tcPr>
+          <w:p>
+            <w:r>
+              <w:t>System</w:t>
+            </w:r>
+          </w:p>
+        </w:tc>
+      </w:tr>
+      <w:tr>
+        <w:tc>
+          <w:tcPr>
+            <w:tcW w:w="4603" w:type="dxa"/>
+          </w:tcPr>
+          <w:p>
+            <w:r>
+              <w:t>Secondary Actor(s)</w:t>
+            </w:r>
+          </w:p>
+        </w:tc>
+        <w:tc>
+          <w:tcPr>
+            <w:tcW w:w="4603" w:type="dxa"/>
+          </w:tcPr>
+          <w:p>
+            <w:r>
+              <w:t>-</w:t>
+            </w:r>
+          </w:p>
+        </w:tc>
+      </w:tr>
+      <w:tr>
+        <w:tc>
+          <w:tcPr>
+            <w:tcW w:w="4603" w:type="dxa"/>
+          </w:tcPr>
+          <w:p>
+            <w:r>
+              <w:t>Trigger</w:t>
+            </w:r>
+          </w:p>
+        </w:tc>
+        <w:tc>
+          <w:tcPr>
+            <w:tcW w:w="4603" w:type="dxa"/>
+          </w:tcPr>
+          <w:p>
+            <w:r>
+              <w:t>Periodic time interval</w:t>
+            </w:r>
+          </w:p>
+        </w:tc>
+      </w:tr>
+      <w:tr>
+        <w:tc>
+          <w:tcPr>
+            <w:tcW w:w="4603" w:type="dxa"/>
+          </w:tcPr>
+          <w:p>
+            <w:r>
+              <w:t>Main Scenario</w:t>
+            </w:r>
+          </w:p>
+        </w:tc>
+        <w:tc>
+          <w:tcPr>
+            <w:tcW w:w="4603" w:type="dxa"/>
+          </w:tcPr>
+          <w:p>
+            <w:pPr>
+              <w:pStyle w:val="Listenabsatz"/>
+              <w:numPr>
+                <w:ilvl w:val="0"/>
+                <w:numId w:val="3"/>
+              </w:numPr>
+            </w:pPr>
+            <w:r>
+              <w:t>Detect all lanes in current video frame</w:t>
+            </w:r>
+          </w:p>
+        </w:tc>
+      </w:tr>
+      <w:tr>
+        <w:tc>
+          <w:tcPr>
+            <w:tcW w:w="4603" w:type="dxa"/>
+          </w:tcPr>
+          <w:p>
+            <w:r>
+              <w:t>Extensions</w:t>
+            </w:r>
+          </w:p>
+        </w:tc>
+        <w:tc>
+          <w:tcPr>
+            <w:tcW w:w="4603" w:type="dxa"/>
+          </w:tcPr>
+          <w:p>
+            <w:r>
+              <w:t>-</w:t>
+            </w:r>
+          </w:p>
+        </w:tc>
+      </w:tr>
+      <w:tr>
+        <w:tc>
+          <w:tcPr>
+            <w:tcW w:w="4603" w:type="dxa"/>
+          </w:tcPr>
+          <w:p>
+            <w:r>
+              <w:t>Open Issues</w:t>
+            </w:r>
+          </w:p>
+        </w:tc>
+        <w:tc>
+          <w:tcPr>
+            <w:tcW w:w="4603" w:type="dxa"/>
+          </w:tcPr>
+          <w:p>
+            <w:r>
+              <w:t>-</w:t>
+            </w:r>
+          </w:p>
+        </w:tc>
+      </w:tr>
+    </w:tbl>
+    <w:p/>
+    <w:tbl>
+      <w:tblPr>
+        <w:tblStyle w:val="Tabellenraster"/>
+        <w:tblW w:w="0" w:type="auto"/>
+        <w:tblLook w:val="04A0" w:firstRow="1" w:lastRow="0" w:firstColumn="1" w:lastColumn="0" w:noHBand="0" w:noVBand="1"/>
+      </w:tblPr>
+      <w:tblGrid>
+        <w:gridCol w:w="4603"/>
+        <w:gridCol w:w="4603"/>
+      </w:tblGrid>
+      <w:tr>
+        <w:tc>
+          <w:tcPr>
+            <w:tcW w:w="4603" w:type="dxa"/>
+          </w:tcPr>
+          <w:p>
+            <w:r>
+              <w:t>Use Case ID</w:t>
+            </w:r>
+          </w:p>
+        </w:tc>
+        <w:tc>
+          <w:tcPr>
+            <w:tcW w:w="4603" w:type="dxa"/>
+          </w:tcPr>
+          <w:p>
+            <w:r>
+              <w:t>M3</w:t>
+            </w:r>
+          </w:p>
+        </w:tc>
+      </w:tr>
+      <w:tr>
+        <w:tc>
+          <w:tcPr>
+            <w:tcW w:w="4603" w:type="dxa"/>
+          </w:tcPr>
+          <w:p>
+            <w:r>
+              <w:t>Name/Summary</w:t>
+            </w:r>
+          </w:p>
+        </w:tc>
+        <w:tc>
+          <w:tcPr>
+            <w:tcW w:w="4603" w:type="dxa"/>
+          </w:tcPr>
+          <w:p>
+            <w:r>
+              <w:t>Detect cars</w:t>
+            </w:r>
+          </w:p>
+        </w:tc>
+      </w:tr>
+      <w:tr>
+        <w:tc>
+          <w:tcPr>
+            <w:tcW w:w="4603" w:type="dxa"/>
+          </w:tcPr>
+          <w:p>
+            <w:r>
+              <w:t>Priority</w:t>
+            </w:r>
+          </w:p>
+        </w:tc>
+        <w:tc>
+          <w:tcPr>
+            <w:tcW w:w="4603" w:type="dxa"/>
+          </w:tcPr>
+          <w:p>
+            <w:r>
+              <w:t>high</w:t>
+            </w:r>
+          </w:p>
+        </w:tc>
+      </w:tr>
+      <w:tr>
+        <w:tc>
+          <w:tcPr>
+            <w:tcW w:w="4603" w:type="dxa"/>
+          </w:tcPr>
+          <w:p>
+            <w:r>
+              <w:t>Preconditions</w:t>
+            </w:r>
+          </w:p>
+        </w:tc>
+        <w:tc>
+          <w:tcPr>
+            <w:tcW w:w="4603" w:type="dxa"/>
+          </w:tcPr>
+          <w:p>
+            <w:r>
+              <w:t>Video data of street in front of the device(car?) is available</w:t>
+            </w:r>
+          </w:p>
+        </w:tc>
+      </w:tr>
+      <w:tr>
+        <w:tc>
+          <w:tcPr>
+            <w:tcW w:w="4603" w:type="dxa"/>
+          </w:tcPr>
+          <w:p>
+            <w:r>
+              <w:t>Postconditions</w:t>
+            </w:r>
+          </w:p>
+        </w:tc>
+        <w:tc>
+          <w:tcPr>
+            <w:tcW w:w="4603" w:type="dxa"/>
+          </w:tcPr>
+          <w:p>
+            <w:r>
+              <w:t>Verhicles</w:t>
+            </w:r>
+            <w:r>
+              <w:t xml:space="preserve"> and their metadata in front of the device are detected</w:t>
+            </w:r>
+          </w:p>
+        </w:tc>
+      </w:tr>
+      <w:tr>
+        <w:tc>
+          <w:tcPr>
+            <w:tcW w:w="4603" w:type="dxa"/>
+          </w:tcPr>
+          <w:p>
+            <w:r>
+              <w:t>Primary Actor</w:t>
+            </w:r>
+          </w:p>
+        </w:tc>
+        <w:tc>
+          <w:tcPr>
+            <w:tcW w:w="4603" w:type="dxa"/>
+          </w:tcPr>
+          <w:p>
+            <w:r>
+              <w:t>System</w:t>
+            </w:r>
+          </w:p>
+        </w:tc>
+      </w:tr>
+      <w:tr>
+        <w:tc>
+          <w:tcPr>
+            <w:tcW w:w="4603" w:type="dxa"/>
+          </w:tcPr>
+          <w:p>
+            <w:r>
+              <w:t>Secondary Actor(s)</w:t>
+            </w:r>
+          </w:p>
+        </w:tc>
+        <w:tc>
+          <w:tcPr>
+            <w:tcW w:w="4603" w:type="dxa"/>
+          </w:tcPr>
+          <w:p>
+            <w:r>
+              <w:t>-</w:t>
+            </w:r>
+          </w:p>
+        </w:tc>
+      </w:tr>
+      <w:tr>
+        <w:tc>
+          <w:tcPr>
+            <w:tcW w:w="4603" w:type="dxa"/>
+          </w:tcPr>
+          <w:p>
+            <w:r>
+              <w:t>Trigger</w:t>
+            </w:r>
+          </w:p>
+        </w:tc>
+        <w:tc>
+          <w:tcPr>
+            <w:tcW w:w="4603" w:type="dxa"/>
+          </w:tcPr>
+          <w:p>
+            <w:r>
+              <w:t>Periodic time interval</w:t>
+            </w:r>
+          </w:p>
+        </w:tc>
+      </w:tr>
+      <w:tr>
+        <w:tc>
+          <w:tcPr>
+            <w:tcW w:w="4603" w:type="dxa"/>
+          </w:tcPr>
+          <w:p>
+            <w:r>
+              <w:t>Main Scenario</w:t>
+            </w:r>
+          </w:p>
+        </w:tc>
+        <w:tc>
+          <w:tcPr>
+            <w:tcW w:w="4603" w:type="dxa"/>
+          </w:tcPr>
+          <w:p>
+            <w:pPr>
+              <w:pStyle w:val="Listenabsatz"/>
+              <w:numPr>
+                <w:ilvl w:val="0"/>
+                <w:numId w:val="4"/>
+              </w:numPr>
+            </w:pPr>
+            <w:r>
+              <w:t xml:space="preserve">Detect all </w:t>
+            </w:r>
+            <w:r>
+              <w:t>vehicles</w:t>
+            </w:r>
+            <w:r>
+              <w:t xml:space="preserve"> in current video frame</w:t>
+            </w:r>
+          </w:p>
+          <w:p>
+            <w:pPr>
+              <w:pStyle w:val="Listenabsatz"/>
+              <w:numPr>
+                <w:ilvl w:val="0"/>
+                <w:numId w:val="4"/>
+              </w:numPr>
+            </w:pPr>
+            <w:bookmarkStart w:id="2" w:name="OLE_LINK23"/>
+            <w:bookmarkStart w:id="3" w:name="OLE_LINK24"/>
+            <w:r>
+              <w:t xml:space="preserve">If </w:t>
+            </w:r>
+            <w:r>
+              <w:t>vehicle</w:t>
+            </w:r>
+            <w:r>
+              <w:t xml:space="preserve"> has been detected in last (or further away) frame, treat as the same </w:t>
+            </w:r>
+            <w:r>
+              <w:t>vehicle</w:t>
+            </w:r>
+            <w:r>
+              <w:t xml:space="preserve"> object</w:t>
+            </w:r>
+          </w:p>
+          <w:bookmarkEnd w:id="2"/>
+          <w:bookmarkEnd w:id="3"/>
+          <w:p>
+            <w:pPr>
+              <w:pStyle w:val="Listenabsatz"/>
+              <w:numPr>
+                <w:ilvl w:val="0"/>
+                <w:numId w:val="4"/>
+              </w:numPr>
+            </w:pPr>
+            <w:r>
+              <w:t xml:space="preserve">If </w:t>
+            </w:r>
+            <w:r>
+              <w:t>vehicle</w:t>
+            </w:r>
+            <w:r>
+              <w:t xml:space="preserve"> is already known:</w:t>
+            </w:r>
+          </w:p>
+          <w:p>
+            <w:pPr>
+              <w:pStyle w:val="Listenabsatz"/>
+              <w:numPr>
+                <w:ilvl w:val="1"/>
+                <w:numId w:val="4"/>
+              </w:numPr>
+            </w:pPr>
+            <w:r>
+              <w:t xml:space="preserve">Determine the direction of the </w:t>
+            </w:r>
+            <w:r>
+              <w:t>vehicle</w:t>
+            </w:r>
+          </w:p>
+          <w:p>
+            <w:pPr>
+              <w:pStyle w:val="Listenabsatz"/>
+              <w:numPr>
+                <w:ilvl w:val="1"/>
+                <w:numId w:val="4"/>
+              </w:numPr>
+            </w:pPr>
+            <w:r>
+              <w:t>Determine</w:t>
+            </w:r>
+            <w:r>
+              <w:t xml:space="preserve"> the speed and acceleration of the vehicle, especially if it is slowing down/braking</w:t>
+            </w:r>
+          </w:p>
+          <w:p>
+            <w:pPr>
+              <w:pStyle w:val="Listenabsatz"/>
+              <w:numPr>
+                <w:ilvl w:val="1"/>
+                <w:numId w:val="4"/>
+              </w:numPr>
+            </w:pPr>
+            <w:r>
+              <w:t>Determine the lane the vehicle is travelling on</w:t>
+            </w:r>
+          </w:p>
+        </w:tc>
+      </w:tr>
+      <w:tr>
+        <w:tc>
+          <w:tcPr>
+            <w:tcW w:w="4603" w:type="dxa"/>
+          </w:tcPr>
+          <w:p>
+            <w:r>
+              <w:t>Extensions</w:t>
+            </w:r>
+          </w:p>
+        </w:tc>
+        <w:tc>
+          <w:tcPr>
+            <w:tcW w:w="4603" w:type="dxa"/>
+          </w:tcPr>
+          <w:p>
+            <w:r>
+              <w:t>M4</w:t>
+            </w:r>
+            <w:r>
+              <w:t>: In step 3.1 use Information from M4</w:t>
+            </w:r>
+          </w:p>
+        </w:tc>
+      </w:tr>
+      <w:tr>
+        <w:tc>
+          <w:tcPr>
+            <w:tcW w:w="4603" w:type="dxa"/>
+          </w:tcPr>
+          <w:p>
+            <w:r>
+              <w:t>Open Issues</w:t>
+            </w:r>
+          </w:p>
+        </w:tc>
+        <w:tc>
+          <w:tcPr>
+            <w:tcW w:w="4603" w:type="dxa"/>
+          </w:tcPr>
+          <w:p>
+            <w:r>
+              <w:t>-</w:t>
+            </w:r>
+          </w:p>
+        </w:tc>
+      </w:tr>
+    </w:tbl>
+    <w:p/>
+    <w:tbl>
+      <w:tblPr>
+        <w:tblStyle w:val="Tabellenraster"/>
+        <w:tblW w:w="0" w:type="auto"/>
+        <w:tblLook w:val="04A0" w:firstRow="1" w:lastRow="0" w:firstColumn="1" w:lastColumn="0" w:noHBand="0" w:noVBand="1"/>
+      </w:tblPr>
+      <w:tblGrid>
+        <w:gridCol w:w="4603"/>
+        <w:gridCol w:w="4603"/>
+      </w:tblGrid>
+      <w:tr>
+        <w:tc>
+          <w:tcPr>
+            <w:tcW w:w="4603" w:type="dxa"/>
+          </w:tcPr>
+          <w:p>
+            <w:r>
+              <w:t>Use Case ID</w:t>
+            </w:r>
+          </w:p>
+        </w:tc>
+        <w:tc>
+          <w:tcPr>
+            <w:tcW w:w="4603" w:type="dxa"/>
+          </w:tcPr>
+          <w:p>
+            <w:r>
+              <w:t>M4</w:t>
+            </w:r>
+          </w:p>
+        </w:tc>
+      </w:tr>
+      <w:tr>
+        <w:tc>
+          <w:tcPr>
+            <w:tcW w:w="4603" w:type="dxa"/>
+          </w:tcPr>
+          <w:p>
+            <w:r>
+              <w:t>Name/Summary</w:t>
+            </w:r>
+          </w:p>
+        </w:tc>
+        <w:tc>
+          <w:tcPr>
+            <w:tcW w:w="4603" w:type="dxa"/>
+          </w:tcPr>
+          <w:p>
+            <w:r>
+              <w:t>Detect brake lights</w:t>
+            </w:r>
+          </w:p>
+        </w:tc>
+      </w:tr>
+      <w:tr>
+        <w:tc>
+          <w:tcPr>
+            <w:tcW w:w="4603" w:type="dxa"/>
+          </w:tcPr>
+          <w:p>
+            <w:r>
+              <w:t>Priority</w:t>
+            </w:r>
+          </w:p>
+        </w:tc>
+        <w:tc>
+          <w:tcPr>
+            <w:tcW w:w="4603" w:type="dxa"/>
+          </w:tcPr>
+          <w:p>
+            <w:r>
+              <w:t>high</w:t>
+            </w:r>
+          </w:p>
+        </w:tc>
+      </w:tr>
+      <w:tr>
+        <w:tc>
+          <w:tcPr>
+            <w:tcW w:w="4603" w:type="dxa"/>
+          </w:tcPr>
+          <w:p>
+            <w:r>
+              <w:t>Preconditions</w:t>
+            </w:r>
+          </w:p>
+        </w:tc>
+        <w:tc>
+          <w:tcPr>
+            <w:tcW w:w="4603" w:type="dxa"/>
+          </w:tcPr>
+          <w:p>
+            <w:r>
+              <w:t>Video data of street in front of the device(car?) is available</w:t>
+            </w:r>
+          </w:p>
+        </w:tc>
+      </w:tr>
+      <w:tr>
+        <w:tc>
+          <w:tcPr>
+            <w:tcW w:w="4603" w:type="dxa"/>
+          </w:tcPr>
+          <w:p>
+            <w:r>
+              <w:t>Postconditions</w:t>
+            </w:r>
+          </w:p>
+        </w:tc>
+        <w:tc>
+          <w:tcPr>
+            <w:tcW w:w="4603" w:type="dxa"/>
+          </w:tcPr>
+          <w:p>
+            <w:r>
+              <w:t>Braking lights of a vehicle in</w:t>
+            </w:r>
+            <w:r>
+              <w:t xml:space="preserve"> in front of the device are detected</w:t>
+            </w:r>
+          </w:p>
+        </w:tc>
+      </w:tr>
+      <w:tr>
+        <w:tc>
+          <w:tcPr>
+            <w:tcW w:w="4603" w:type="dxa"/>
+          </w:tcPr>
+          <w:p>
+            <w:r>
+              <w:t>Primary Actor</w:t>
+            </w:r>
+          </w:p>
+        </w:tc>
+        <w:tc>
+          <w:tcPr>
+            <w:tcW w:w="4603" w:type="dxa"/>
+          </w:tcPr>
+          <w:p>
+            <w:r>
+              <w:t>System</w:t>
+            </w:r>
+          </w:p>
+        </w:tc>
+      </w:tr>
+      <w:tr>
+        <w:tc>
+          <w:tcPr>
+            <w:tcW w:w="4603" w:type="dxa"/>
+          </w:tcPr>
+          <w:p>
+            <w:r>
+              <w:t>Secondary Actor(s)</w:t>
+            </w:r>
+          </w:p>
+        </w:tc>
+        <w:tc>
+          <w:tcPr>
+            <w:tcW w:w="4603" w:type="dxa"/>
+          </w:tcPr>
+          <w:p>
+            <w:r>
+              <w:t>-</w:t>
+            </w:r>
+          </w:p>
+        </w:tc>
+      </w:tr>
+      <w:tr>
+        <w:tc>
+          <w:tcPr>
+            <w:tcW w:w="4603" w:type="dxa"/>
+          </w:tcPr>
+          <w:p>
+            <w:r>
+              <w:t>Trigger</w:t>
+            </w:r>
+          </w:p>
+        </w:tc>
+        <w:tc>
+          <w:tcPr>
+            <w:tcW w:w="4603" w:type="dxa"/>
+          </w:tcPr>
+          <w:p>
+            <w:r>
+              <w:t>Periodic time interval</w:t>
+            </w:r>
+          </w:p>
+        </w:tc>
+      </w:tr>
+      <w:tr>
+        <w:tc>
+          <w:tcPr>
+            <w:tcW w:w="4603" w:type="dxa"/>
+          </w:tcPr>
+          <w:p>
+            <w:r>
+              <w:t>Main Scenario</w:t>
+            </w:r>
+          </w:p>
+        </w:tc>
+        <w:tc>
+          <w:tcPr>
+            <w:tcW w:w="4603" w:type="dxa"/>
+          </w:tcPr>
+          <w:p>
+            <w:pPr>
+              <w:pStyle w:val="Listenabsatz"/>
+              <w:numPr>
+                <w:ilvl w:val="0"/>
+                <w:numId w:val="5"/>
+              </w:numPr>
+            </w:pPr>
+            <w:r>
+              <w:t xml:space="preserve">Detect all </w:t>
+            </w:r>
+            <w:r>
+              <w:t>red lights connected to a vehicle object</w:t>
+            </w:r>
+            <w:r>
+              <w:t xml:space="preserve"> in current video frame</w:t>
+            </w:r>
+          </w:p>
+        </w:tc>
+      </w:tr>
+      <w:tr>
+        <w:tc>
+          <w:tcPr>
+            <w:tcW w:w="4603" w:type="dxa"/>
+          </w:tcPr>
+          <w:p>
+            <w:r>
+              <w:t>Extensions</w:t>
+            </w:r>
+          </w:p>
+        </w:tc>
+        <w:tc>
+          <w:tcPr>
+            <w:tcW w:w="4603" w:type="dxa"/>
+          </w:tcPr>
+          <w:p>
+            <w:r>
+              <w:t>-</w:t>
+            </w:r>
+          </w:p>
+        </w:tc>
+      </w:tr>
+      <w:tr>
+        <w:tc>
+          <w:tcPr>
+            <w:tcW w:w="4603" w:type="dxa"/>
+          </w:tcPr>
+          <w:p>
+            <w:r>
+              <w:t>Open Issues</w:t>
+            </w:r>
+          </w:p>
+        </w:tc>
+        <w:tc>
+          <w:tcPr>
+            <w:tcW w:w="4603" w:type="dxa"/>
+          </w:tcPr>
+          <w:p>
+            <w:r>
+              <w:t>-</w:t>
+            </w:r>
+          </w:p>
+        </w:tc>
+      </w:tr>
+    </w:tbl>
+    <w:p/>
+    <w:tbl>
+      <w:tblPr>
+        <w:tblStyle w:val="Tabellenraster"/>
+        <w:tblW w:w="0" w:type="auto"/>
+        <w:tblLook w:val="04A0" w:firstRow="1" w:lastRow="0" w:firstColumn="1" w:lastColumn="0" w:noHBand="0" w:noVBand="1"/>
+      </w:tblPr>
+      <w:tblGrid>
+        <w:gridCol w:w="4603"/>
+        <w:gridCol w:w="4603"/>
+      </w:tblGrid>
+      <w:tr>
+        <w:tc>
+          <w:tcPr>
+            <w:tcW w:w="4603" w:type="dxa"/>
+          </w:tcPr>
+          <w:p>
+            <w:r>
+              <w:t>Use Case ID</w:t>
+            </w:r>
+          </w:p>
+        </w:tc>
+        <w:tc>
+          <w:tcPr>
+            <w:tcW w:w="4603" w:type="dxa"/>
+          </w:tcPr>
+          <w:p>
+            <w:r>
+              <w:t>M5</w:t>
+            </w:r>
+          </w:p>
+        </w:tc>
+      </w:tr>
+      <w:tr>
+        <w:tc>
+          <w:tcPr>
+            <w:tcW w:w="4603" w:type="dxa"/>
+          </w:tcPr>
+          <w:p>
+            <w:r>
+              <w:t>Name/Summary</w:t>
+            </w:r>
+          </w:p>
+        </w:tc>
+        <w:tc>
+          <w:tcPr>
+            <w:tcW w:w="4603" w:type="dxa"/>
+          </w:tcPr>
+          <w:p>
+            <w:r>
+              <w:t>Detect street signs</w:t>
+            </w:r>
+          </w:p>
+        </w:tc>
+      </w:tr>
+      <w:tr>
+        <w:tc>
+          <w:tcPr>
+            <w:tcW w:w="4603" w:type="dxa"/>
+          </w:tcPr>
+          <w:p>
+            <w:r>
+              <w:t>Priority</w:t>
+            </w:r>
+          </w:p>
+        </w:tc>
+        <w:tc>
+          <w:tcPr>
+            <w:tcW w:w="4603" w:type="dxa"/>
+          </w:tcPr>
+          <w:p>
+            <w:r>
+              <w:t>high</w:t>
+            </w:r>
+          </w:p>
+        </w:tc>
+      </w:tr>
+      <w:tr>
+        <w:tc>
+          <w:tcPr>
+            <w:tcW w:w="4603" w:type="dxa"/>
+          </w:tcPr>
+          <w:p>
+            <w:r>
+              <w:t>Preconditions</w:t>
+            </w:r>
+          </w:p>
+        </w:tc>
+        <w:tc>
+          <w:tcPr>
+            <w:tcW w:w="4603" w:type="dxa"/>
+          </w:tcPr>
+          <w:p>
+            <w:r>
+              <w:t>Video data of street in front of the device(car?) is available</w:t>
+            </w:r>
+          </w:p>
+        </w:tc>
+      </w:tr>
+      <w:tr>
+        <w:tc>
+          <w:tcPr>
+            <w:tcW w:w="4603" w:type="dxa"/>
+          </w:tcPr>
+          <w:p>
+            <w:r>
+              <w:t>Postconditions</w:t>
+            </w:r>
+          </w:p>
+        </w:tc>
+        <w:tc>
+          <w:tcPr>
+            <w:tcW w:w="4603" w:type="dxa"/>
+          </w:tcPr>
+          <w:p>
+            <w:r>
+              <w:t>Street signs in front of the device are detected and recognised</w:t>
+            </w:r>
+          </w:p>
+        </w:tc>
+      </w:tr>
+      <w:tr>
+        <w:tc>
+          <w:tcPr>
+            <w:tcW w:w="4603" w:type="dxa"/>
+          </w:tcPr>
+          <w:p>
+            <w:r>
+              <w:t>Primary Actor</w:t>
+            </w:r>
+          </w:p>
+        </w:tc>
+        <w:tc>
+          <w:tcPr>
+            <w:tcW w:w="4603" w:type="dxa"/>
+          </w:tcPr>
+          <w:p>
+            <w:r>
+              <w:t>System</w:t>
+            </w:r>
+          </w:p>
+        </w:tc>
+      </w:tr>
+      <w:tr>
+        <w:tc>
+          <w:tcPr>
+            <w:tcW w:w="4603" w:type="dxa"/>
+          </w:tcPr>
+          <w:p>
+            <w:r>
+              <w:t>Secondary Actor(s)</w:t>
+            </w:r>
+          </w:p>
+        </w:tc>
+        <w:tc>
+          <w:tcPr>
+            <w:tcW w:w="4603" w:type="dxa"/>
+          </w:tcPr>
+          <w:p>
+            <w:r>
+              <w:t>-</w:t>
+            </w:r>
+          </w:p>
+        </w:tc>
+      </w:tr>
+      <w:tr>
+        <w:tc>
+          <w:tcPr>
+            <w:tcW w:w="4603" w:type="dxa"/>
+          </w:tcPr>
+          <w:p>
+            <w:r>
+              <w:t>Trigger</w:t>
+            </w:r>
+          </w:p>
+        </w:tc>
+        <w:tc>
+          <w:tcPr>
+            <w:tcW w:w="4603" w:type="dxa"/>
+          </w:tcPr>
+          <w:p>
+            <w:r>
+              <w:t>Periodic time interval</w:t>
+            </w:r>
+          </w:p>
+        </w:tc>
+      </w:tr>
+      <w:tr>
+        <w:tc>
+          <w:tcPr>
+            <w:tcW w:w="4603" w:type="dxa"/>
+          </w:tcPr>
+          <w:p>
+            <w:r>
+              <w:t>Main Scenario</w:t>
+            </w:r>
+          </w:p>
+        </w:tc>
+        <w:tc>
+          <w:tcPr>
+            <w:tcW w:w="4603" w:type="dxa"/>
+          </w:tcPr>
+          <w:p>
+            <w:pPr>
+              <w:pStyle w:val="Listenabsatz"/>
+              <w:numPr>
+                <w:ilvl w:val="0"/>
+                <w:numId w:val="7"/>
+              </w:numPr>
+            </w:pPr>
+            <w:r>
+              <w:t>Detect all street sign in current video frame</w:t>
+            </w:r>
+          </w:p>
+          <w:p>
+            <w:pPr>
+              <w:pStyle w:val="Listenabsatz"/>
+              <w:numPr>
+                <w:ilvl w:val="0"/>
+                <w:numId w:val="7"/>
+              </w:numPr>
+            </w:pPr>
+            <w:r>
+              <w:t>If sign has been detected in last (or further away) frame, treat as the same street sign object</w:t>
+            </w:r>
+          </w:p>
+          <w:p>
+            <w:pPr>
+              <w:pStyle w:val="Listenabsatz"/>
+              <w:numPr>
+                <w:ilvl w:val="0"/>
+                <w:numId w:val="7"/>
+              </w:numPr>
+            </w:pPr>
+            <w:r>
+              <w:t>Try to match a detected street sign with sign database for symbol visualisation</w:t>
+            </w:r>
+          </w:p>
+        </w:tc>
+      </w:tr>
+      <w:tr>
+        <w:tc>
+          <w:tcPr>
+            <w:tcW w:w="4603" w:type="dxa"/>
+          </w:tcPr>
+          <w:p>
+            <w:r>
+              <w:t>Extensions</w:t>
+            </w:r>
+          </w:p>
+        </w:tc>
+        <w:tc>
+          <w:tcPr>
+            <w:tcW w:w="4603" w:type="dxa"/>
+          </w:tcPr>
+          <w:p>
+            <w:r>
+              <w:t>-</w:t>
+            </w:r>
+          </w:p>
+        </w:tc>
+      </w:tr>
+      <w:tr>
+        <w:tc>
+          <w:tcPr>
+            <w:tcW w:w="4603" w:type="dxa"/>
+          </w:tcPr>
+          <w:p>
+            <w:r>
+              <w:t>Open Issues</w:t>
+            </w:r>
+          </w:p>
+        </w:tc>
+        <w:tc>
+          <w:tcPr>
+            <w:tcW w:w="4603" w:type="dxa"/>
+          </w:tcPr>
+          <w:p>
+            <w:r>
+              <w:t>-</w:t>
+            </w:r>
+          </w:p>
+        </w:tc>
+      </w:tr>
+    </w:tbl>
+    <w:p/>
+    <w:tbl>
+      <w:tblPr>
+        <w:tblStyle w:val="Tabellenraster"/>
+        <w:tblW w:w="0" w:type="auto"/>
+        <w:tblLook w:val="04A0" w:firstRow="1" w:lastRow="0" w:firstColumn="1" w:lastColumn="0" w:noHBand="0" w:noVBand="1"/>
+      </w:tblPr>
+      <w:tblGrid>
+        <w:gridCol w:w="4603"/>
+        <w:gridCol w:w="4603"/>
+      </w:tblGrid>
+      <w:tr>
+        <w:tc>
+          <w:tcPr>
+            <w:tcW w:w="4603" w:type="dxa"/>
+          </w:tcPr>
+          <w:p>
+            <w:r>
+              <w:t>Use Case ID</w:t>
+            </w:r>
+          </w:p>
+        </w:tc>
+        <w:tc>
+          <w:tcPr>
+            <w:tcW w:w="4603" w:type="dxa"/>
+          </w:tcPr>
+          <w:p>
+            <w:r>
+              <w:t>M6</w:t>
+            </w:r>
+          </w:p>
+        </w:tc>
+      </w:tr>
+      <w:tr>
+        <w:tc>
+          <w:tcPr>
+            <w:tcW w:w="4603" w:type="dxa"/>
+          </w:tcPr>
+          <w:p>
+            <w:r>
+              <w:t>Name/Summary</w:t>
+            </w:r>
+          </w:p>
+        </w:tc>
+        <w:tc>
+          <w:tcPr>
+            <w:tcW w:w="4603" w:type="dxa"/>
+          </w:tcPr>
+          <w:p>
+            <w:r>
+              <w:t>Record video footage</w:t>
+            </w:r>
+          </w:p>
+        </w:tc>
+      </w:tr>
+      <w:tr>
+        <w:tc>
+          <w:tcPr>
+            <w:tcW w:w="4603" w:type="dxa"/>
+          </w:tcPr>
+          <w:p>
+            <w:r>
+              <w:t>Priority</w:t>
+            </w:r>
+          </w:p>
+        </w:tc>
+        <w:tc>
+          <w:tcPr>
+            <w:tcW w:w="4603" w:type="dxa"/>
+          </w:tcPr>
+          <w:p>
+            <w:r>
+              <w:t>high</w:t>
+            </w:r>
+          </w:p>
+        </w:tc>
+      </w:tr>
+      <w:tr>
+        <w:tc>
+          <w:tcPr>
+            <w:tcW w:w="4603" w:type="dxa"/>
+          </w:tcPr>
+          <w:p>
+            <w:r>
+              <w:t>Preconditions</w:t>
+            </w:r>
+          </w:p>
+        </w:tc>
+        <w:tc>
+          <w:tcPr>
+            <w:tcW w:w="4603" w:type="dxa"/>
+          </w:tcPr>
+          <w:p>
+            <w:r>
+              <w:t>Video data of street in front of the device(car?) is available</w:t>
+            </w:r>
+          </w:p>
+        </w:tc>
+      </w:tr>
+      <w:tr>
+        <w:tc>
+          <w:tcPr>
+            <w:tcW w:w="4603" w:type="dxa"/>
+          </w:tcPr>
+          <w:p>
+            <w:r>
+              <w:t>Postconditions</w:t>
+            </w:r>
+          </w:p>
+        </w:tc>
+        <w:tc>
+          <w:tcPr>
+            <w:tcW w:w="4603" w:type="dxa"/>
+          </w:tcPr>
+          <w:p>
+            <w:r>
+              <w:t>Video footage of the last x minutes is stored (x is a parameter corresponding to system disk space)</w:t>
+            </w:r>
+          </w:p>
+        </w:tc>
+      </w:tr>
+      <w:tr>
+        <w:tc>
+          <w:tcPr>
+            <w:tcW w:w="4603" w:type="dxa"/>
+          </w:tcPr>
+          <w:p>
+            <w:r>
+              <w:t>Primary Actor</w:t>
+            </w:r>
+          </w:p>
+        </w:tc>
+        <w:tc>
+          <w:tcPr>
+            <w:tcW w:w="4603" w:type="dxa"/>
+          </w:tcPr>
+          <w:p>
+            <w:r>
+              <w:t>System</w:t>
+            </w:r>
+          </w:p>
+        </w:tc>
+      </w:tr>
+      <w:tr>
+        <w:tc>
+          <w:tcPr>
+            <w:tcW w:w="4603" w:type="dxa"/>
+          </w:tcPr>
+          <w:p>
+            <w:r>
+              <w:t>Secondary Actor(s)</w:t>
+            </w:r>
+          </w:p>
+        </w:tc>
+        <w:tc>
+          <w:tcPr>
+            <w:tcW w:w="4603" w:type="dxa"/>
+          </w:tcPr>
+          <w:p>
+            <w:r>
+              <w:t>-</w:t>
+            </w:r>
+          </w:p>
+        </w:tc>
+      </w:tr>
+      <w:tr>
+        <w:tc>
+          <w:tcPr>
+            <w:tcW w:w="4603" w:type="dxa"/>
+          </w:tcPr>
+          <w:p>
+            <w:r>
+              <w:t>Trigger</w:t>
+            </w:r>
+          </w:p>
+        </w:tc>
+        <w:tc>
+          <w:tcPr>
+            <w:tcW w:w="4603" w:type="dxa"/>
+          </w:tcPr>
+          <w:p>
+            <w:r>
+              <w:t>Periodic time interval</w:t>
+            </w:r>
+          </w:p>
+        </w:tc>
+      </w:tr>
+      <w:tr>
+        <w:tc>
+          <w:tcPr>
+            <w:tcW w:w="4603" w:type="dxa"/>
+          </w:tcPr>
+          <w:p>
+            <w:r>
+              <w:t>Main Scenario</w:t>
+            </w:r>
+          </w:p>
+        </w:tc>
+        <w:tc>
+          <w:tcPr>
+            <w:tcW w:w="4603" w:type="dxa"/>
+          </w:tcPr>
+          <w:p>
+            <w:pPr>
+              <w:pStyle w:val="Listenabsatz"/>
+              <w:numPr>
+                <w:ilvl w:val="0"/>
+                <w:numId w:val="8"/>
+              </w:numPr>
+            </w:pPr>
+            <w:r>
+              <w:t>Save latest video frames</w:t>
+            </w:r>
+          </w:p>
+          <w:p>
+            <w:pPr>
+              <w:pStyle w:val="Listenabsatz"/>
+              <w:numPr>
+                <w:ilvl w:val="0"/>
+                <w:numId w:val="8"/>
+              </w:numPr>
+            </w:pPr>
+            <w:r>
+              <w:t>Check for saved frames, that are too old and delete them</w:t>
+            </w:r>
+          </w:p>
+        </w:tc>
+      </w:tr>
+      <w:tr>
+        <w:tc>
+          <w:tcPr>
+            <w:tcW w:w="4603" w:type="dxa"/>
+          </w:tcPr>
+          <w:p>
+            <w:r>
+              <w:t>Extensions</w:t>
+            </w:r>
+          </w:p>
+        </w:tc>
+        <w:tc>
+          <w:tcPr>
+            <w:tcW w:w="4603" w:type="dxa"/>
+          </w:tcPr>
+          <w:p>
+            <w:r>
+              <w:t xml:space="preserve">M7: </w:t>
+            </w:r>
+            <w:r>
+              <w:t>If option is activated the newly saved footage in step 1 has to be scanned for image material that has to be redacted before saving</w:t>
+            </w:r>
+          </w:p>
+        </w:tc>
+      </w:tr>
+      <w:tr>
+        <w:tc>
+          <w:tcPr>
+            <w:tcW w:w="4603" w:type="dxa"/>
+          </w:tcPr>
+          <w:p>
+            <w:r>
+              <w:t>Open Issues</w:t>
+            </w:r>
+          </w:p>
+        </w:tc>
+        <w:tc>
+          <w:tcPr>
+            <w:tcW w:w="4603" w:type="dxa"/>
+          </w:tcPr>
+          <w:p>
+            <w:r>
+              <w:t>-</w:t>
+            </w:r>
+          </w:p>
+        </w:tc>
+      </w:tr>
+    </w:tbl>
+    <w:p/>
+    <w:tbl>
+      <w:tblPr>
+        <w:tblStyle w:val="Tabellenraster"/>
+        <w:tblW w:w="0" w:type="auto"/>
+        <w:tblLook w:val="04A0" w:firstRow="1" w:lastRow="0" w:firstColumn="1" w:lastColumn="0" w:noHBand="0" w:noVBand="1"/>
+      </w:tblPr>
+      <w:tblGrid>
+        <w:gridCol w:w="4603"/>
+        <w:gridCol w:w="4603"/>
+      </w:tblGrid>
+      <w:tr>
+        <w:tc>
+          <w:tcPr>
+            <w:tcW w:w="4603" w:type="dxa"/>
+          </w:tcPr>
+          <w:p>
+            <w:bookmarkStart w:id="4" w:name="OLE_LINK25"/>
+            <w:bookmarkStart w:id="5" w:name="OLE_LINK26"/>
+            <w:r>
+              <w:t>Use Case ID</w:t>
+            </w:r>
+          </w:p>
+        </w:tc>
+        <w:tc>
+          <w:tcPr>
+            <w:tcW w:w="4603" w:type="dxa"/>
+          </w:tcPr>
+          <w:p>
+            <w:r>
+              <w:t>M7</w:t>
+            </w:r>
+          </w:p>
+        </w:tc>
+      </w:tr>
+      <w:tr>
+        <w:tc>
+          <w:tcPr>
+            <w:tcW w:w="4603" w:type="dxa"/>
+          </w:tcPr>
+          <w:p>
+            <w:r>
+              <w:t>Name/Summary</w:t>
+            </w:r>
+          </w:p>
+        </w:tc>
+        <w:tc>
+          <w:tcPr>
+            <w:tcW w:w="4603" w:type="dxa"/>
+          </w:tcPr>
+          <w:p>
+            <w:r>
+              <w:t>Redact video footage bla</w:t>
+            </w:r>
+          </w:p>
+        </w:tc>
+      </w:tr>
+      <w:tr>
+        <w:tc>
+          <w:tcPr>
+            <w:tcW w:w="4603" w:type="dxa"/>
+          </w:tcPr>
+          <w:p>
+            <w:r>
+              <w:t>Priority</w:t>
+            </w:r>
+          </w:p>
+        </w:tc>
+        <w:tc>
+          <w:tcPr>
+            <w:tcW w:w="4603" w:type="dxa"/>
+          </w:tcPr>
+          <w:p>
+            <w:r>
+              <w:t>low</w:t>
+            </w:r>
+          </w:p>
+        </w:tc>
+      </w:tr>
+      <w:tr>
+        <w:tc>
+          <w:tcPr>
+            <w:tcW w:w="4603" w:type="dxa"/>
+          </w:tcPr>
+          <w:p>
+            <w:r>
+              <w:t>Preconditions</w:t>
+            </w:r>
+          </w:p>
+        </w:tc>
+        <w:tc>
+          <w:tcPr>
+            <w:tcW w:w="4603" w:type="dxa"/>
+          </w:tcPr>
+          <w:p>
+            <w:r>
+              <w:t xml:space="preserve">New </w:t>
+            </w:r>
+            <w:r>
+              <w:t>Video data is available</w:t>
+            </w:r>
+            <w:r>
+              <w:t xml:space="preserve"> and ready to be saved</w:t>
+            </w:r>
+          </w:p>
+        </w:tc>
+      </w:tr>
+      <w:tr>
+        <w:tc>
+          <w:tcPr>
+            <w:tcW w:w="4603" w:type="dxa"/>
+          </w:tcPr>
+          <w:p>
+            <w:r>
+              <w:t>Postconditions</w:t>
+            </w:r>
+          </w:p>
+        </w:tc>
+        <w:tc>
+          <w:tcPr>
+            <w:tcW w:w="4603" w:type="dxa"/>
+          </w:tcPr>
+          <w:p>
+            <w:r>
+              <w:t>New Video footage is redacted</w:t>
+            </w:r>
+          </w:p>
+        </w:tc>
+      </w:tr>
+      <w:tr>
+        <w:tc>
+          <w:tcPr>
+            <w:tcW w:w="4603" w:type="dxa"/>
+          </w:tcPr>
+          <w:p>
+            <w:r>
+              <w:t>Primary Actor</w:t>
+            </w:r>
+          </w:p>
+        </w:tc>
+        <w:tc>
+          <w:tcPr>
+            <w:tcW w:w="4603" w:type="dxa"/>
+          </w:tcPr>
+          <w:p>
+            <w:r>
+              <w:t>System</w:t>
+            </w:r>
+          </w:p>
+        </w:tc>
+      </w:tr>
+      <w:tr>
+        <w:tc>
+          <w:tcPr>
+            <w:tcW w:w="4603" w:type="dxa"/>
+          </w:tcPr>
+          <w:p>
+            <w:r>
+              <w:t>Secondary Actor(s)</w:t>
+            </w:r>
+          </w:p>
+        </w:tc>
+        <w:tc>
+          <w:tcPr>
+            <w:tcW w:w="4603" w:type="dxa"/>
+          </w:tcPr>
+          <w:p>
+            <w:r>
+              <w:t>-</w:t>
+            </w:r>
+          </w:p>
+        </w:tc>
+      </w:tr>
+      <w:tr>
+        <w:tc>
+          <w:tcPr>
+            <w:tcW w:w="4603" w:type="dxa"/>
+          </w:tcPr>
+          <w:p>
+            <w:r>
+              <w:t>Trigger</w:t>
+            </w:r>
+          </w:p>
+        </w:tc>
+        <w:tc>
+          <w:tcPr>
+            <w:tcW w:w="4603" w:type="dxa"/>
+          </w:tcPr>
+          <w:p>
+            <w:r>
+              <w:t>Periodic time interval</w:t>
+            </w:r>
+          </w:p>
+        </w:tc>
+      </w:tr>
+      <w:tr>
+        <w:tc>
+          <w:tcPr>
+            <w:tcW w:w="4603" w:type="dxa"/>
+          </w:tcPr>
+          <w:p>
+            <w:r>
+              <w:t>Main Scenario</w:t>
+            </w:r>
+          </w:p>
+        </w:tc>
+        <w:tc>
+          <w:tcPr>
+            <w:tcW w:w="4603" w:type="dxa"/>
+          </w:tcPr>
+          <w:p>
+            <w:pPr>
+              <w:pStyle w:val="Listenabsatz"/>
+              <w:numPr>
+                <w:ilvl w:val="0"/>
+                <w:numId w:val="9"/>
+              </w:numPr>
+            </w:pPr>
+            <w:r>
+              <w:t>Redact</w:t>
+            </w:r>
+            <w:r>
+              <w:t xml:space="preserve"> all </w:t>
+            </w:r>
+            <w:r>
+              <w:t xml:space="preserve">image material like car signs from </w:t>
+            </w:r>
+            <w:r>
+              <w:t xml:space="preserve">current video </w:t>
+            </w:r>
+            <w:r>
+              <w:t>footage</w:t>
+            </w:r>
+          </w:p>
+        </w:tc>
+      </w:tr>
+      <w:tr>
+        <w:tc>
+          <w:tcPr>
+            <w:tcW w:w="4603" w:type="dxa"/>
+          </w:tcPr>
+          <w:p>
+            <w:r>
+              <w:t>Extensions</w:t>
+            </w:r>
+          </w:p>
+        </w:tc>
+        <w:tc>
+          <w:tcPr>
+            <w:tcW w:w="4603" w:type="dxa"/>
+          </w:tcPr>
+          <w:p>
+            <w:r>
+              <w:t>-</w:t>
+            </w:r>
+          </w:p>
+        </w:tc>
+      </w:tr>
+      <w:tr>
+        <w:tc>
+          <w:tcPr>
+            <w:tcW w:w="4603" w:type="dxa"/>
+          </w:tcPr>
+          <w:p>
+            <w:r>
+              <w:t>Open Issues</w:t>
+            </w:r>
+          </w:p>
+        </w:tc>
+        <w:tc>
+          <w:tcPr>
+            <w:tcW w:w="4603" w:type="dxa"/>
+          </w:tcPr>
+          <w:p>
+            <w:r>
+              <w:t>-</w:t>
+            </w:r>
+          </w:p>
+        </w:tc>
+      </w:tr>
+      <w:bookmarkEnd w:id="4"/>
+      <w:bookmarkEnd w:id="5"/>
+    </w:tbl>
+    <w:p/>
+    <w:tbl>
+      <w:tblPr>
+        <w:tblStyle w:val="Tabellenraster"/>
+        <w:tblW w:w="0" w:type="auto"/>
+        <w:tblLook w:val="04A0" w:firstRow="1" w:lastRow="0" w:firstColumn="1" w:lastColumn="0" w:noHBand="0" w:noVBand="1"/>
+      </w:tblPr>
+      <w:tblGrid>
+        <w:gridCol w:w="4603"/>
+        <w:gridCol w:w="4603"/>
+      </w:tblGrid>
+      <w:tr>
+        <w:tc>
+          <w:tcPr>
+            <w:tcW w:w="4603" w:type="dxa"/>
+          </w:tcPr>
+          <w:p>
+            <w:r>
+              <w:t>Use Case ID</w:t>
+            </w:r>
+          </w:p>
+        </w:tc>
+        <w:tc>
+          <w:tcPr>
+            <w:tcW w:w="4603" w:type="dxa"/>
+          </w:tcPr>
+          <w:p>
+            <w:r>
+              <w:t>W1</w:t>
+            </w:r>
+          </w:p>
+        </w:tc>
+      </w:tr>
+      <w:tr>
+        <w:tc>
+          <w:tcPr>
+            <w:tcW w:w="4603" w:type="dxa"/>
+          </w:tcPr>
+          <w:p>
+            <w:r>
+              <w:t>Name/Summary</w:t>
+            </w:r>
+          </w:p>
+        </w:tc>
+        <w:tc>
+          <w:tcPr>
+            <w:tcW w:w="4603" w:type="dxa"/>
+          </w:tcPr>
+          <w:p>
+            <w:r>
+              <w:t>Warning on lane departure</w:t>
+            </w:r>
+          </w:p>
+        </w:tc>
+      </w:tr>
+      <w:tr>
+        <w:tc>
+          <w:tcPr>
+            <w:tcW w:w="4603" w:type="dxa"/>
+          </w:tcPr>
+          <w:p>
+            <w:r>
+              <w:t>Priority</w:t>
+            </w:r>
+          </w:p>
+        </w:tc>
+        <w:tc>
+          <w:tcPr>
+            <w:tcW w:w="4603" w:type="dxa"/>
+          </w:tcPr>
+          <w:p>
+            <w:r>
+              <w:t>high</w:t>
+            </w:r>
+          </w:p>
+        </w:tc>
+      </w:tr>
+      <w:tr>
+        <w:tc>
+          <w:tcPr>
+            <w:tcW w:w="4603" w:type="dxa"/>
+          </w:tcPr>
+          <w:p>
+            <w:r>
+              <w:t>Preconditions</w:t>
+            </w:r>
+          </w:p>
+        </w:tc>
+        <w:tc>
+          <w:tcPr>
+            <w:tcW w:w="4603" w:type="dxa"/>
+          </w:tcPr>
+          <w:p>
+            <w:r>
+              <w:t>Lanes have been detected for current video frame</w:t>
+            </w:r>
+          </w:p>
+        </w:tc>
+      </w:tr>
+      <w:tr>
+        <w:tc>
+          <w:tcPr>
+            <w:tcW w:w="4603" w:type="dxa"/>
+          </w:tcPr>
+          <w:p>
+            <w:r>
+              <w:t>Postconditions</w:t>
+            </w:r>
+          </w:p>
+        </w:tc>
+        <w:tc>
+          <w:tcPr>
+            <w:tcW w:w="4603" w:type="dxa"/>
+          </w:tcPr>
+          <w:p>
+            <w:r>
+              <w:t>Lane departure warning is issued to user</w:t>
+            </w:r>
+          </w:p>
+        </w:tc>
+      </w:tr>
+      <w:tr>
+        <w:tc>
+          <w:tcPr>
+            <w:tcW w:w="4603" w:type="dxa"/>
+          </w:tcPr>
+          <w:p>
+            <w:r>
+              <w:t>Primary Actor</w:t>
+            </w:r>
+          </w:p>
+        </w:tc>
+        <w:tc>
+          <w:tcPr>
+            <w:tcW w:w="4603" w:type="dxa"/>
+          </w:tcPr>
+          <w:p>
+            <w:r>
+              <w:t>System</w:t>
+            </w:r>
+          </w:p>
+        </w:tc>
+      </w:tr>
+      <w:tr>
+        <w:tc>
+          <w:tcPr>
+            <w:tcW w:w="4603" w:type="dxa"/>
+          </w:tcPr>
+          <w:p>
+            <w:r>
+              <w:t>Secondary Actor(s)</w:t>
+            </w:r>
+          </w:p>
+        </w:tc>
+        <w:tc>
+          <w:tcPr>
+            <w:tcW w:w="4603" w:type="dxa"/>
+          </w:tcPr>
+          <w:p>
+            <w:r>
+              <w:t>User</w:t>
+            </w:r>
+          </w:p>
+        </w:tc>
+      </w:tr>
+      <w:tr>
+        <w:tc>
+          <w:tcPr>
+            <w:tcW w:w="4603" w:type="dxa"/>
+          </w:tcPr>
+          <w:p>
+            <w:r>
+              <w:t>Trigger</w:t>
+            </w:r>
+          </w:p>
+        </w:tc>
+        <w:tc>
+          <w:tcPr>
+            <w:tcW w:w="4603" w:type="dxa"/>
+          </w:tcPr>
+          <w:p>
+            <w:r>
+              <w:t>Periodic time interval</w:t>
+            </w:r>
+          </w:p>
+        </w:tc>
+      </w:tr>
+      <w:tr>
+        <w:tc>
+          <w:tcPr>
+            <w:tcW w:w="4603" w:type="dxa"/>
+          </w:tcPr>
+          <w:p>
+            <w:r>
+              <w:t>Main Scenario</w:t>
+            </w:r>
+          </w:p>
+        </w:tc>
+        <w:tc>
+          <w:tcPr>
+            <w:tcW w:w="4603" w:type="dxa"/>
+          </w:tcPr>
+          <w:p>
+            <w:pPr>
+              <w:pStyle w:val="Listenabsatz"/>
+              <w:numPr>
+                <w:ilvl w:val="0"/>
+                <w:numId w:val="10"/>
+              </w:numPr>
+            </w:pPr>
+            <w:r>
+              <w:t>Check if vehicle is in danger of leaving the lane</w:t>
+            </w:r>
+          </w:p>
+          <w:p>
+            <w:pPr>
+              <w:pStyle w:val="Listenabsatz"/>
+              <w:numPr>
+                <w:ilvl w:val="0"/>
+                <w:numId w:val="10"/>
+              </w:numPr>
+            </w:pPr>
+            <w:r>
+              <w:t>If there is a possible danger, issue warning to</w:t>
+            </w:r>
+            <w:bookmarkStart w:id="6" w:name="_GoBack"/>
+            <w:bookmarkEnd w:id="6"/>
+            <w:r>
+              <w:t xml:space="preserve"> user interface</w:t>
+            </w:r>
+          </w:p>
+        </w:tc>
+      </w:tr>
+      <w:tr>
+        <w:tc>
+          <w:tcPr>
+            <w:tcW w:w="4603" w:type="dxa"/>
+          </w:tcPr>
+          <w:p>
+            <w:r>
+              <w:t>Extensions</w:t>
+            </w:r>
+          </w:p>
+        </w:tc>
+        <w:tc>
+          <w:tcPr>
+            <w:tcW w:w="4603" w:type="dxa"/>
+          </w:tcPr>
+          <w:p>
+            <w:r>
+              <w:t>-</w:t>
+            </w:r>
+          </w:p>
+        </w:tc>
+      </w:tr>
+      <w:tr>
+        <w:tc>
+          <w:tcPr>
+            <w:tcW w:w="4603" w:type="dxa"/>
+          </w:tcPr>
+          <w:p>
+            <w:r>
+              <w:t>Open Issues</w:t>
+            </w:r>
+          </w:p>
+        </w:tc>
+        <w:tc>
+          <w:tcPr>
+            <w:tcW w:w="4603" w:type="dxa"/>
+          </w:tcPr>
+          <w:p>
+            <w:r>
+              <w:t>-</w:t>
+            </w:r>
+          </w:p>
+        </w:tc>
+      </w:tr>
+    </w:tbl>
+    <w:p/>
+    <w:p/>
+    <w:p/>
+    <w:p/>
+    <w:p/>
     <w:sectPr>
       <w:headerReference w:type="default" r:id="rId8"/>
       <w:pgSz w:w="11900" w:h="16840"/>
@@ -471,6 +2544,442 @@
 <file path=word/numbering.xml><?xml version="1.0" encoding="utf-8"?>
 <w:numbering xmlns:wpc="http://schemas.microsoft.com/office/word/2010/wordprocessingCanvas" xmlns:mo="http://schemas.microsoft.com/office/mac/office/2008/main" xmlns:mc="http://schemas.openxmlformats.org/markup-compatibility/2006" xmlns:mv="urn:schemas-microsoft-com:mac:vml" xmlns:o="urn:schemas-microsoft-com:office:office" xmlns:r="http://schemas.openxmlformats.org/officeDocument/2006/relationships" xmlns:m="http://schemas.openxmlformats.org/officeDocument/2006/math" xmlns:v="urn:schemas-microsoft-com:vml" xmlns:wp14="http://schemas.microsoft.com/office/word/2010/wordprocessingDrawing" xmlns:wp="http://schemas.openxmlformats.org/drawingml/2006/wordprocessingDrawing" xmlns:w10="urn:schemas-microsoft-com:office:word" xmlns:w="http://schemas.openxmlformats.org/wordprocessingml/2006/main" xmlns:w14="http://schemas.microsoft.com/office/word/2010/wordml" xmlns:wpg="http://schemas.microsoft.com/office/word/2010/wordprocessingGroup" xmlns:wpi="http://schemas.microsoft.com/office/word/2010/wordprocessingInk" xmlns:wne="http://schemas.microsoft.com/office/word/2006/wordml" xmlns:wps="http://schemas.microsoft.com/office/word/2010/wordprocessingShape" mc:Ignorable="w14 wp14">
   <w:abstractNum w:abstractNumId="0">
+    <w:nsid w:val="02650EB3"/>
+    <w:multiLevelType w:val="hybridMultilevel"/>
+    <w:tmpl w:val="3C0891C6"/>
+    <w:lvl w:ilvl="0" w:tplc="0407000F">
+      <w:start w:val="1"/>
+      <w:numFmt w:val="decimal"/>
+      <w:lvlText w:val="%1."/>
+      <w:lvlJc w:val="left"/>
+      <w:pPr>
+        <w:ind w:left="360" w:hanging="360"/>
+      </w:pPr>
+    </w:lvl>
+    <w:lvl w:ilvl="1" w:tplc="04070019" w:tentative="1">
+      <w:start w:val="1"/>
+      <w:numFmt w:val="lowerLetter"/>
+      <w:lvlText w:val="%2."/>
+      <w:lvlJc w:val="left"/>
+      <w:pPr>
+        <w:ind w:left="1080" w:hanging="360"/>
+      </w:pPr>
+    </w:lvl>
+    <w:lvl w:ilvl="2" w:tplc="0407001B" w:tentative="1">
+      <w:start w:val="1"/>
+      <w:numFmt w:val="lowerRoman"/>
+      <w:lvlText w:val="%3."/>
+      <w:lvlJc w:val="right"/>
+      <w:pPr>
+        <w:ind w:left="1800" w:hanging="180"/>
+      </w:pPr>
+    </w:lvl>
+    <w:lvl w:ilvl="3" w:tplc="0407000F" w:tentative="1">
+      <w:start w:val="1"/>
+      <w:numFmt w:val="decimal"/>
+      <w:lvlText w:val="%4."/>
+      <w:lvlJc w:val="left"/>
+      <w:pPr>
+        <w:ind w:left="2520" w:hanging="360"/>
+      </w:pPr>
+    </w:lvl>
+    <w:lvl w:ilvl="4" w:tplc="04070019" w:tentative="1">
+      <w:start w:val="1"/>
+      <w:numFmt w:val="lowerLetter"/>
+      <w:lvlText w:val="%5."/>
+      <w:lvlJc w:val="left"/>
+      <w:pPr>
+        <w:ind w:left="3240" w:hanging="360"/>
+      </w:pPr>
+    </w:lvl>
+    <w:lvl w:ilvl="5" w:tplc="0407001B" w:tentative="1">
+      <w:start w:val="1"/>
+      <w:numFmt w:val="lowerRoman"/>
+      <w:lvlText w:val="%6."/>
+      <w:lvlJc w:val="right"/>
+      <w:pPr>
+        <w:ind w:left="3960" w:hanging="180"/>
+      </w:pPr>
+    </w:lvl>
+    <w:lvl w:ilvl="6" w:tplc="0407000F" w:tentative="1">
+      <w:start w:val="1"/>
+      <w:numFmt w:val="decimal"/>
+      <w:lvlText w:val="%7."/>
+      <w:lvlJc w:val="left"/>
+      <w:pPr>
+        <w:ind w:left="4680" w:hanging="360"/>
+      </w:pPr>
+    </w:lvl>
+    <w:lvl w:ilvl="7" w:tplc="04070019" w:tentative="1">
+      <w:start w:val="1"/>
+      <w:numFmt w:val="lowerLetter"/>
+      <w:lvlText w:val="%8."/>
+      <w:lvlJc w:val="left"/>
+      <w:pPr>
+        <w:ind w:left="5400" w:hanging="360"/>
+      </w:pPr>
+    </w:lvl>
+    <w:lvl w:ilvl="8" w:tplc="0407001B" w:tentative="1">
+      <w:start w:val="1"/>
+      <w:numFmt w:val="lowerRoman"/>
+      <w:lvlText w:val="%9."/>
+      <w:lvlJc w:val="right"/>
+      <w:pPr>
+        <w:ind w:left="6120" w:hanging="180"/>
+      </w:pPr>
+    </w:lvl>
+  </w:abstractNum>
+  <w:abstractNum w:abstractNumId="1">
+    <w:nsid w:val="064F3BBF"/>
+    <w:multiLevelType w:val="hybridMultilevel"/>
+    <w:tmpl w:val="63F8C134"/>
+    <w:lvl w:ilvl="0" w:tplc="0407000F">
+      <w:start w:val="1"/>
+      <w:numFmt w:val="decimal"/>
+      <w:lvlText w:val="%1."/>
+      <w:lvlJc w:val="left"/>
+      <w:pPr>
+        <w:ind w:left="720" w:hanging="360"/>
+      </w:pPr>
+      <w:rPr>
+        <w:rFonts w:hint="default"/>
+      </w:rPr>
+    </w:lvl>
+    <w:lvl w:ilvl="1" w:tplc="04070019" w:tentative="1">
+      <w:start w:val="1"/>
+      <w:numFmt w:val="lowerLetter"/>
+      <w:lvlText w:val="%2."/>
+      <w:lvlJc w:val="left"/>
+      <w:pPr>
+        <w:ind w:left="1440" w:hanging="360"/>
+      </w:pPr>
+    </w:lvl>
+    <w:lvl w:ilvl="2" w:tplc="0407001B" w:tentative="1">
+      <w:start w:val="1"/>
+      <w:numFmt w:val="lowerRoman"/>
+      <w:lvlText w:val="%3."/>
+      <w:lvlJc w:val="right"/>
+      <w:pPr>
+        <w:ind w:left="2160" w:hanging="180"/>
+      </w:pPr>
+    </w:lvl>
+    <w:lvl w:ilvl="3" w:tplc="0407000F" w:tentative="1">
+      <w:start w:val="1"/>
+      <w:numFmt w:val="decimal"/>
+      <w:lvlText w:val="%4."/>
+      <w:lvlJc w:val="left"/>
+      <w:pPr>
+        <w:ind w:left="2880" w:hanging="360"/>
+      </w:pPr>
+    </w:lvl>
+    <w:lvl w:ilvl="4" w:tplc="04070019" w:tentative="1">
+      <w:start w:val="1"/>
+      <w:numFmt w:val="lowerLetter"/>
+      <w:lvlText w:val="%5."/>
+      <w:lvlJc w:val="left"/>
+      <w:pPr>
+        <w:ind w:left="3600" w:hanging="360"/>
+      </w:pPr>
+    </w:lvl>
+    <w:lvl w:ilvl="5" w:tplc="0407001B" w:tentative="1">
+      <w:start w:val="1"/>
+      <w:numFmt w:val="lowerRoman"/>
+      <w:lvlText w:val="%6."/>
+      <w:lvlJc w:val="right"/>
+      <w:pPr>
+        <w:ind w:left="4320" w:hanging="180"/>
+      </w:pPr>
+    </w:lvl>
+    <w:lvl w:ilvl="6" w:tplc="0407000F" w:tentative="1">
+      <w:start w:val="1"/>
+      <w:numFmt w:val="decimal"/>
+      <w:lvlText w:val="%7."/>
+      <w:lvlJc w:val="left"/>
+      <w:pPr>
+        <w:ind w:left="5040" w:hanging="360"/>
+      </w:pPr>
+    </w:lvl>
+    <w:lvl w:ilvl="7" w:tplc="04070019" w:tentative="1">
+      <w:start w:val="1"/>
+      <w:numFmt w:val="lowerLetter"/>
+      <w:lvlText w:val="%8."/>
+      <w:lvlJc w:val="left"/>
+      <w:pPr>
+        <w:ind w:left="5760" w:hanging="360"/>
+      </w:pPr>
+    </w:lvl>
+    <w:lvl w:ilvl="8" w:tplc="0407001B" w:tentative="1">
+      <w:start w:val="1"/>
+      <w:numFmt w:val="lowerRoman"/>
+      <w:lvlText w:val="%9."/>
+      <w:lvlJc w:val="right"/>
+      <w:pPr>
+        <w:ind w:left="6480" w:hanging="180"/>
+      </w:pPr>
+    </w:lvl>
+  </w:abstractNum>
+  <w:abstractNum w:abstractNumId="2">
+    <w:nsid w:val="072A0C17"/>
+    <w:multiLevelType w:val="hybridMultilevel"/>
+    <w:tmpl w:val="CA500662"/>
+    <w:lvl w:ilvl="0" w:tplc="0407000F">
+      <w:start w:val="1"/>
+      <w:numFmt w:val="decimal"/>
+      <w:lvlText w:val="%1."/>
+      <w:lvlJc w:val="left"/>
+      <w:pPr>
+        <w:ind w:left="360" w:hanging="360"/>
+      </w:pPr>
+    </w:lvl>
+    <w:lvl w:ilvl="1" w:tplc="9DA8C1E2">
+      <w:start w:val="1"/>
+      <w:numFmt w:val="decimal"/>
+      <w:lvlText w:val="3.%2"/>
+      <w:lvlJc w:val="left"/>
+      <w:pPr>
+        <w:ind w:left="1080" w:hanging="360"/>
+      </w:pPr>
+      <w:rPr>
+        <w:rFonts w:hint="default"/>
+      </w:rPr>
+    </w:lvl>
+    <w:lvl w:ilvl="2" w:tplc="0407001B" w:tentative="1">
+      <w:start w:val="1"/>
+      <w:numFmt w:val="lowerRoman"/>
+      <w:lvlText w:val="%3."/>
+      <w:lvlJc w:val="right"/>
+      <w:pPr>
+        <w:ind w:left="1800" w:hanging="180"/>
+      </w:pPr>
+    </w:lvl>
+    <w:lvl w:ilvl="3" w:tplc="0407000F" w:tentative="1">
+      <w:start w:val="1"/>
+      <w:numFmt w:val="decimal"/>
+      <w:lvlText w:val="%4."/>
+      <w:lvlJc w:val="left"/>
+      <w:pPr>
+        <w:ind w:left="2520" w:hanging="360"/>
+      </w:pPr>
+    </w:lvl>
+    <w:lvl w:ilvl="4" w:tplc="04070019" w:tentative="1">
+      <w:start w:val="1"/>
+      <w:numFmt w:val="lowerLetter"/>
+      <w:lvlText w:val="%5."/>
+      <w:lvlJc w:val="left"/>
+      <w:pPr>
+        <w:ind w:left="3240" w:hanging="360"/>
+      </w:pPr>
+    </w:lvl>
+    <w:lvl w:ilvl="5" w:tplc="0407001B" w:tentative="1">
+      <w:start w:val="1"/>
+      <w:numFmt w:val="lowerRoman"/>
+      <w:lvlText w:val="%6."/>
+      <w:lvlJc w:val="right"/>
+      <w:pPr>
+        <w:ind w:left="3960" w:hanging="180"/>
+      </w:pPr>
+    </w:lvl>
+    <w:lvl w:ilvl="6" w:tplc="0407000F" w:tentative="1">
+      <w:start w:val="1"/>
+      <w:numFmt w:val="decimal"/>
+      <w:lvlText w:val="%7."/>
+      <w:lvlJc w:val="left"/>
+      <w:pPr>
+        <w:ind w:left="4680" w:hanging="360"/>
+      </w:pPr>
+    </w:lvl>
+    <w:lvl w:ilvl="7" w:tplc="04070019" w:tentative="1">
+      <w:start w:val="1"/>
+      <w:numFmt w:val="lowerLetter"/>
+      <w:lvlText w:val="%8."/>
+      <w:lvlJc w:val="left"/>
+      <w:pPr>
+        <w:ind w:left="5400" w:hanging="360"/>
+      </w:pPr>
+    </w:lvl>
+    <w:lvl w:ilvl="8" w:tplc="0407001B" w:tentative="1">
+      <w:start w:val="1"/>
+      <w:numFmt w:val="lowerRoman"/>
+      <w:lvlText w:val="%9."/>
+      <w:lvlJc w:val="right"/>
+      <w:pPr>
+        <w:ind w:left="6120" w:hanging="180"/>
+      </w:pPr>
+    </w:lvl>
+  </w:abstractNum>
+  <w:abstractNum w:abstractNumId="3">
+    <w:nsid w:val="12491E75"/>
+    <w:multiLevelType w:val="hybridMultilevel"/>
+    <w:tmpl w:val="3C0891C6"/>
+    <w:lvl w:ilvl="0" w:tplc="0407000F">
+      <w:start w:val="1"/>
+      <w:numFmt w:val="decimal"/>
+      <w:lvlText w:val="%1."/>
+      <w:lvlJc w:val="left"/>
+      <w:pPr>
+        <w:ind w:left="360" w:hanging="360"/>
+      </w:pPr>
+    </w:lvl>
+    <w:lvl w:ilvl="1" w:tplc="04070019" w:tentative="1">
+      <w:start w:val="1"/>
+      <w:numFmt w:val="lowerLetter"/>
+      <w:lvlText w:val="%2."/>
+      <w:lvlJc w:val="left"/>
+      <w:pPr>
+        <w:ind w:left="1080" w:hanging="360"/>
+      </w:pPr>
+    </w:lvl>
+    <w:lvl w:ilvl="2" w:tplc="0407001B" w:tentative="1">
+      <w:start w:val="1"/>
+      <w:numFmt w:val="lowerRoman"/>
+      <w:lvlText w:val="%3."/>
+      <w:lvlJc w:val="right"/>
+      <w:pPr>
+        <w:ind w:left="1800" w:hanging="180"/>
+      </w:pPr>
+    </w:lvl>
+    <w:lvl w:ilvl="3" w:tplc="0407000F" w:tentative="1">
+      <w:start w:val="1"/>
+      <w:numFmt w:val="decimal"/>
+      <w:lvlText w:val="%4."/>
+      <w:lvlJc w:val="left"/>
+      <w:pPr>
+        <w:ind w:left="2520" w:hanging="360"/>
+      </w:pPr>
+    </w:lvl>
+    <w:lvl w:ilvl="4" w:tplc="04070019" w:tentative="1">
+      <w:start w:val="1"/>
+      <w:numFmt w:val="lowerLetter"/>
+      <w:lvlText w:val="%5."/>
+      <w:lvlJc w:val="left"/>
+      <w:pPr>
+        <w:ind w:left="3240" w:hanging="360"/>
+      </w:pPr>
+    </w:lvl>
+    <w:lvl w:ilvl="5" w:tplc="0407001B" w:tentative="1">
+      <w:start w:val="1"/>
+      <w:numFmt w:val="lowerRoman"/>
+      <w:lvlText w:val="%6."/>
+      <w:lvlJc w:val="right"/>
+      <w:pPr>
+        <w:ind w:left="3960" w:hanging="180"/>
+      </w:pPr>
+    </w:lvl>
+    <w:lvl w:ilvl="6" w:tplc="0407000F" w:tentative="1">
+      <w:start w:val="1"/>
+      <w:numFmt w:val="decimal"/>
+      <w:lvlText w:val="%7."/>
+      <w:lvlJc w:val="left"/>
+      <w:pPr>
+        <w:ind w:left="4680" w:hanging="360"/>
+      </w:pPr>
+    </w:lvl>
+    <w:lvl w:ilvl="7" w:tplc="04070019" w:tentative="1">
+      <w:start w:val="1"/>
+      <w:numFmt w:val="lowerLetter"/>
+      <w:lvlText w:val="%8."/>
+      <w:lvlJc w:val="left"/>
+      <w:pPr>
+        <w:ind w:left="5400" w:hanging="360"/>
+      </w:pPr>
+    </w:lvl>
+    <w:lvl w:ilvl="8" w:tplc="0407001B" w:tentative="1">
+      <w:start w:val="1"/>
+      <w:numFmt w:val="lowerRoman"/>
+      <w:lvlText w:val="%9."/>
+      <w:lvlJc w:val="right"/>
+      <w:pPr>
+        <w:ind w:left="6120" w:hanging="180"/>
+      </w:pPr>
+    </w:lvl>
+  </w:abstractNum>
+  <w:abstractNum w:abstractNumId="4">
+    <w:nsid w:val="147A39DD"/>
+    <w:multiLevelType w:val="hybridMultilevel"/>
+    <w:tmpl w:val="3C0891C6"/>
+    <w:lvl w:ilvl="0" w:tplc="0407000F">
+      <w:start w:val="1"/>
+      <w:numFmt w:val="decimal"/>
+      <w:lvlText w:val="%1."/>
+      <w:lvlJc w:val="left"/>
+      <w:pPr>
+        <w:ind w:left="360" w:hanging="360"/>
+      </w:pPr>
+    </w:lvl>
+    <w:lvl w:ilvl="1" w:tplc="04070019" w:tentative="1">
+      <w:start w:val="1"/>
+      <w:numFmt w:val="lowerLetter"/>
+      <w:lvlText w:val="%2."/>
+      <w:lvlJc w:val="left"/>
+      <w:pPr>
+        <w:ind w:left="1080" w:hanging="360"/>
+      </w:pPr>
+    </w:lvl>
+    <w:lvl w:ilvl="2" w:tplc="0407001B" w:tentative="1">
+      <w:start w:val="1"/>
+      <w:numFmt w:val="lowerRoman"/>
+      <w:lvlText w:val="%3."/>
+      <w:lvlJc w:val="right"/>
+      <w:pPr>
+        <w:ind w:left="1800" w:hanging="180"/>
+      </w:pPr>
+    </w:lvl>
+    <w:lvl w:ilvl="3" w:tplc="0407000F" w:tentative="1">
+      <w:start w:val="1"/>
+      <w:numFmt w:val="decimal"/>
+      <w:lvlText w:val="%4."/>
+      <w:lvlJc w:val="left"/>
+      <w:pPr>
+        <w:ind w:left="2520" w:hanging="360"/>
+      </w:pPr>
+    </w:lvl>
+    <w:lvl w:ilvl="4" w:tplc="04070019" w:tentative="1">
+      <w:start w:val="1"/>
+      <w:numFmt w:val="lowerLetter"/>
+      <w:lvlText w:val="%5."/>
+      <w:lvlJc w:val="left"/>
+      <w:pPr>
+        <w:ind w:left="3240" w:hanging="360"/>
+      </w:pPr>
+    </w:lvl>
+    <w:lvl w:ilvl="5" w:tplc="0407001B" w:tentative="1">
+      <w:start w:val="1"/>
+      <w:numFmt w:val="lowerRoman"/>
+      <w:lvlText w:val="%6."/>
+      <w:lvlJc w:val="right"/>
+      <w:pPr>
+        <w:ind w:left="3960" w:hanging="180"/>
+      </w:pPr>
+    </w:lvl>
+    <w:lvl w:ilvl="6" w:tplc="0407000F" w:tentative="1">
+      <w:start w:val="1"/>
+      <w:numFmt w:val="decimal"/>
+      <w:lvlText w:val="%7."/>
+      <w:lvlJc w:val="left"/>
+      <w:pPr>
+        <w:ind w:left="4680" w:hanging="360"/>
+      </w:pPr>
+    </w:lvl>
+    <w:lvl w:ilvl="7" w:tplc="04070019" w:tentative="1">
+      <w:start w:val="1"/>
+      <w:numFmt w:val="lowerLetter"/>
+      <w:lvlText w:val="%8."/>
+      <w:lvlJc w:val="left"/>
+      <w:pPr>
+        <w:ind w:left="5400" w:hanging="360"/>
+      </w:pPr>
+    </w:lvl>
+    <w:lvl w:ilvl="8" w:tplc="0407001B" w:tentative="1">
+      <w:start w:val="1"/>
+      <w:numFmt w:val="lowerRoman"/>
+      <w:lvlText w:val="%9."/>
+      <w:lvlJc w:val="right"/>
+      <w:pPr>
+        <w:ind w:left="6120" w:hanging="180"/>
+      </w:pPr>
+    </w:lvl>
+  </w:abstractNum>
+  <w:abstractNum w:abstractNumId="5">
     <w:nsid w:val="4723550D"/>
     <w:multiLevelType w:val="hybridMultilevel"/>
     <w:tmpl w:val="3C0891C6"/>
@@ -556,8 +3065,379 @@
       </w:pPr>
     </w:lvl>
   </w:abstractNum>
+  <w:abstractNum w:abstractNumId="6">
+    <w:nsid w:val="47E730D8"/>
+    <w:multiLevelType w:val="hybridMultilevel"/>
+    <w:tmpl w:val="3C0891C6"/>
+    <w:lvl w:ilvl="0" w:tplc="0407000F">
+      <w:start w:val="1"/>
+      <w:numFmt w:val="decimal"/>
+      <w:lvlText w:val="%1."/>
+      <w:lvlJc w:val="left"/>
+      <w:pPr>
+        <w:ind w:left="360" w:hanging="360"/>
+      </w:pPr>
+    </w:lvl>
+    <w:lvl w:ilvl="1" w:tplc="04070019" w:tentative="1">
+      <w:start w:val="1"/>
+      <w:numFmt w:val="lowerLetter"/>
+      <w:lvlText w:val="%2."/>
+      <w:lvlJc w:val="left"/>
+      <w:pPr>
+        <w:ind w:left="1080" w:hanging="360"/>
+      </w:pPr>
+    </w:lvl>
+    <w:lvl w:ilvl="2" w:tplc="0407001B" w:tentative="1">
+      <w:start w:val="1"/>
+      <w:numFmt w:val="lowerRoman"/>
+      <w:lvlText w:val="%3."/>
+      <w:lvlJc w:val="right"/>
+      <w:pPr>
+        <w:ind w:left="1800" w:hanging="180"/>
+      </w:pPr>
+    </w:lvl>
+    <w:lvl w:ilvl="3" w:tplc="0407000F" w:tentative="1">
+      <w:start w:val="1"/>
+      <w:numFmt w:val="decimal"/>
+      <w:lvlText w:val="%4."/>
+      <w:lvlJc w:val="left"/>
+      <w:pPr>
+        <w:ind w:left="2520" w:hanging="360"/>
+      </w:pPr>
+    </w:lvl>
+    <w:lvl w:ilvl="4" w:tplc="04070019" w:tentative="1">
+      <w:start w:val="1"/>
+      <w:numFmt w:val="lowerLetter"/>
+      <w:lvlText w:val="%5."/>
+      <w:lvlJc w:val="left"/>
+      <w:pPr>
+        <w:ind w:left="3240" w:hanging="360"/>
+      </w:pPr>
+    </w:lvl>
+    <w:lvl w:ilvl="5" w:tplc="0407001B" w:tentative="1">
+      <w:start w:val="1"/>
+      <w:numFmt w:val="lowerRoman"/>
+      <w:lvlText w:val="%6."/>
+      <w:lvlJc w:val="right"/>
+      <w:pPr>
+        <w:ind w:left="3960" w:hanging="180"/>
+      </w:pPr>
+    </w:lvl>
+    <w:lvl w:ilvl="6" w:tplc="0407000F" w:tentative="1">
+      <w:start w:val="1"/>
+      <w:numFmt w:val="decimal"/>
+      <w:lvlText w:val="%7."/>
+      <w:lvlJc w:val="left"/>
+      <w:pPr>
+        <w:ind w:left="4680" w:hanging="360"/>
+      </w:pPr>
+    </w:lvl>
+    <w:lvl w:ilvl="7" w:tplc="04070019" w:tentative="1">
+      <w:start w:val="1"/>
+      <w:numFmt w:val="lowerLetter"/>
+      <w:lvlText w:val="%8."/>
+      <w:lvlJc w:val="left"/>
+      <w:pPr>
+        <w:ind w:left="5400" w:hanging="360"/>
+      </w:pPr>
+    </w:lvl>
+    <w:lvl w:ilvl="8" w:tplc="0407001B" w:tentative="1">
+      <w:start w:val="1"/>
+      <w:numFmt w:val="lowerRoman"/>
+      <w:lvlText w:val="%9."/>
+      <w:lvlJc w:val="right"/>
+      <w:pPr>
+        <w:ind w:left="6120" w:hanging="180"/>
+      </w:pPr>
+    </w:lvl>
+  </w:abstractNum>
+  <w:abstractNum w:abstractNumId="7">
+    <w:nsid w:val="4EFE1EB6"/>
+    <w:multiLevelType w:val="multilevel"/>
+    <w:tmpl w:val="3C0891C6"/>
+    <w:lvl w:ilvl="0">
+      <w:start w:val="1"/>
+      <w:numFmt w:val="decimal"/>
+      <w:lvlText w:val="%1."/>
+      <w:lvlJc w:val="left"/>
+      <w:pPr>
+        <w:ind w:left="360" w:hanging="360"/>
+      </w:pPr>
+    </w:lvl>
+    <w:lvl w:ilvl="1">
+      <w:start w:val="1"/>
+      <w:numFmt w:val="lowerLetter"/>
+      <w:lvlText w:val="%2."/>
+      <w:lvlJc w:val="left"/>
+      <w:pPr>
+        <w:ind w:left="1080" w:hanging="360"/>
+      </w:pPr>
+    </w:lvl>
+    <w:lvl w:ilvl="2">
+      <w:start w:val="1"/>
+      <w:numFmt w:val="lowerRoman"/>
+      <w:lvlText w:val="%3."/>
+      <w:lvlJc w:val="right"/>
+      <w:pPr>
+        <w:ind w:left="1800" w:hanging="180"/>
+      </w:pPr>
+    </w:lvl>
+    <w:lvl w:ilvl="3">
+      <w:start w:val="1"/>
+      <w:numFmt w:val="decimal"/>
+      <w:lvlText w:val="%4."/>
+      <w:lvlJc w:val="left"/>
+      <w:pPr>
+        <w:ind w:left="2520" w:hanging="360"/>
+      </w:pPr>
+    </w:lvl>
+    <w:lvl w:ilvl="4">
+      <w:start w:val="1"/>
+      <w:numFmt w:val="lowerLetter"/>
+      <w:lvlText w:val="%5."/>
+      <w:lvlJc w:val="left"/>
+      <w:pPr>
+        <w:ind w:left="3240" w:hanging="360"/>
+      </w:pPr>
+    </w:lvl>
+    <w:lvl w:ilvl="5">
+      <w:start w:val="1"/>
+      <w:numFmt w:val="lowerRoman"/>
+      <w:lvlText w:val="%6."/>
+      <w:lvlJc w:val="right"/>
+      <w:pPr>
+        <w:ind w:left="3960" w:hanging="180"/>
+      </w:pPr>
+    </w:lvl>
+    <w:lvl w:ilvl="6">
+      <w:start w:val="1"/>
+      <w:numFmt w:val="decimal"/>
+      <w:lvlText w:val="%7."/>
+      <w:lvlJc w:val="left"/>
+      <w:pPr>
+        <w:ind w:left="4680" w:hanging="360"/>
+      </w:pPr>
+    </w:lvl>
+    <w:lvl w:ilvl="7">
+      <w:start w:val="1"/>
+      <w:numFmt w:val="lowerLetter"/>
+      <w:lvlText w:val="%8."/>
+      <w:lvlJc w:val="left"/>
+      <w:pPr>
+        <w:ind w:left="5400" w:hanging="360"/>
+      </w:pPr>
+    </w:lvl>
+    <w:lvl w:ilvl="8">
+      <w:start w:val="1"/>
+      <w:numFmt w:val="lowerRoman"/>
+      <w:lvlText w:val="%9."/>
+      <w:lvlJc w:val="right"/>
+      <w:pPr>
+        <w:ind w:left="6120" w:hanging="180"/>
+      </w:pPr>
+    </w:lvl>
+  </w:abstractNum>
+  <w:abstractNum w:abstractNumId="8">
+    <w:nsid w:val="651F166E"/>
+    <w:multiLevelType w:val="hybridMultilevel"/>
+    <w:tmpl w:val="3C0891C6"/>
+    <w:lvl w:ilvl="0" w:tplc="0407000F">
+      <w:start w:val="1"/>
+      <w:numFmt w:val="decimal"/>
+      <w:lvlText w:val="%1."/>
+      <w:lvlJc w:val="left"/>
+      <w:pPr>
+        <w:ind w:left="360" w:hanging="360"/>
+      </w:pPr>
+    </w:lvl>
+    <w:lvl w:ilvl="1" w:tplc="04070019" w:tentative="1">
+      <w:start w:val="1"/>
+      <w:numFmt w:val="lowerLetter"/>
+      <w:lvlText w:val="%2."/>
+      <w:lvlJc w:val="left"/>
+      <w:pPr>
+        <w:ind w:left="1080" w:hanging="360"/>
+      </w:pPr>
+    </w:lvl>
+    <w:lvl w:ilvl="2" w:tplc="0407001B" w:tentative="1">
+      <w:start w:val="1"/>
+      <w:numFmt w:val="lowerRoman"/>
+      <w:lvlText w:val="%3."/>
+      <w:lvlJc w:val="right"/>
+      <w:pPr>
+        <w:ind w:left="1800" w:hanging="180"/>
+      </w:pPr>
+    </w:lvl>
+    <w:lvl w:ilvl="3" w:tplc="0407000F" w:tentative="1">
+      <w:start w:val="1"/>
+      <w:numFmt w:val="decimal"/>
+      <w:lvlText w:val="%4."/>
+      <w:lvlJc w:val="left"/>
+      <w:pPr>
+        <w:ind w:left="2520" w:hanging="360"/>
+      </w:pPr>
+    </w:lvl>
+    <w:lvl w:ilvl="4" w:tplc="04070019" w:tentative="1">
+      <w:start w:val="1"/>
+      <w:numFmt w:val="lowerLetter"/>
+      <w:lvlText w:val="%5."/>
+      <w:lvlJc w:val="left"/>
+      <w:pPr>
+        <w:ind w:left="3240" w:hanging="360"/>
+      </w:pPr>
+    </w:lvl>
+    <w:lvl w:ilvl="5" w:tplc="0407001B" w:tentative="1">
+      <w:start w:val="1"/>
+      <w:numFmt w:val="lowerRoman"/>
+      <w:lvlText w:val="%6."/>
+      <w:lvlJc w:val="right"/>
+      <w:pPr>
+        <w:ind w:left="3960" w:hanging="180"/>
+      </w:pPr>
+    </w:lvl>
+    <w:lvl w:ilvl="6" w:tplc="0407000F" w:tentative="1">
+      <w:start w:val="1"/>
+      <w:numFmt w:val="decimal"/>
+      <w:lvlText w:val="%7."/>
+      <w:lvlJc w:val="left"/>
+      <w:pPr>
+        <w:ind w:left="4680" w:hanging="360"/>
+      </w:pPr>
+    </w:lvl>
+    <w:lvl w:ilvl="7" w:tplc="04070019" w:tentative="1">
+      <w:start w:val="1"/>
+      <w:numFmt w:val="lowerLetter"/>
+      <w:lvlText w:val="%8."/>
+      <w:lvlJc w:val="left"/>
+      <w:pPr>
+        <w:ind w:left="5400" w:hanging="360"/>
+      </w:pPr>
+    </w:lvl>
+    <w:lvl w:ilvl="8" w:tplc="0407001B" w:tentative="1">
+      <w:start w:val="1"/>
+      <w:numFmt w:val="lowerRoman"/>
+      <w:lvlText w:val="%9."/>
+      <w:lvlJc w:val="right"/>
+      <w:pPr>
+        <w:ind w:left="6120" w:hanging="180"/>
+      </w:pPr>
+    </w:lvl>
+  </w:abstractNum>
+  <w:abstractNum w:abstractNumId="9">
+    <w:nsid w:val="72EA399B"/>
+    <w:multiLevelType w:val="hybridMultilevel"/>
+    <w:tmpl w:val="3C0891C6"/>
+    <w:lvl w:ilvl="0" w:tplc="0407000F">
+      <w:start w:val="1"/>
+      <w:numFmt w:val="decimal"/>
+      <w:lvlText w:val="%1."/>
+      <w:lvlJc w:val="left"/>
+      <w:pPr>
+        <w:ind w:left="360" w:hanging="360"/>
+      </w:pPr>
+    </w:lvl>
+    <w:lvl w:ilvl="1" w:tplc="04070019" w:tentative="1">
+      <w:start w:val="1"/>
+      <w:numFmt w:val="lowerLetter"/>
+      <w:lvlText w:val="%2."/>
+      <w:lvlJc w:val="left"/>
+      <w:pPr>
+        <w:ind w:left="1080" w:hanging="360"/>
+      </w:pPr>
+    </w:lvl>
+    <w:lvl w:ilvl="2" w:tplc="0407001B" w:tentative="1">
+      <w:start w:val="1"/>
+      <w:numFmt w:val="lowerRoman"/>
+      <w:lvlText w:val="%3."/>
+      <w:lvlJc w:val="right"/>
+      <w:pPr>
+        <w:ind w:left="1800" w:hanging="180"/>
+      </w:pPr>
+    </w:lvl>
+    <w:lvl w:ilvl="3" w:tplc="0407000F" w:tentative="1">
+      <w:start w:val="1"/>
+      <w:numFmt w:val="decimal"/>
+      <w:lvlText w:val="%4."/>
+      <w:lvlJc w:val="left"/>
+      <w:pPr>
+        <w:ind w:left="2520" w:hanging="360"/>
+      </w:pPr>
+    </w:lvl>
+    <w:lvl w:ilvl="4" w:tplc="04070019" w:tentative="1">
+      <w:start w:val="1"/>
+      <w:numFmt w:val="lowerLetter"/>
+      <w:lvlText w:val="%5."/>
+      <w:lvlJc w:val="left"/>
+      <w:pPr>
+        <w:ind w:left="3240" w:hanging="360"/>
+      </w:pPr>
+    </w:lvl>
+    <w:lvl w:ilvl="5" w:tplc="0407001B" w:tentative="1">
+      <w:start w:val="1"/>
+      <w:numFmt w:val="lowerRoman"/>
+      <w:lvlText w:val="%6."/>
+      <w:lvlJc w:val="right"/>
+      <w:pPr>
+        <w:ind w:left="3960" w:hanging="180"/>
+      </w:pPr>
+    </w:lvl>
+    <w:lvl w:ilvl="6" w:tplc="0407000F" w:tentative="1">
+      <w:start w:val="1"/>
+      <w:numFmt w:val="decimal"/>
+      <w:lvlText w:val="%7."/>
+      <w:lvlJc w:val="left"/>
+      <w:pPr>
+        <w:ind w:left="4680" w:hanging="360"/>
+      </w:pPr>
+    </w:lvl>
+    <w:lvl w:ilvl="7" w:tplc="04070019" w:tentative="1">
+      <w:start w:val="1"/>
+      <w:numFmt w:val="lowerLetter"/>
+      <w:lvlText w:val="%8."/>
+      <w:lvlJc w:val="left"/>
+      <w:pPr>
+        <w:ind w:left="5400" w:hanging="360"/>
+      </w:pPr>
+    </w:lvl>
+    <w:lvl w:ilvl="8" w:tplc="0407001B" w:tentative="1">
+      <w:start w:val="1"/>
+      <w:numFmt w:val="lowerRoman"/>
+      <w:lvlText w:val="%9."/>
+      <w:lvlJc w:val="right"/>
+      <w:pPr>
+        <w:ind w:left="6120" w:hanging="180"/>
+      </w:pPr>
+    </w:lvl>
+  </w:abstractNum>
   <w:num w:numId="1">
+    <w:abstractNumId w:val="5"/>
+  </w:num>
+  <w:num w:numId="2">
+    <w:abstractNumId w:val="1"/>
+  </w:num>
+  <w:num w:numId="3">
+    <w:abstractNumId w:val="6"/>
+  </w:num>
+  <w:num w:numId="4">
+    <w:abstractNumId w:val="2"/>
+  </w:num>
+  <w:num w:numId="5">
+    <w:abstractNumId w:val="8"/>
+  </w:num>
+  <w:num w:numId="6">
+    <w:abstractNumId w:val="7"/>
+  </w:num>
+  <w:num w:numId="7">
+    <w:abstractNumId w:val="3"/>
+  </w:num>
+  <w:num w:numId="8">
+    <w:abstractNumId w:val="4"/>
+  </w:num>
+  <w:num w:numId="9">
     <w:abstractNumId w:val="0"/>
+  </w:num>
+  <w:num w:numId="10">
+    <w:abstractNumId w:val="9"/>
   </w:num>
 </w:numbering>
 </file>
@@ -717,6 +3597,7 @@
   <w:style w:type="paragraph" w:default="1" w:styleId="Standard">
     <w:name w:val="Normal"/>
     <w:qFormat/>
+    <w:rsid w:val="00B9036B"/>
   </w:style>
   <w:style w:type="paragraph" w:styleId="berschrift1">
     <w:name w:val="heading 1"/>
@@ -1169,6 +4050,7 @@
   <w:style w:type="paragraph" w:default="1" w:styleId="Standard">
     <w:name w:val="Normal"/>
     <w:qFormat/>
+    <w:rsid w:val="00B9036B"/>
   </w:style>
   <w:style w:type="paragraph" w:styleId="berschrift1">
     <w:name w:val="heading 1"/>

</xml_diff>

<commit_message>
Finished SRS document; included UML diagram
</commit_message>
<xml_diff>
--- a/SRS.docx
+++ b/SRS.docx
@@ -20,8 +20,36 @@
       </w:r>
     </w:p>
     <w:p>
+      <w:pPr>
+        <w:rPr>
+          <w:lang w:val="de-DE"/>
+        </w:rPr>
+      </w:pPr>
       <w:r>
-        <w:t>Bla</w:t>
+        <w:rPr>
+          <w:lang w:val="de-DE"/>
+        </w:rPr>
+        <w:t>The Advanced Driving Assistance on a Mobile</w:t>
+      </w:r>
+      <w:r>
+        <w:rPr>
+          <w:lang w:val="de-DE"/>
+        </w:rPr>
+        <w:t xml:space="preserve"> (ADAM)</w:t>
+      </w:r>
+      <w:r>
+        <w:rPr>
+          <w:lang w:val="de-DE"/>
+        </w:rPr>
+        <w:t xml:space="preserve"> is a solution to assist while driving with a commodity mobile device.</w:t>
+      </w:r>
+    </w:p>
+    <w:p>
+      <w:r>
+        <w:rPr>
+          <w:lang w:val="de-DE"/>
+        </w:rPr>
+        <w:t>This system operates within city/overland traffic boundaries.</w:t>
       </w:r>
     </w:p>
     <w:p>
@@ -148,51 +176,74 @@
         <w:pStyle w:val="berschrift2"/>
       </w:pPr>
       <w:r>
+        <w:lastRenderedPageBreak/>
         <w:t>Use Cases</w:t>
       </w:r>
     </w:p>
     <w:p/>
     <w:p>
+      <w:bookmarkStart w:id="0" w:name="_GoBack"/>
       <w:r>
-        <w:t>There are three main categories of Use Cases:</w:t>
+        <w:rPr>
+          <w:noProof/>
+          <w:lang w:val="de-DE"/>
+        </w:rPr>
+        <w:drawing>
+          <wp:inline distT="0" distB="0" distL="0" distR="0" wp14:anchorId="7B7B592D" wp14:editId="1F5F65E6">
+            <wp:extent cx="5828142" cy="4465943"/>
+            <wp:effectExtent l="0" t="0" r="0" b="5080"/>
+            <wp:docPr id="1" name="Bild 1" descr="Datahaufen:Users:fabian:Downloads:ADAM Use Case Diagram-2.pdf"/>
+            <wp:cNvGraphicFramePr>
+              <a:graphicFrameLocks xmlns:a="http://schemas.openxmlformats.org/drawingml/2006/main" noChangeAspect="1"/>
+            </wp:cNvGraphicFramePr>
+            <a:graphic xmlns:a="http://schemas.openxmlformats.org/drawingml/2006/main">
+              <a:graphicData uri="http://schemas.openxmlformats.org/drawingml/2006/picture">
+                <pic:pic xmlns:pic="http://schemas.openxmlformats.org/drawingml/2006/picture">
+                  <pic:nvPicPr>
+                    <pic:cNvPr id="0" name="Picture 1" descr="Datahaufen:Users:fabian:Downloads:ADAM Use Case Diagram-2.pdf"/>
+                    <pic:cNvPicPr>
+                      <a:picLocks noChangeAspect="1" noChangeArrowheads="1"/>
+                    </pic:cNvPicPr>
+                  </pic:nvPicPr>
+                  <pic:blipFill rotWithShape="1">
+                    <a:blip r:embed="rId8">
+                      <a:extLst>
+                        <a:ext uri="{28A0092B-C50C-407E-A947-70E740481C1C}">
+                          <a14:useLocalDpi xmlns:a14="http://schemas.microsoft.com/office/drawing/2010/main" val="0"/>
+                        </a:ext>
+                      </a:extLst>
+                    </a:blip>
+                    <a:srcRect r="21032" b="21748"/>
+                    <a:stretch/>
+                  </pic:blipFill>
+                  <pic:spPr bwMode="auto">
+                    <a:xfrm>
+                      <a:off x="0" y="0"/>
+                      <a:ext cx="5828892" cy="4466518"/>
+                    </a:xfrm>
+                    <a:prstGeom prst="rect">
+                      <a:avLst/>
+                    </a:prstGeom>
+                    <a:noFill/>
+                    <a:ln>
+                      <a:noFill/>
+                    </a:ln>
+                    <a:extLst>
+                      <a:ext uri="{53640926-AAD7-44d8-BBD7-CCE9431645EC}">
+                        <a14:shadowObscured xmlns:a14="http://schemas.microsoft.com/office/drawing/2010/main"/>
+                      </a:ext>
+                    </a:extLst>
+                  </pic:spPr>
+                </pic:pic>
+              </a:graphicData>
+            </a:graphic>
+          </wp:inline>
+        </w:drawing>
       </w:r>
+      <w:bookmarkEnd w:id="0"/>
     </w:p>
-    <w:p>
-      <w:pPr>
-        <w:pStyle w:val="Listenabsatz"/>
-        <w:numPr>
-          <w:ilvl w:val="0"/>
-          <w:numId w:val="2"/>
-        </w:numPr>
-      </w:pPr>
-      <w:r>
-        <w:t>Mx: Monitoring Use Cases</w:t>
-      </w:r>
-    </w:p>
-    <w:p>
-      <w:pPr>
-        <w:pStyle w:val="Listenabsatz"/>
-        <w:numPr>
-          <w:ilvl w:val="0"/>
-          <w:numId w:val="2"/>
-        </w:numPr>
-      </w:pPr>
-      <w:r>
-        <w:t>Wx: Active Warning Use Cases</w:t>
-      </w:r>
-    </w:p>
-    <w:p>
-      <w:pPr>
-        <w:pStyle w:val="Listenabsatz"/>
-        <w:numPr>
-          <w:ilvl w:val="0"/>
-          <w:numId w:val="2"/>
-        </w:numPr>
-      </w:pPr>
-      <w:r>
-        <w:t>???</w:t>
-      </w:r>
-    </w:p>
+    <w:p/>
+    <w:p/>
     <w:p/>
     <w:tbl>
       <w:tblPr>
@@ -210,10 +261,7 @@
             <w:tcW w:w="4603" w:type="dxa"/>
           </w:tcPr>
           <w:p>
-            <w:bookmarkStart w:id="0" w:name="OLE_LINK21"/>
-            <w:bookmarkStart w:id="1" w:name="OLE_LINK22"/>
-            <w:r>
-              <w:lastRenderedPageBreak/>
+            <w:r>
               <w:t>Use Case ID</w:t>
             </w:r>
           </w:p>
@@ -224,7 +272,7 @@
           </w:tcPr>
           <w:p>
             <w:r>
-              <w:t>M1</w:t>
+              <w:t>W1</w:t>
             </w:r>
           </w:p>
         </w:tc>
@@ -246,7 +294,7 @@
           </w:tcPr>
           <w:p>
             <w:r>
-              <w:t>Monitor Speed</w:t>
+              <w:t>Warning of lane departure</w:t>
             </w:r>
           </w:p>
         </w:tc>
@@ -290,7 +338,7 @@
           </w:tcPr>
           <w:p>
             <w:r>
-              <w:t>Accelerometer data is available</w:t>
+              <w:t>-</w:t>
             </w:r>
           </w:p>
         </w:tc>
@@ -312,7 +360,7 @@
           </w:tcPr>
           <w:p>
             <w:r>
-              <w:t>Current speed of the vehicle is available for further calculations</w:t>
+              <w:t>User has been informed about any expected lane departure</w:t>
             </w:r>
           </w:p>
         </w:tc>
@@ -334,7 +382,7 @@
           </w:tcPr>
           <w:p>
             <w:r>
-              <w:t>System</w:t>
+              <w:t>User</w:t>
             </w:r>
           </w:p>
         </w:tc>
@@ -356,7 +404,7 @@
           </w:tcPr>
           <w:p>
             <w:r>
-              <w:t>-</w:t>
+              <w:t>Video stream</w:t>
             </w:r>
           </w:p>
         </w:tc>
@@ -378,7 +426,7 @@
           </w:tcPr>
           <w:p>
             <w:r>
-              <w:t>Periodic time interval</w:t>
+              <w:t>User starts system</w:t>
             </w:r>
           </w:p>
         </w:tc>
@@ -403,11 +451,47 @@
               <w:pStyle w:val="Listenabsatz"/>
               <w:numPr>
                 <w:ilvl w:val="0"/>
-                <w:numId w:val="1"/>
+                <w:numId w:val="12"/>
               </w:numPr>
             </w:pPr>
             <w:r>
-              <w:t>Measure the current speed of the vehicle</w:t>
+              <w:t>User starts Application</w:t>
+            </w:r>
+          </w:p>
+          <w:p>
+            <w:pPr>
+              <w:pStyle w:val="Listenabsatz"/>
+              <w:numPr>
+                <w:ilvl w:val="0"/>
+                <w:numId w:val="12"/>
+              </w:numPr>
+            </w:pPr>
+            <w:r>
+              <w:t>User selects lane departure warning mode</w:t>
+            </w:r>
+          </w:p>
+          <w:p>
+            <w:pPr>
+              <w:pStyle w:val="Listenabsatz"/>
+              <w:numPr>
+                <w:ilvl w:val="0"/>
+                <w:numId w:val="12"/>
+              </w:numPr>
+            </w:pPr>
+            <w:r>
+              <w:t>System displays a warning whenever a lane departure is expected to happen</w:t>
+            </w:r>
+          </w:p>
+          <w:p>
+            <w:pPr>
+              <w:pStyle w:val="Listenabsatz"/>
+              <w:numPr>
+                <w:ilvl w:val="0"/>
+                <w:numId w:val="12"/>
+              </w:numPr>
+            </w:pPr>
+            <w:r>
+              <w:t>User deselects lane departure warning mode or quits Application</w:t>
             </w:r>
           </w:p>
         </w:tc>
@@ -429,11 +513,339 @@
           </w:tcPr>
           <w:p>
             <w:r>
+              <w:t>2a No video stream available</w:t>
+            </w:r>
+          </w:p>
+          <w:p>
+            <w:r>
+              <w:t>2b System displays missing video stream warning</w:t>
+            </w:r>
+          </w:p>
+        </w:tc>
+      </w:tr>
+      <w:tr>
+        <w:tc>
+          <w:tcPr>
+            <w:tcW w:w="4603" w:type="dxa"/>
+          </w:tcPr>
+          <w:p>
+            <w:r>
+              <w:t>Open Issues</w:t>
+            </w:r>
+          </w:p>
+        </w:tc>
+        <w:tc>
+          <w:tcPr>
+            <w:tcW w:w="4603" w:type="dxa"/>
+          </w:tcPr>
+          <w:p>
+            <w:r>
               <w:t>-</w:t>
             </w:r>
           </w:p>
         </w:tc>
       </w:tr>
+    </w:tbl>
+    <w:p/>
+    <w:p/>
+    <w:tbl>
+      <w:tblPr>
+        <w:tblStyle w:val="Tabellenraster"/>
+        <w:tblW w:w="0" w:type="auto"/>
+        <w:tblLook w:val="04A0" w:firstRow="1" w:lastRow="0" w:firstColumn="1" w:lastColumn="0" w:noHBand="0" w:noVBand="1"/>
+      </w:tblPr>
+      <w:tblGrid>
+        <w:gridCol w:w="4603"/>
+        <w:gridCol w:w="4603"/>
+      </w:tblGrid>
+      <w:tr>
+        <w:tc>
+          <w:tcPr>
+            <w:tcW w:w="4603" w:type="dxa"/>
+          </w:tcPr>
+          <w:p>
+            <w:bookmarkStart w:id="1" w:name="OLE_LINK9"/>
+            <w:bookmarkStart w:id="2" w:name="OLE_LINK10"/>
+            <w:r>
+              <w:t>Use Case ID</w:t>
+            </w:r>
+          </w:p>
+        </w:tc>
+        <w:tc>
+          <w:tcPr>
+            <w:tcW w:w="4603" w:type="dxa"/>
+          </w:tcPr>
+          <w:p>
+            <w:r>
+              <w:t>W2</w:t>
+            </w:r>
+          </w:p>
+        </w:tc>
+      </w:tr>
+      <w:tr>
+        <w:tc>
+          <w:tcPr>
+            <w:tcW w:w="4603" w:type="dxa"/>
+          </w:tcPr>
+          <w:p>
+            <w:r>
+              <w:t>Name/Summary</w:t>
+            </w:r>
+          </w:p>
+        </w:tc>
+        <w:tc>
+          <w:tcPr>
+            <w:tcW w:w="4603" w:type="dxa"/>
+          </w:tcPr>
+          <w:p>
+            <w:r>
+              <w:t>Warning of</w:t>
+            </w:r>
+            <w:r>
+              <w:t xml:space="preserve"> </w:t>
+            </w:r>
+            <w:r>
+              <w:t xml:space="preserve">critical </w:t>
+            </w:r>
+            <w:r>
+              <w:t>br</w:t>
+            </w:r>
+            <w:r>
+              <w:t xml:space="preserve">aking </w:t>
+            </w:r>
+            <w:r>
+              <w:t>distance</w:t>
+            </w:r>
+          </w:p>
+        </w:tc>
+      </w:tr>
+      <w:tr>
+        <w:tc>
+          <w:tcPr>
+            <w:tcW w:w="4603" w:type="dxa"/>
+          </w:tcPr>
+          <w:p>
+            <w:r>
+              <w:t>Priority</w:t>
+            </w:r>
+          </w:p>
+        </w:tc>
+        <w:tc>
+          <w:tcPr>
+            <w:tcW w:w="4603" w:type="dxa"/>
+          </w:tcPr>
+          <w:p>
+            <w:r>
+              <w:t>high</w:t>
+            </w:r>
+          </w:p>
+        </w:tc>
+      </w:tr>
+      <w:tr>
+        <w:tc>
+          <w:tcPr>
+            <w:tcW w:w="4603" w:type="dxa"/>
+          </w:tcPr>
+          <w:p>
+            <w:r>
+              <w:t>Preconditions</w:t>
+            </w:r>
+          </w:p>
+        </w:tc>
+        <w:tc>
+          <w:tcPr>
+            <w:tcW w:w="4603" w:type="dxa"/>
+          </w:tcPr>
+          <w:p>
+            <w:r>
+              <w:t>-</w:t>
+            </w:r>
+          </w:p>
+        </w:tc>
+      </w:tr>
+      <w:tr>
+        <w:tc>
+          <w:tcPr>
+            <w:tcW w:w="4603" w:type="dxa"/>
+          </w:tcPr>
+          <w:p>
+            <w:r>
+              <w:t>Postconditions</w:t>
+            </w:r>
+          </w:p>
+        </w:tc>
+        <w:tc>
+          <w:tcPr>
+            <w:tcW w:w="4603" w:type="dxa"/>
+          </w:tcPr>
+          <w:p>
+            <w:r>
+              <w:t>User has been informed about</w:t>
+            </w:r>
+            <w:r>
+              <w:t xml:space="preserve"> any critical braking distances detected</w:t>
+            </w:r>
+          </w:p>
+        </w:tc>
+      </w:tr>
+      <w:tr>
+        <w:tc>
+          <w:tcPr>
+            <w:tcW w:w="4603" w:type="dxa"/>
+          </w:tcPr>
+          <w:p>
+            <w:r>
+              <w:t>Primary Actor</w:t>
+            </w:r>
+          </w:p>
+        </w:tc>
+        <w:tc>
+          <w:tcPr>
+            <w:tcW w:w="4603" w:type="dxa"/>
+          </w:tcPr>
+          <w:p>
+            <w:r>
+              <w:t>User</w:t>
+            </w:r>
+          </w:p>
+        </w:tc>
+      </w:tr>
+      <w:tr>
+        <w:tc>
+          <w:tcPr>
+            <w:tcW w:w="4603" w:type="dxa"/>
+          </w:tcPr>
+          <w:p>
+            <w:r>
+              <w:t>Secondary Actor(s)</w:t>
+            </w:r>
+          </w:p>
+        </w:tc>
+        <w:tc>
+          <w:tcPr>
+            <w:tcW w:w="4603" w:type="dxa"/>
+          </w:tcPr>
+          <w:p>
+            <w:r>
+              <w:t>Video stream</w:t>
+            </w:r>
+          </w:p>
+        </w:tc>
+      </w:tr>
+      <w:tr>
+        <w:tc>
+          <w:tcPr>
+            <w:tcW w:w="4603" w:type="dxa"/>
+          </w:tcPr>
+          <w:p>
+            <w:r>
+              <w:t>Trigger</w:t>
+            </w:r>
+          </w:p>
+        </w:tc>
+        <w:tc>
+          <w:tcPr>
+            <w:tcW w:w="4603" w:type="dxa"/>
+          </w:tcPr>
+          <w:p>
+            <w:r>
+              <w:t>User starts system</w:t>
+            </w:r>
+          </w:p>
+        </w:tc>
+      </w:tr>
+      <w:tr>
+        <w:tc>
+          <w:tcPr>
+            <w:tcW w:w="4603" w:type="dxa"/>
+          </w:tcPr>
+          <w:p>
+            <w:r>
+              <w:t>Main Scenario</w:t>
+            </w:r>
+          </w:p>
+        </w:tc>
+        <w:tc>
+          <w:tcPr>
+            <w:tcW w:w="4603" w:type="dxa"/>
+          </w:tcPr>
+          <w:p>
+            <w:pPr>
+              <w:pStyle w:val="Listenabsatz"/>
+              <w:numPr>
+                <w:ilvl w:val="0"/>
+                <w:numId w:val="16"/>
+              </w:numPr>
+            </w:pPr>
+            <w:r>
+              <w:t>User starts Application</w:t>
+            </w:r>
+          </w:p>
+          <w:p>
+            <w:pPr>
+              <w:pStyle w:val="Listenabsatz"/>
+              <w:numPr>
+                <w:ilvl w:val="0"/>
+                <w:numId w:val="16"/>
+              </w:numPr>
+            </w:pPr>
+            <w:r>
+              <w:t>User selects critical braking distance warning mode</w:t>
+            </w:r>
+          </w:p>
+          <w:p>
+            <w:pPr>
+              <w:pStyle w:val="Listenabsatz"/>
+              <w:numPr>
+                <w:ilvl w:val="0"/>
+                <w:numId w:val="16"/>
+              </w:numPr>
+            </w:pPr>
+            <w:r>
+              <w:t>System displays a warning whenever the braking distance to a vehicle upfront gets critical</w:t>
+            </w:r>
+          </w:p>
+          <w:p>
+            <w:pPr>
+              <w:pStyle w:val="Listenabsatz"/>
+              <w:numPr>
+                <w:ilvl w:val="0"/>
+                <w:numId w:val="16"/>
+              </w:numPr>
+            </w:pPr>
+            <w:r>
+              <w:t>User deselects critical braking distance warning mode or quits Application</w:t>
+            </w:r>
+          </w:p>
+        </w:tc>
+      </w:tr>
+      <w:tr>
+        <w:tc>
+          <w:tcPr>
+            <w:tcW w:w="4603" w:type="dxa"/>
+          </w:tcPr>
+          <w:p>
+            <w:r>
+              <w:t>Extensions</w:t>
+            </w:r>
+          </w:p>
+        </w:tc>
+        <w:tc>
+          <w:tcPr>
+            <w:tcW w:w="4603" w:type="dxa"/>
+          </w:tcPr>
+          <w:p>
+            <w:r>
+              <w:t>2a No video stream available</w:t>
+            </w:r>
+          </w:p>
+          <w:p>
+            <w:r>
+              <w:t>2b System displays missing video stream warning</w:t>
+            </w:r>
+          </w:p>
+        </w:tc>
+      </w:tr>
       <w:tr>
         <w:tc>
           <w:tcPr>
@@ -456,8 +868,8 @@
           </w:p>
         </w:tc>
       </w:tr>
-      <w:bookmarkEnd w:id="0"/>
       <w:bookmarkEnd w:id="1"/>
+      <w:bookmarkEnd w:id="2"/>
     </w:tbl>
     <w:p/>
     <w:tbl>
@@ -476,6 +888,8 @@
             <w:tcW w:w="4603" w:type="dxa"/>
           </w:tcPr>
           <w:p>
+            <w:bookmarkStart w:id="3" w:name="OLE_LINK27"/>
+            <w:bookmarkStart w:id="4" w:name="OLE_LINK28"/>
             <w:r>
               <w:t>Use Case ID</w:t>
             </w:r>
@@ -487,7 +901,7 @@
           </w:tcPr>
           <w:p>
             <w:r>
-              <w:t>M2</w:t>
+              <w:t>W3</w:t>
             </w:r>
           </w:p>
         </w:tc>
@@ -509,7 +923,10 @@
           </w:tcPr>
           <w:p>
             <w:r>
-              <w:t>Detect lanes</w:t>
+              <w:t>Information of</w:t>
+            </w:r>
+            <w:r>
+              <w:t xml:space="preserve"> street signs</w:t>
             </w:r>
           </w:p>
         </w:tc>
@@ -531,7 +948,7 @@
           </w:tcPr>
           <w:p>
             <w:r>
-              <w:t>high</w:t>
+              <w:t>middle</w:t>
             </w:r>
           </w:p>
         </w:tc>
@@ -553,7 +970,7 @@
           </w:tcPr>
           <w:p>
             <w:r>
-              <w:t>Video data of street in front of the device(car?) is available</w:t>
+              <w:t>-</w:t>
             </w:r>
           </w:p>
         </w:tc>
@@ -575,7 +992,10 @@
           </w:tcPr>
           <w:p>
             <w:r>
-              <w:t>Lanes in front of the device are detected</w:t>
+              <w:t xml:space="preserve">User has been informed about any </w:t>
+            </w:r>
+            <w:r>
+              <w:t>street signs detected</w:t>
             </w:r>
           </w:p>
         </w:tc>
@@ -597,7 +1017,7 @@
           </w:tcPr>
           <w:p>
             <w:r>
-              <w:t>System</w:t>
+              <w:t>User</w:t>
             </w:r>
           </w:p>
         </w:tc>
@@ -619,7 +1039,7 @@
           </w:tcPr>
           <w:p>
             <w:r>
-              <w:t>-</w:t>
+              <w:t>Video stream</w:t>
             </w:r>
           </w:p>
         </w:tc>
@@ -641,17 +1061,21 @@
           </w:tcPr>
           <w:p>
             <w:r>
-              <w:t>Periodic time interval</w:t>
-            </w:r>
-          </w:p>
-        </w:tc>
-      </w:tr>
-      <w:tr>
-        <w:tc>
-          <w:tcPr>
-            <w:tcW w:w="4603" w:type="dxa"/>
-          </w:tcPr>
-          <w:p>
+              <w:t>User starts system</w:t>
+            </w:r>
+          </w:p>
+        </w:tc>
+      </w:tr>
+      <w:tr>
+        <w:tc>
+          <w:tcPr>
+            <w:tcW w:w="4603" w:type="dxa"/>
+          </w:tcPr>
+          <w:p>
+            <w:bookmarkStart w:id="5" w:name="OLE_LINK1"/>
+            <w:bookmarkStart w:id="6" w:name="OLE_LINK2"/>
+            <w:bookmarkStart w:id="7" w:name="OLE_LINK5"/>
+            <w:bookmarkStart w:id="8" w:name="OLE_LINK6"/>
             <w:r>
               <w:t>Main Scenario</w:t>
             </w:r>
@@ -666,21 +1090,91 @@
               <w:pStyle w:val="Listenabsatz"/>
               <w:numPr>
                 <w:ilvl w:val="0"/>
-                <w:numId w:val="3"/>
+                <w:numId w:val="15"/>
               </w:numPr>
             </w:pPr>
             <w:r>
-              <w:t>Detect all lanes in current video frame</w:t>
-            </w:r>
-          </w:p>
-        </w:tc>
-      </w:tr>
-      <w:tr>
-        <w:tc>
-          <w:tcPr>
-            <w:tcW w:w="4603" w:type="dxa"/>
-          </w:tcPr>
-          <w:p>
+              <w:t>User starts Application</w:t>
+            </w:r>
+          </w:p>
+          <w:p>
+            <w:pPr>
+              <w:pStyle w:val="Listenabsatz"/>
+              <w:numPr>
+                <w:ilvl w:val="0"/>
+                <w:numId w:val="15"/>
+              </w:numPr>
+            </w:pPr>
+            <w:r>
+              <w:t xml:space="preserve">User </w:t>
+            </w:r>
+            <w:r>
+              <w:t>selects</w:t>
+            </w:r>
+            <w:r>
+              <w:t xml:space="preserve"> </w:t>
+            </w:r>
+            <w:bookmarkStart w:id="9" w:name="OLE_LINK3"/>
+            <w:bookmarkStart w:id="10" w:name="OLE_LINK4"/>
+            <w:r>
+              <w:t>Street Sign Information mode</w:t>
+            </w:r>
+            <w:bookmarkEnd w:id="9"/>
+            <w:bookmarkEnd w:id="10"/>
+          </w:p>
+          <w:p>
+            <w:pPr>
+              <w:pStyle w:val="Listenabsatz"/>
+              <w:numPr>
+                <w:ilvl w:val="0"/>
+                <w:numId w:val="15"/>
+              </w:numPr>
+            </w:pPr>
+            <w:r>
+              <w:t xml:space="preserve">System </w:t>
+            </w:r>
+            <w:r>
+              <w:t>displays detected street signs and their speed information</w:t>
+            </w:r>
+          </w:p>
+          <w:p>
+            <w:pPr>
+              <w:pStyle w:val="Listenabsatz"/>
+              <w:numPr>
+                <w:ilvl w:val="0"/>
+                <w:numId w:val="15"/>
+              </w:numPr>
+            </w:pPr>
+            <w:r>
+              <w:t xml:space="preserve">User </w:t>
+            </w:r>
+            <w:r>
+              <w:t>deselects</w:t>
+            </w:r>
+            <w:r>
+              <w:t xml:space="preserve"> </w:t>
+            </w:r>
+            <w:r>
+              <w:t xml:space="preserve">Street Sign Information mode </w:t>
+            </w:r>
+            <w:r>
+              <w:t>or quits Application</w:t>
+            </w:r>
+          </w:p>
+        </w:tc>
+      </w:tr>
+      <w:tr>
+        <w:tc>
+          <w:tcPr>
+            <w:tcW w:w="4603" w:type="dxa"/>
+          </w:tcPr>
+          <w:p>
+            <w:bookmarkStart w:id="11" w:name="OLE_LINK7"/>
+            <w:bookmarkStart w:id="12" w:name="OLE_LINK8"/>
+            <w:bookmarkEnd w:id="5"/>
+            <w:bookmarkEnd w:id="6"/>
+            <w:bookmarkEnd w:id="7"/>
+            <w:bookmarkEnd w:id="8"/>
             <w:r>
               <w:t>Extensions</w:t>
             </w:r>
@@ -692,33 +1186,42 @@
           </w:tcPr>
           <w:p>
             <w:r>
+              <w:t>2a No video stream available</w:t>
+            </w:r>
+          </w:p>
+          <w:p>
+            <w:r>
+              <w:t>2b System displays missing video stream warning</w:t>
+            </w:r>
+          </w:p>
+        </w:tc>
+      </w:tr>
+      <w:bookmarkEnd w:id="11"/>
+      <w:bookmarkEnd w:id="12"/>
+      <w:tr>
+        <w:tc>
+          <w:tcPr>
+            <w:tcW w:w="4603" w:type="dxa"/>
+          </w:tcPr>
+          <w:p>
+            <w:r>
+              <w:t>Open Issues</w:t>
+            </w:r>
+          </w:p>
+        </w:tc>
+        <w:tc>
+          <w:tcPr>
+            <w:tcW w:w="4603" w:type="dxa"/>
+          </w:tcPr>
+          <w:p>
+            <w:r>
               <w:t>-</w:t>
             </w:r>
           </w:p>
         </w:tc>
       </w:tr>
-      <w:tr>
-        <w:tc>
-          <w:tcPr>
-            <w:tcW w:w="4603" w:type="dxa"/>
-          </w:tcPr>
-          <w:p>
-            <w:r>
-              <w:t>Open Issues</w:t>
-            </w:r>
-          </w:p>
-        </w:tc>
-        <w:tc>
-          <w:tcPr>
-            <w:tcW w:w="4603" w:type="dxa"/>
-          </w:tcPr>
-          <w:p>
-            <w:r>
-              <w:t>-</w:t>
-            </w:r>
-          </w:p>
-        </w:tc>
-      </w:tr>
+      <w:bookmarkEnd w:id="3"/>
+      <w:bookmarkEnd w:id="4"/>
     </w:tbl>
     <w:p/>
     <w:tbl>
@@ -748,7 +1251,7 @@
           </w:tcPr>
           <w:p>
             <w:r>
-              <w:t>M3</w:t>
+              <w:t>W4</w:t>
             </w:r>
           </w:p>
         </w:tc>
@@ -770,10 +1273,7 @@
           </w:tcPr>
           <w:p>
             <w:r>
-              <w:t xml:space="preserve">Detect </w:t>
-            </w:r>
-            <w:r>
-              <w:t>vehicles</w:t>
+              <w:t>Get video footage</w:t>
             </w:r>
           </w:p>
         </w:tc>
@@ -795,7 +1295,7 @@
           </w:tcPr>
           <w:p>
             <w:r>
-              <w:t>high</w:t>
+              <w:t>middle</w:t>
             </w:r>
           </w:p>
         </w:tc>
@@ -817,7 +1317,7 @@
           </w:tcPr>
           <w:p>
             <w:r>
-              <w:t>Video data of street in front of the device(car?) is available</w:t>
+              <w:t>-</w:t>
             </w:r>
           </w:p>
         </w:tc>
@@ -839,10 +1339,7 @@
           </w:tcPr>
           <w:p>
             <w:r>
-              <w:t>Verhicles</w:t>
-            </w:r>
-            <w:r>
-              <w:t xml:space="preserve"> and their metadata in front of the device are detected</w:t>
+              <w:t>If incident has been marked, video has been saved</w:t>
             </w:r>
           </w:p>
         </w:tc>
@@ -864,7 +1361,7 @@
           </w:tcPr>
           <w:p>
             <w:r>
-              <w:t>System</w:t>
+              <w:t>User</w:t>
             </w:r>
           </w:p>
         </w:tc>
@@ -886,7 +1383,7 @@
           </w:tcPr>
           <w:p>
             <w:r>
-              <w:t>-</w:t>
+              <w:t>Video Stream</w:t>
             </w:r>
           </w:p>
         </w:tc>
@@ -908,7 +1405,7 @@
           </w:tcPr>
           <w:p>
             <w:r>
-              <w:t>Periodic time interval</w:t>
+              <w:t>User starts system</w:t>
             </w:r>
           </w:p>
         </w:tc>
@@ -933,17 +1430,13 @@
               <w:pStyle w:val="Listenabsatz"/>
               <w:numPr>
                 <w:ilvl w:val="0"/>
-                <w:numId w:val="4"/>
+                <w:numId w:val="13"/>
               </w:numPr>
             </w:pPr>
-            <w:r>
-              <w:t xml:space="preserve">Detect all </w:t>
-            </w:r>
-            <w:r>
-              <w:t>vehicles</w:t>
-            </w:r>
-            <w:r>
-              <w:t xml:space="preserve"> in current video frame</w:t>
+            <w:bookmarkStart w:id="13" w:name="OLE_LINK29"/>
+            <w:bookmarkStart w:id="14" w:name="OLE_LINK30"/>
+            <w:r>
+              <w:t>User starts Application</w:t>
             </w:r>
           </w:p>
           <w:p>
@@ -951,88 +1444,74 @@
               <w:pStyle w:val="Listenabsatz"/>
               <w:numPr>
                 <w:ilvl w:val="0"/>
-                <w:numId w:val="4"/>
+                <w:numId w:val="13"/>
               </w:numPr>
             </w:pPr>
-            <w:bookmarkStart w:id="2" w:name="OLE_LINK23"/>
-            <w:bookmarkStart w:id="3" w:name="OLE_LINK24"/>
-            <w:r>
-              <w:t xml:space="preserve">If </w:t>
-            </w:r>
-            <w:r>
-              <w:t>vehicle</w:t>
-            </w:r>
-            <w:r>
-              <w:t xml:space="preserve"> has been detected in last (or further away) frame, treat as the same </w:t>
-            </w:r>
-            <w:r>
-              <w:t>vehicle</w:t>
-            </w:r>
-            <w:r>
-              <w:t xml:space="preserve"> object</w:t>
-            </w:r>
-          </w:p>
-          <w:bookmarkEnd w:id="2"/>
-          <w:bookmarkEnd w:id="3"/>
+            <w:r>
+              <w:t>User starts Recording</w:t>
+            </w:r>
+          </w:p>
           <w:p>
             <w:pPr>
               <w:pStyle w:val="Listenabsatz"/>
               <w:numPr>
                 <w:ilvl w:val="0"/>
-                <w:numId w:val="4"/>
+                <w:numId w:val="13"/>
               </w:numPr>
             </w:pPr>
             <w:r>
-              <w:t xml:space="preserve">If </w:t>
-            </w:r>
-            <w:r>
-              <w:t>vehicle</w:t>
-            </w:r>
-            <w:r>
-              <w:t xml:space="preserve"> is already known:</w:t>
+              <w:t>System shows record mode and incident button</w:t>
             </w:r>
           </w:p>
           <w:p>
             <w:pPr>
               <w:pStyle w:val="Listenabsatz"/>
               <w:numPr>
-                <w:ilvl w:val="1"/>
-                <w:numId w:val="4"/>
+                <w:ilvl w:val="0"/>
+                <w:numId w:val="13"/>
               </w:numPr>
             </w:pPr>
             <w:r>
-              <w:t xml:space="preserve">Determine the direction of the </w:t>
-            </w:r>
-            <w:r>
-              <w:t>vehicle</w:t>
+              <w:t>(opt.) User marks incident</w:t>
             </w:r>
           </w:p>
           <w:p>
             <w:pPr>
               <w:pStyle w:val="Listenabsatz"/>
               <w:numPr>
-                <w:ilvl w:val="1"/>
-                <w:numId w:val="4"/>
+                <w:ilvl w:val="0"/>
+                <w:numId w:val="13"/>
               </w:numPr>
             </w:pPr>
             <w:r>
-              <w:t>Determine</w:t>
-            </w:r>
-            <w:r>
-              <w:t xml:space="preserve"> the speed and acceleration of the vehicle, especially if it is slowing down/braking</w:t>
+              <w:t xml:space="preserve">(opt.) Video footage is </w:t>
+            </w:r>
+            <w:r>
+              <w:t xml:space="preserve">made anonymous </w:t>
+            </w:r>
+            <w:r>
+              <w:t>permanently saved</w:t>
+            </w:r>
+            <w:r>
+              <w:t xml:space="preserve"> and success is displayed</w:t>
             </w:r>
           </w:p>
           <w:p>
             <w:pPr>
               <w:pStyle w:val="Listenabsatz"/>
               <w:numPr>
-                <w:ilvl w:val="1"/>
-                <w:numId w:val="4"/>
+                <w:ilvl w:val="0"/>
+                <w:numId w:val="13"/>
               </w:numPr>
             </w:pPr>
             <w:r>
-              <w:t>Determine the lane the vehicle is travelling on</w:t>
-            </w:r>
+              <w:t>User stops Recording</w:t>
+            </w:r>
+            <w:r>
+              <w:t xml:space="preserve"> or quits Application</w:t>
+            </w:r>
+            <w:bookmarkEnd w:id="13"/>
+            <w:bookmarkEnd w:id="14"/>
           </w:p>
         </w:tc>
       </w:tr>
@@ -1053,10 +1532,12 @@
           </w:tcPr>
           <w:p>
             <w:r>
-              <w:t>M4</w:t>
-            </w:r>
-            <w:r>
-              <w:t>: In step 3.1 use Information from M4</w:t>
+              <w:t>3a No Video stream available or no disk space</w:t>
+            </w:r>
+          </w:p>
+          <w:p>
+            <w:r>
+              <w:t>3b System displays record failure</w:t>
             </w:r>
           </w:p>
         </w:tc>
@@ -1112,7 +1593,7 @@
           </w:tcPr>
           <w:p>
             <w:r>
-              <w:t>M4</w:t>
+              <w:t>W5</w:t>
             </w:r>
           </w:p>
         </w:tc>
@@ -1134,7 +1615,7 @@
           </w:tcPr>
           <w:p>
             <w:r>
-              <w:t>Detect brake lights</w:t>
+              <w:t>Warning of braking vehicles</w:t>
             </w:r>
           </w:p>
         </w:tc>
@@ -1156,7 +1637,7 @@
           </w:tcPr>
           <w:p>
             <w:r>
-              <w:t>high</w:t>
+              <w:t>low</w:t>
             </w:r>
           </w:p>
         </w:tc>
@@ -1178,7 +1659,7 @@
           </w:tcPr>
           <w:p>
             <w:r>
-              <w:t>Video data of street in front of the device(car?) is available</w:t>
+              <w:t>-</w:t>
             </w:r>
           </w:p>
         </w:tc>
@@ -1200,10 +1681,7 @@
           </w:tcPr>
           <w:p>
             <w:r>
-              <w:t>Braking lights of a vehicle in</w:t>
-            </w:r>
-            <w:r>
-              <w:t xml:space="preserve"> in front of the device are detected</w:t>
+              <w:t>User has been informed about any braking vehicles in front</w:t>
             </w:r>
           </w:p>
         </w:tc>
@@ -1225,7 +1703,7 @@
           </w:tcPr>
           <w:p>
             <w:r>
-              <w:t>System</w:t>
+              <w:t>User</w:t>
             </w:r>
           </w:p>
         </w:tc>
@@ -1247,7 +1725,7 @@
           </w:tcPr>
           <w:p>
             <w:r>
-              <w:t>-</w:t>
+              <w:t>Video stream</w:t>
             </w:r>
           </w:p>
         </w:tc>
@@ -1269,7 +1747,7 @@
           </w:tcPr>
           <w:p>
             <w:r>
-              <w:t>Periodic time interval</w:t>
+              <w:t>User starts system</w:t>
             </w:r>
           </w:p>
         </w:tc>
@@ -1294,278 +1772,23 @@
               <w:pStyle w:val="Listenabsatz"/>
               <w:numPr>
                 <w:ilvl w:val="0"/>
-                <w:numId w:val="5"/>
+                <w:numId w:val="14"/>
               </w:numPr>
             </w:pPr>
             <w:r>
-              <w:t xml:space="preserve">Detect all </w:t>
-            </w:r>
-            <w:r>
-              <w:t>red lights connected to a vehicle object</w:t>
-            </w:r>
-            <w:r>
-              <w:t xml:space="preserve"> in current video frame</w:t>
-            </w:r>
-          </w:p>
-        </w:tc>
-      </w:tr>
-      <w:tr>
-        <w:tc>
-          <w:tcPr>
-            <w:tcW w:w="4603" w:type="dxa"/>
-          </w:tcPr>
-          <w:p>
-            <w:r>
-              <w:t>Extensions</w:t>
-            </w:r>
-          </w:p>
-        </w:tc>
-        <w:tc>
-          <w:tcPr>
-            <w:tcW w:w="4603" w:type="dxa"/>
-          </w:tcPr>
-          <w:p>
-            <w:r>
-              <w:t>-</w:t>
-            </w:r>
-          </w:p>
-        </w:tc>
-      </w:tr>
-      <w:tr>
-        <w:tc>
-          <w:tcPr>
-            <w:tcW w:w="4603" w:type="dxa"/>
-          </w:tcPr>
-          <w:p>
-            <w:r>
-              <w:t>Open Issues</w:t>
-            </w:r>
-          </w:p>
-        </w:tc>
-        <w:tc>
-          <w:tcPr>
-            <w:tcW w:w="4603" w:type="dxa"/>
-          </w:tcPr>
-          <w:p>
-            <w:r>
-              <w:t>-</w:t>
-            </w:r>
-          </w:p>
-        </w:tc>
-      </w:tr>
-    </w:tbl>
-    <w:p/>
-    <w:tbl>
-      <w:tblPr>
-        <w:tblStyle w:val="Tabellenraster"/>
-        <w:tblW w:w="0" w:type="auto"/>
-        <w:tblLook w:val="04A0" w:firstRow="1" w:lastRow="0" w:firstColumn="1" w:lastColumn="0" w:noHBand="0" w:noVBand="1"/>
-      </w:tblPr>
-      <w:tblGrid>
-        <w:gridCol w:w="4603"/>
-        <w:gridCol w:w="4603"/>
-      </w:tblGrid>
-      <w:tr>
-        <w:tc>
-          <w:tcPr>
-            <w:tcW w:w="4603" w:type="dxa"/>
-          </w:tcPr>
-          <w:p>
-            <w:r>
-              <w:t>Use Case ID</w:t>
-            </w:r>
-          </w:p>
-        </w:tc>
-        <w:tc>
-          <w:tcPr>
-            <w:tcW w:w="4603" w:type="dxa"/>
-          </w:tcPr>
-          <w:p>
-            <w:r>
-              <w:t>M5</w:t>
-            </w:r>
-          </w:p>
-        </w:tc>
-      </w:tr>
-      <w:tr>
-        <w:tc>
-          <w:tcPr>
-            <w:tcW w:w="4603" w:type="dxa"/>
-          </w:tcPr>
-          <w:p>
-            <w:r>
-              <w:t>Name/Summary</w:t>
-            </w:r>
-          </w:p>
-        </w:tc>
-        <w:tc>
-          <w:tcPr>
-            <w:tcW w:w="4603" w:type="dxa"/>
-          </w:tcPr>
-          <w:p>
-            <w:r>
-              <w:t>Detect street signs</w:t>
-            </w:r>
-          </w:p>
-        </w:tc>
-      </w:tr>
-      <w:tr>
-        <w:tc>
-          <w:tcPr>
-            <w:tcW w:w="4603" w:type="dxa"/>
-          </w:tcPr>
-          <w:p>
-            <w:r>
-              <w:t>Priority</w:t>
-            </w:r>
-          </w:p>
-        </w:tc>
-        <w:tc>
-          <w:tcPr>
-            <w:tcW w:w="4603" w:type="dxa"/>
-          </w:tcPr>
-          <w:p>
-            <w:r>
-              <w:t>high</w:t>
-            </w:r>
-          </w:p>
-        </w:tc>
-      </w:tr>
-      <w:tr>
-        <w:tc>
-          <w:tcPr>
-            <w:tcW w:w="4603" w:type="dxa"/>
-          </w:tcPr>
-          <w:p>
-            <w:r>
-              <w:t>Preconditions</w:t>
-            </w:r>
-          </w:p>
-        </w:tc>
-        <w:tc>
-          <w:tcPr>
-            <w:tcW w:w="4603" w:type="dxa"/>
-          </w:tcPr>
-          <w:p>
-            <w:r>
-              <w:t>Video data of street in front of the device(car?) is available</w:t>
-            </w:r>
-          </w:p>
-        </w:tc>
-      </w:tr>
-      <w:tr>
-        <w:tc>
-          <w:tcPr>
-            <w:tcW w:w="4603" w:type="dxa"/>
-          </w:tcPr>
-          <w:p>
-            <w:r>
-              <w:t>Postconditions</w:t>
-            </w:r>
-          </w:p>
-        </w:tc>
-        <w:tc>
-          <w:tcPr>
-            <w:tcW w:w="4603" w:type="dxa"/>
-          </w:tcPr>
-          <w:p>
-            <w:r>
-              <w:t>Street signs in front of the device are detected and recognised</w:t>
-            </w:r>
-          </w:p>
-        </w:tc>
-      </w:tr>
-      <w:tr>
-        <w:tc>
-          <w:tcPr>
-            <w:tcW w:w="4603" w:type="dxa"/>
-          </w:tcPr>
-          <w:p>
-            <w:r>
-              <w:t>Primary Actor</w:t>
-            </w:r>
-          </w:p>
-        </w:tc>
-        <w:tc>
-          <w:tcPr>
-            <w:tcW w:w="4603" w:type="dxa"/>
-          </w:tcPr>
-          <w:p>
-            <w:r>
-              <w:t>System</w:t>
-            </w:r>
-          </w:p>
-        </w:tc>
-      </w:tr>
-      <w:tr>
-        <w:tc>
-          <w:tcPr>
-            <w:tcW w:w="4603" w:type="dxa"/>
-          </w:tcPr>
-          <w:p>
-            <w:r>
-              <w:t>Secondary Actor(s)</w:t>
-            </w:r>
-          </w:p>
-        </w:tc>
-        <w:tc>
-          <w:tcPr>
-            <w:tcW w:w="4603" w:type="dxa"/>
-          </w:tcPr>
-          <w:p>
-            <w:r>
-              <w:t>-</w:t>
-            </w:r>
-          </w:p>
-        </w:tc>
-      </w:tr>
-      <w:tr>
-        <w:tc>
-          <w:tcPr>
-            <w:tcW w:w="4603" w:type="dxa"/>
-          </w:tcPr>
-          <w:p>
-            <w:r>
-              <w:t>Trigger</w:t>
-            </w:r>
-          </w:p>
-        </w:tc>
-        <w:tc>
-          <w:tcPr>
-            <w:tcW w:w="4603" w:type="dxa"/>
-          </w:tcPr>
-          <w:p>
-            <w:r>
-              <w:t>Periodic time interval</w:t>
-            </w:r>
-          </w:p>
-        </w:tc>
-      </w:tr>
-      <w:tr>
-        <w:tc>
-          <w:tcPr>
-            <w:tcW w:w="4603" w:type="dxa"/>
-          </w:tcPr>
-          <w:p>
-            <w:r>
-              <w:t>Main Scenario</w:t>
-            </w:r>
-          </w:p>
-        </w:tc>
-        <w:tc>
-          <w:tcPr>
-            <w:tcW w:w="4603" w:type="dxa"/>
-          </w:tcPr>
+              <w:t>User starts Application</w:t>
+            </w:r>
+          </w:p>
           <w:p>
             <w:pPr>
               <w:pStyle w:val="Listenabsatz"/>
               <w:numPr>
                 <w:ilvl w:val="0"/>
-                <w:numId w:val="7"/>
+                <w:numId w:val="14"/>
               </w:numPr>
             </w:pPr>
             <w:r>
-              <w:t>Detect all street sign in current video frame</w:t>
+              <w:t>User selects critical braking distance warning mode</w:t>
             </w:r>
           </w:p>
           <w:p>
@@ -1573,11 +1796,11 @@
               <w:pStyle w:val="Listenabsatz"/>
               <w:numPr>
                 <w:ilvl w:val="0"/>
-                <w:numId w:val="7"/>
+                <w:numId w:val="14"/>
               </w:numPr>
             </w:pPr>
             <w:r>
-              <w:t>If sign has been detected in last (or further away) frame, treat as the same street sign object</w:t>
+              <w:t>System displays a warning whenever a vehicle’s braking lights in front are illuminated</w:t>
             </w:r>
           </w:p>
           <w:p>
@@ -1585,11 +1808,11 @@
               <w:pStyle w:val="Listenabsatz"/>
               <w:numPr>
                 <w:ilvl w:val="0"/>
-                <w:numId w:val="7"/>
+                <w:numId w:val="14"/>
               </w:numPr>
             </w:pPr>
             <w:r>
-              <w:t>Try to match a detected street sign with sign database for symbol visualisation</w:t>
+              <w:t>User deselects critical braking distance warning mode or quits Application</w:t>
             </w:r>
           </w:p>
         </w:tc>
@@ -1611,7 +1834,12 @@
           </w:tcPr>
           <w:p>
             <w:r>
-              <w:t>-</w:t>
+              <w:t>2a No video stream available</w:t>
+            </w:r>
+          </w:p>
+          <w:p>
+            <w:r>
+              <w:t>2b System displays missing video stream warning</w:t>
             </w:r>
           </w:p>
         </w:tc>
@@ -1640,1838 +1868,8 @@
       </w:tr>
     </w:tbl>
     <w:p/>
-    <w:tbl>
-      <w:tblPr>
-        <w:tblStyle w:val="Tabellenraster"/>
-        <w:tblW w:w="0" w:type="auto"/>
-        <w:tblLook w:val="04A0" w:firstRow="1" w:lastRow="0" w:firstColumn="1" w:lastColumn="0" w:noHBand="0" w:noVBand="1"/>
-      </w:tblPr>
-      <w:tblGrid>
-        <w:gridCol w:w="4603"/>
-        <w:gridCol w:w="4603"/>
-      </w:tblGrid>
-      <w:tr>
-        <w:tc>
-          <w:tcPr>
-            <w:tcW w:w="4603" w:type="dxa"/>
-          </w:tcPr>
-          <w:p>
-            <w:r>
-              <w:t>Use Case ID</w:t>
-            </w:r>
-          </w:p>
-        </w:tc>
-        <w:tc>
-          <w:tcPr>
-            <w:tcW w:w="4603" w:type="dxa"/>
-          </w:tcPr>
-          <w:p>
-            <w:r>
-              <w:t>M6</w:t>
-            </w:r>
-          </w:p>
-        </w:tc>
-      </w:tr>
-      <w:tr>
-        <w:tc>
-          <w:tcPr>
-            <w:tcW w:w="4603" w:type="dxa"/>
-          </w:tcPr>
-          <w:p>
-            <w:r>
-              <w:t>Name/Summary</w:t>
-            </w:r>
-          </w:p>
-        </w:tc>
-        <w:tc>
-          <w:tcPr>
-            <w:tcW w:w="4603" w:type="dxa"/>
-          </w:tcPr>
-          <w:p>
-            <w:r>
-              <w:t>Record video footage</w:t>
-            </w:r>
-          </w:p>
-        </w:tc>
-      </w:tr>
-      <w:tr>
-        <w:tc>
-          <w:tcPr>
-            <w:tcW w:w="4603" w:type="dxa"/>
-          </w:tcPr>
-          <w:p>
-            <w:r>
-              <w:t>Priority</w:t>
-            </w:r>
-          </w:p>
-        </w:tc>
-        <w:tc>
-          <w:tcPr>
-            <w:tcW w:w="4603" w:type="dxa"/>
-          </w:tcPr>
-          <w:p>
-            <w:r>
-              <w:t>high</w:t>
-            </w:r>
-          </w:p>
-        </w:tc>
-      </w:tr>
-      <w:tr>
-        <w:tc>
-          <w:tcPr>
-            <w:tcW w:w="4603" w:type="dxa"/>
-          </w:tcPr>
-          <w:p>
-            <w:r>
-              <w:t>Preconditions</w:t>
-            </w:r>
-          </w:p>
-        </w:tc>
-        <w:tc>
-          <w:tcPr>
-            <w:tcW w:w="4603" w:type="dxa"/>
-          </w:tcPr>
-          <w:p>
-            <w:r>
-              <w:t>Video data of street in front of the device(car?) is available</w:t>
-            </w:r>
-          </w:p>
-        </w:tc>
-      </w:tr>
-      <w:tr>
-        <w:tc>
-          <w:tcPr>
-            <w:tcW w:w="4603" w:type="dxa"/>
-          </w:tcPr>
-          <w:p>
-            <w:r>
-              <w:t>Postconditions</w:t>
-            </w:r>
-          </w:p>
-        </w:tc>
-        <w:tc>
-          <w:tcPr>
-            <w:tcW w:w="4603" w:type="dxa"/>
-          </w:tcPr>
-          <w:p>
-            <w:r>
-              <w:t>Video footage of the last x minutes is stored (x is a parameter corresponding to system disk space)</w:t>
-            </w:r>
-          </w:p>
-        </w:tc>
-      </w:tr>
-      <w:tr>
-        <w:tc>
-          <w:tcPr>
-            <w:tcW w:w="4603" w:type="dxa"/>
-          </w:tcPr>
-          <w:p>
-            <w:r>
-              <w:t>Primary Actor</w:t>
-            </w:r>
-          </w:p>
-        </w:tc>
-        <w:tc>
-          <w:tcPr>
-            <w:tcW w:w="4603" w:type="dxa"/>
-          </w:tcPr>
-          <w:p>
-            <w:r>
-              <w:t>System</w:t>
-            </w:r>
-          </w:p>
-        </w:tc>
-      </w:tr>
-      <w:tr>
-        <w:tc>
-          <w:tcPr>
-            <w:tcW w:w="4603" w:type="dxa"/>
-          </w:tcPr>
-          <w:p>
-            <w:r>
-              <w:t>Secondary Actor(s)</w:t>
-            </w:r>
-          </w:p>
-        </w:tc>
-        <w:tc>
-          <w:tcPr>
-            <w:tcW w:w="4603" w:type="dxa"/>
-          </w:tcPr>
-          <w:p>
-            <w:r>
-              <w:t>-</w:t>
-            </w:r>
-          </w:p>
-        </w:tc>
-      </w:tr>
-      <w:tr>
-        <w:tc>
-          <w:tcPr>
-            <w:tcW w:w="4603" w:type="dxa"/>
-          </w:tcPr>
-          <w:p>
-            <w:r>
-              <w:t>Trigger</w:t>
-            </w:r>
-          </w:p>
-        </w:tc>
-        <w:tc>
-          <w:tcPr>
-            <w:tcW w:w="4603" w:type="dxa"/>
-          </w:tcPr>
-          <w:p>
-            <w:r>
-              <w:t>Periodic time interval</w:t>
-            </w:r>
-          </w:p>
-        </w:tc>
-      </w:tr>
-      <w:tr>
-        <w:tc>
-          <w:tcPr>
-            <w:tcW w:w="4603" w:type="dxa"/>
-          </w:tcPr>
-          <w:p>
-            <w:r>
-              <w:t>Main Scenario</w:t>
-            </w:r>
-          </w:p>
-        </w:tc>
-        <w:tc>
-          <w:tcPr>
-            <w:tcW w:w="4603" w:type="dxa"/>
-          </w:tcPr>
-          <w:p>
-            <w:pPr>
-              <w:pStyle w:val="Listenabsatz"/>
-              <w:numPr>
-                <w:ilvl w:val="0"/>
-                <w:numId w:val="8"/>
-              </w:numPr>
-            </w:pPr>
-            <w:r>
-              <w:t>Save latest video frames</w:t>
-            </w:r>
-          </w:p>
-          <w:p>
-            <w:pPr>
-              <w:pStyle w:val="Listenabsatz"/>
-              <w:numPr>
-                <w:ilvl w:val="0"/>
-                <w:numId w:val="8"/>
-              </w:numPr>
-            </w:pPr>
-            <w:r>
-              <w:t>Check for saved frames, that are too old and delete them</w:t>
-            </w:r>
-          </w:p>
-        </w:tc>
-      </w:tr>
-      <w:tr>
-        <w:tc>
-          <w:tcPr>
-            <w:tcW w:w="4603" w:type="dxa"/>
-          </w:tcPr>
-          <w:p>
-            <w:r>
-              <w:t>Extensions</w:t>
-            </w:r>
-          </w:p>
-        </w:tc>
-        <w:tc>
-          <w:tcPr>
-            <w:tcW w:w="4603" w:type="dxa"/>
-          </w:tcPr>
-          <w:p>
-            <w:r>
-              <w:t xml:space="preserve">M7: </w:t>
-            </w:r>
-            <w:r>
-              <w:t>If option is activated the newly saved footage in step 1 has to be scanned for image material that has to be redacted before saving</w:t>
-            </w:r>
-          </w:p>
-        </w:tc>
-      </w:tr>
-      <w:tr>
-        <w:tc>
-          <w:tcPr>
-            <w:tcW w:w="4603" w:type="dxa"/>
-          </w:tcPr>
-          <w:p>
-            <w:r>
-              <w:t>Open Issues</w:t>
-            </w:r>
-          </w:p>
-        </w:tc>
-        <w:tc>
-          <w:tcPr>
-            <w:tcW w:w="4603" w:type="dxa"/>
-          </w:tcPr>
-          <w:p>
-            <w:r>
-              <w:t>-</w:t>
-            </w:r>
-          </w:p>
-        </w:tc>
-      </w:tr>
-    </w:tbl>
-    <w:p/>
-    <w:tbl>
-      <w:tblPr>
-        <w:tblStyle w:val="Tabellenraster"/>
-        <w:tblW w:w="0" w:type="auto"/>
-        <w:tblLook w:val="04A0" w:firstRow="1" w:lastRow="0" w:firstColumn="1" w:lastColumn="0" w:noHBand="0" w:noVBand="1"/>
-      </w:tblPr>
-      <w:tblGrid>
-        <w:gridCol w:w="4603"/>
-        <w:gridCol w:w="4603"/>
-      </w:tblGrid>
-      <w:tr>
-        <w:tc>
-          <w:tcPr>
-            <w:tcW w:w="4603" w:type="dxa"/>
-          </w:tcPr>
-          <w:p>
-            <w:bookmarkStart w:id="4" w:name="OLE_LINK25"/>
-            <w:bookmarkStart w:id="5" w:name="OLE_LINK26"/>
-            <w:r>
-              <w:t>Use Case ID</w:t>
-            </w:r>
-          </w:p>
-        </w:tc>
-        <w:tc>
-          <w:tcPr>
-            <w:tcW w:w="4603" w:type="dxa"/>
-          </w:tcPr>
-          <w:p>
-            <w:r>
-              <w:t>M7</w:t>
-            </w:r>
-          </w:p>
-        </w:tc>
-      </w:tr>
-      <w:tr>
-        <w:tc>
-          <w:tcPr>
-            <w:tcW w:w="4603" w:type="dxa"/>
-          </w:tcPr>
-          <w:p>
-            <w:r>
-              <w:t>Name/Summary</w:t>
-            </w:r>
-          </w:p>
-        </w:tc>
-        <w:tc>
-          <w:tcPr>
-            <w:tcW w:w="4603" w:type="dxa"/>
-          </w:tcPr>
-          <w:p>
-            <w:r>
-              <w:t>Redact video footage</w:t>
-            </w:r>
-          </w:p>
-        </w:tc>
-      </w:tr>
-      <w:tr>
-        <w:tc>
-          <w:tcPr>
-            <w:tcW w:w="4603" w:type="dxa"/>
-          </w:tcPr>
-          <w:p>
-            <w:r>
-              <w:t>Priority</w:t>
-            </w:r>
-          </w:p>
-        </w:tc>
-        <w:tc>
-          <w:tcPr>
-            <w:tcW w:w="4603" w:type="dxa"/>
-          </w:tcPr>
-          <w:p>
-            <w:r>
-              <w:t>low</w:t>
-            </w:r>
-          </w:p>
-        </w:tc>
-      </w:tr>
-      <w:tr>
-        <w:tc>
-          <w:tcPr>
-            <w:tcW w:w="4603" w:type="dxa"/>
-          </w:tcPr>
-          <w:p>
-            <w:r>
-              <w:t>Preconditions</w:t>
-            </w:r>
-          </w:p>
-        </w:tc>
-        <w:tc>
-          <w:tcPr>
-            <w:tcW w:w="4603" w:type="dxa"/>
-          </w:tcPr>
-          <w:p>
-            <w:r>
-              <w:t xml:space="preserve">New </w:t>
-            </w:r>
-            <w:r>
-              <w:t>Video data is available</w:t>
-            </w:r>
-            <w:r>
-              <w:t xml:space="preserve"> and ready to be saved</w:t>
-            </w:r>
-          </w:p>
-        </w:tc>
-      </w:tr>
-      <w:tr>
-        <w:tc>
-          <w:tcPr>
-            <w:tcW w:w="4603" w:type="dxa"/>
-          </w:tcPr>
-          <w:p>
-            <w:r>
-              <w:t>Postconditions</w:t>
-            </w:r>
-          </w:p>
-        </w:tc>
-        <w:tc>
-          <w:tcPr>
-            <w:tcW w:w="4603" w:type="dxa"/>
-          </w:tcPr>
-          <w:p>
-            <w:r>
-              <w:t>New Video footage is redacted</w:t>
-            </w:r>
-          </w:p>
-        </w:tc>
-      </w:tr>
-      <w:tr>
-        <w:tc>
-          <w:tcPr>
-            <w:tcW w:w="4603" w:type="dxa"/>
-          </w:tcPr>
-          <w:p>
-            <w:r>
-              <w:t>Primary Actor</w:t>
-            </w:r>
-          </w:p>
-        </w:tc>
-        <w:tc>
-          <w:tcPr>
-            <w:tcW w:w="4603" w:type="dxa"/>
-          </w:tcPr>
-          <w:p>
-            <w:r>
-              <w:t>System</w:t>
-            </w:r>
-          </w:p>
-        </w:tc>
-      </w:tr>
-      <w:tr>
-        <w:tc>
-          <w:tcPr>
-            <w:tcW w:w="4603" w:type="dxa"/>
-          </w:tcPr>
-          <w:p>
-            <w:r>
-              <w:t>Secondary Actor(s)</w:t>
-            </w:r>
-          </w:p>
-        </w:tc>
-        <w:tc>
-          <w:tcPr>
-            <w:tcW w:w="4603" w:type="dxa"/>
-          </w:tcPr>
-          <w:p>
-            <w:r>
-              <w:t>-</w:t>
-            </w:r>
-          </w:p>
-        </w:tc>
-      </w:tr>
-      <w:tr>
-        <w:tc>
-          <w:tcPr>
-            <w:tcW w:w="4603" w:type="dxa"/>
-          </w:tcPr>
-          <w:p>
-            <w:r>
-              <w:t>Trigger</w:t>
-            </w:r>
-          </w:p>
-        </w:tc>
-        <w:tc>
-          <w:tcPr>
-            <w:tcW w:w="4603" w:type="dxa"/>
-          </w:tcPr>
-          <w:p>
-            <w:r>
-              <w:t>Periodic time interval</w:t>
-            </w:r>
-          </w:p>
-        </w:tc>
-      </w:tr>
-      <w:tr>
-        <w:tc>
-          <w:tcPr>
-            <w:tcW w:w="4603" w:type="dxa"/>
-          </w:tcPr>
-          <w:p>
-            <w:r>
-              <w:t>Main Scenario</w:t>
-            </w:r>
-          </w:p>
-        </w:tc>
-        <w:tc>
-          <w:tcPr>
-            <w:tcW w:w="4603" w:type="dxa"/>
-          </w:tcPr>
-          <w:p>
-            <w:pPr>
-              <w:pStyle w:val="Listenabsatz"/>
-              <w:numPr>
-                <w:ilvl w:val="0"/>
-                <w:numId w:val="9"/>
-              </w:numPr>
-            </w:pPr>
-            <w:r>
-              <w:t>Redact</w:t>
-            </w:r>
-            <w:r>
-              <w:t xml:space="preserve"> all </w:t>
-            </w:r>
-            <w:r>
-              <w:t xml:space="preserve">image material like car signs from </w:t>
-            </w:r>
-            <w:r>
-              <w:t xml:space="preserve">current video </w:t>
-            </w:r>
-            <w:r>
-              <w:t>footage</w:t>
-            </w:r>
-          </w:p>
-        </w:tc>
-      </w:tr>
-      <w:tr>
-        <w:tc>
-          <w:tcPr>
-            <w:tcW w:w="4603" w:type="dxa"/>
-          </w:tcPr>
-          <w:p>
-            <w:r>
-              <w:t>Extensions</w:t>
-            </w:r>
-          </w:p>
-        </w:tc>
-        <w:tc>
-          <w:tcPr>
-            <w:tcW w:w="4603" w:type="dxa"/>
-          </w:tcPr>
-          <w:p>
-            <w:r>
-              <w:t>-</w:t>
-            </w:r>
-          </w:p>
-        </w:tc>
-      </w:tr>
-      <w:tr>
-        <w:tc>
-          <w:tcPr>
-            <w:tcW w:w="4603" w:type="dxa"/>
-          </w:tcPr>
-          <w:p>
-            <w:r>
-              <w:t>Open Issues</w:t>
-            </w:r>
-          </w:p>
-        </w:tc>
-        <w:tc>
-          <w:tcPr>
-            <w:tcW w:w="4603" w:type="dxa"/>
-          </w:tcPr>
-          <w:p>
-            <w:r>
-              <w:t>-</w:t>
-            </w:r>
-          </w:p>
-        </w:tc>
-      </w:tr>
-      <w:bookmarkEnd w:id="4"/>
-      <w:bookmarkEnd w:id="5"/>
-    </w:tbl>
-    <w:p/>
-    <w:tbl>
-      <w:tblPr>
-        <w:tblStyle w:val="Tabellenraster"/>
-        <w:tblW w:w="0" w:type="auto"/>
-        <w:tblLook w:val="04A0" w:firstRow="1" w:lastRow="0" w:firstColumn="1" w:lastColumn="0" w:noHBand="0" w:noVBand="1"/>
-      </w:tblPr>
-      <w:tblGrid>
-        <w:gridCol w:w="4603"/>
-        <w:gridCol w:w="4603"/>
-      </w:tblGrid>
-      <w:tr>
-        <w:tc>
-          <w:tcPr>
-            <w:tcW w:w="4603" w:type="dxa"/>
-          </w:tcPr>
-          <w:p>
-            <w:r>
-              <w:t>Use Case ID</w:t>
-            </w:r>
-          </w:p>
-        </w:tc>
-        <w:tc>
-          <w:tcPr>
-            <w:tcW w:w="4603" w:type="dxa"/>
-          </w:tcPr>
-          <w:p>
-            <w:r>
-              <w:t>W1</w:t>
-            </w:r>
-          </w:p>
-        </w:tc>
-      </w:tr>
-      <w:tr>
-        <w:tc>
-          <w:tcPr>
-            <w:tcW w:w="4603" w:type="dxa"/>
-          </w:tcPr>
-          <w:p>
-            <w:r>
-              <w:t>Name/Summary</w:t>
-            </w:r>
-          </w:p>
-        </w:tc>
-        <w:tc>
-          <w:tcPr>
-            <w:tcW w:w="4603" w:type="dxa"/>
-          </w:tcPr>
-          <w:p>
-            <w:r>
-              <w:t>Warning on lane departure</w:t>
-            </w:r>
-          </w:p>
-        </w:tc>
-      </w:tr>
-      <w:tr>
-        <w:tc>
-          <w:tcPr>
-            <w:tcW w:w="4603" w:type="dxa"/>
-          </w:tcPr>
-          <w:p>
-            <w:r>
-              <w:t>Priority</w:t>
-            </w:r>
-          </w:p>
-        </w:tc>
-        <w:tc>
-          <w:tcPr>
-            <w:tcW w:w="4603" w:type="dxa"/>
-          </w:tcPr>
-          <w:p>
-            <w:r>
-              <w:t>high</w:t>
-            </w:r>
-          </w:p>
-        </w:tc>
-      </w:tr>
-      <w:tr>
-        <w:tc>
-          <w:tcPr>
-            <w:tcW w:w="4603" w:type="dxa"/>
-          </w:tcPr>
-          <w:p>
-            <w:r>
-              <w:t>Preconditions</w:t>
-            </w:r>
-          </w:p>
-        </w:tc>
-        <w:tc>
-          <w:tcPr>
-            <w:tcW w:w="4603" w:type="dxa"/>
-          </w:tcPr>
-          <w:p>
-            <w:r>
-              <w:t>Lanes have been detected for current video frame</w:t>
-            </w:r>
-          </w:p>
-        </w:tc>
-      </w:tr>
-      <w:tr>
-        <w:tc>
-          <w:tcPr>
-            <w:tcW w:w="4603" w:type="dxa"/>
-          </w:tcPr>
-          <w:p>
-            <w:r>
-              <w:t>Postconditions</w:t>
-            </w:r>
-          </w:p>
-        </w:tc>
-        <w:tc>
-          <w:tcPr>
-            <w:tcW w:w="4603" w:type="dxa"/>
-          </w:tcPr>
-          <w:p>
-            <w:r>
-              <w:t>Lane departure warning is issued to user</w:t>
-            </w:r>
-          </w:p>
-        </w:tc>
-      </w:tr>
-      <w:tr>
-        <w:tc>
-          <w:tcPr>
-            <w:tcW w:w="4603" w:type="dxa"/>
-          </w:tcPr>
-          <w:p>
-            <w:r>
-              <w:t>Primary Actor</w:t>
-            </w:r>
-          </w:p>
-        </w:tc>
-        <w:tc>
-          <w:tcPr>
-            <w:tcW w:w="4603" w:type="dxa"/>
-          </w:tcPr>
-          <w:p>
-            <w:r>
-              <w:t>System</w:t>
-            </w:r>
-          </w:p>
-        </w:tc>
-      </w:tr>
-      <w:tr>
-        <w:tc>
-          <w:tcPr>
-            <w:tcW w:w="4603" w:type="dxa"/>
-          </w:tcPr>
-          <w:p>
-            <w:r>
-              <w:t>Secondary Actor(s)</w:t>
-            </w:r>
-          </w:p>
-        </w:tc>
-        <w:tc>
-          <w:tcPr>
-            <w:tcW w:w="4603" w:type="dxa"/>
-          </w:tcPr>
-          <w:p>
-            <w:r>
-              <w:t>User</w:t>
-            </w:r>
-          </w:p>
-        </w:tc>
-      </w:tr>
-      <w:tr>
-        <w:tc>
-          <w:tcPr>
-            <w:tcW w:w="4603" w:type="dxa"/>
-          </w:tcPr>
-          <w:p>
-            <w:r>
-              <w:t>Trigger</w:t>
-            </w:r>
-          </w:p>
-        </w:tc>
-        <w:tc>
-          <w:tcPr>
-            <w:tcW w:w="4603" w:type="dxa"/>
-          </w:tcPr>
-          <w:p>
-            <w:r>
-              <w:t>Periodic time interval</w:t>
-            </w:r>
-          </w:p>
-        </w:tc>
-      </w:tr>
-      <w:tr>
-        <w:tc>
-          <w:tcPr>
-            <w:tcW w:w="4603" w:type="dxa"/>
-          </w:tcPr>
-          <w:p>
-            <w:r>
-              <w:t>Main Scenario</w:t>
-            </w:r>
-          </w:p>
-        </w:tc>
-        <w:tc>
-          <w:tcPr>
-            <w:tcW w:w="4603" w:type="dxa"/>
-          </w:tcPr>
-          <w:p>
-            <w:pPr>
-              <w:pStyle w:val="Listenabsatz"/>
-              <w:numPr>
-                <w:ilvl w:val="0"/>
-                <w:numId w:val="10"/>
-              </w:numPr>
-            </w:pPr>
-            <w:r>
-              <w:t>Check if vehicle is in danger of leaving the lane</w:t>
-            </w:r>
-          </w:p>
-          <w:p>
-            <w:pPr>
-              <w:pStyle w:val="Listenabsatz"/>
-              <w:numPr>
-                <w:ilvl w:val="0"/>
-                <w:numId w:val="10"/>
-              </w:numPr>
-            </w:pPr>
-            <w:r>
-              <w:t>If there is a possible danger, issue warning to user interface</w:t>
-            </w:r>
-          </w:p>
-        </w:tc>
-      </w:tr>
-      <w:tr>
-        <w:tc>
-          <w:tcPr>
-            <w:tcW w:w="4603" w:type="dxa"/>
-          </w:tcPr>
-          <w:p>
-            <w:r>
-              <w:t>Extensions</w:t>
-            </w:r>
-          </w:p>
-        </w:tc>
-        <w:tc>
-          <w:tcPr>
-            <w:tcW w:w="4603" w:type="dxa"/>
-          </w:tcPr>
-          <w:p>
-            <w:r>
-              <w:t>M2: Use result of M2 in step 1</w:t>
-            </w:r>
-          </w:p>
-        </w:tc>
-      </w:tr>
-      <w:tr>
-        <w:tc>
-          <w:tcPr>
-            <w:tcW w:w="4603" w:type="dxa"/>
-          </w:tcPr>
-          <w:p>
-            <w:r>
-              <w:t>Open Issues</w:t>
-            </w:r>
-          </w:p>
-        </w:tc>
-        <w:tc>
-          <w:tcPr>
-            <w:tcW w:w="4603" w:type="dxa"/>
-          </w:tcPr>
-          <w:p>
-            <w:r>
-              <w:t>-</w:t>
-            </w:r>
-          </w:p>
-        </w:tc>
-      </w:tr>
-    </w:tbl>
-    <w:p/>
-    <w:tbl>
-      <w:tblPr>
-        <w:tblStyle w:val="Tabellenraster"/>
-        <w:tblW w:w="0" w:type="auto"/>
-        <w:tblLook w:val="04A0" w:firstRow="1" w:lastRow="0" w:firstColumn="1" w:lastColumn="0" w:noHBand="0" w:noVBand="1"/>
-      </w:tblPr>
-      <w:tblGrid>
-        <w:gridCol w:w="4603"/>
-        <w:gridCol w:w="4603"/>
-      </w:tblGrid>
-      <w:tr>
-        <w:tc>
-          <w:tcPr>
-            <w:tcW w:w="4603" w:type="dxa"/>
-          </w:tcPr>
-          <w:p>
-            <w:r>
-              <w:t>Use Case ID</w:t>
-            </w:r>
-          </w:p>
-        </w:tc>
-        <w:tc>
-          <w:tcPr>
-            <w:tcW w:w="4603" w:type="dxa"/>
-          </w:tcPr>
-          <w:p>
-            <w:r>
-              <w:t>W2</w:t>
-            </w:r>
-          </w:p>
-        </w:tc>
-      </w:tr>
-      <w:tr>
-        <w:tc>
-          <w:tcPr>
-            <w:tcW w:w="4603" w:type="dxa"/>
-          </w:tcPr>
-          <w:p>
-            <w:r>
-              <w:t>Name/Summary</w:t>
-            </w:r>
-          </w:p>
-        </w:tc>
-        <w:tc>
-          <w:tcPr>
-            <w:tcW w:w="4603" w:type="dxa"/>
-          </w:tcPr>
-          <w:p>
-            <w:r>
-              <w:t>Warning on br</w:t>
-            </w:r>
-            <w:r>
-              <w:t>aking vehicles</w:t>
-            </w:r>
-          </w:p>
-        </w:tc>
-      </w:tr>
-      <w:tr>
-        <w:tc>
-          <w:tcPr>
-            <w:tcW w:w="4603" w:type="dxa"/>
-          </w:tcPr>
-          <w:p>
-            <w:r>
-              <w:t>Priority</w:t>
-            </w:r>
-          </w:p>
-        </w:tc>
-        <w:tc>
-          <w:tcPr>
-            <w:tcW w:w="4603" w:type="dxa"/>
-          </w:tcPr>
-          <w:p>
-            <w:r>
-              <w:t>high</w:t>
-            </w:r>
-          </w:p>
-        </w:tc>
-      </w:tr>
-      <w:tr>
-        <w:tc>
-          <w:tcPr>
-            <w:tcW w:w="4603" w:type="dxa"/>
-          </w:tcPr>
-          <w:p>
-            <w:r>
-              <w:t>Preconditions</w:t>
-            </w:r>
-          </w:p>
-        </w:tc>
-        <w:tc>
-          <w:tcPr>
-            <w:tcW w:w="4603" w:type="dxa"/>
-          </w:tcPr>
-          <w:p>
-            <w:r>
-              <w:t>Vehicles in front of the camera have been detected</w:t>
-            </w:r>
-          </w:p>
-        </w:tc>
-      </w:tr>
-      <w:tr>
-        <w:tc>
-          <w:tcPr>
-            <w:tcW w:w="4603" w:type="dxa"/>
-          </w:tcPr>
-          <w:p>
-            <w:r>
-              <w:t>Postconditions</w:t>
-            </w:r>
-          </w:p>
-        </w:tc>
-        <w:tc>
-          <w:tcPr>
-            <w:tcW w:w="4603" w:type="dxa"/>
-          </w:tcPr>
-          <w:p>
-            <w:r>
-              <w:t>Vehicle braking warning is issued to user</w:t>
-            </w:r>
-          </w:p>
-        </w:tc>
-      </w:tr>
-      <w:tr>
-        <w:tc>
-          <w:tcPr>
-            <w:tcW w:w="4603" w:type="dxa"/>
-          </w:tcPr>
-          <w:p>
-            <w:r>
-              <w:t>Primary Actor</w:t>
-            </w:r>
-          </w:p>
-        </w:tc>
-        <w:tc>
-          <w:tcPr>
-            <w:tcW w:w="4603" w:type="dxa"/>
-          </w:tcPr>
-          <w:p>
-            <w:r>
-              <w:t>System</w:t>
-            </w:r>
-          </w:p>
-        </w:tc>
-      </w:tr>
-      <w:tr>
-        <w:tc>
-          <w:tcPr>
-            <w:tcW w:w="4603" w:type="dxa"/>
-          </w:tcPr>
-          <w:p>
-            <w:r>
-              <w:t>Secondary Actor(s)</w:t>
-            </w:r>
-          </w:p>
-        </w:tc>
-        <w:tc>
-          <w:tcPr>
-            <w:tcW w:w="4603" w:type="dxa"/>
-          </w:tcPr>
-          <w:p>
-            <w:r>
-              <w:t>-</w:t>
-            </w:r>
-          </w:p>
-        </w:tc>
-      </w:tr>
-      <w:tr>
-        <w:tc>
-          <w:tcPr>
-            <w:tcW w:w="4603" w:type="dxa"/>
-          </w:tcPr>
-          <w:p>
-            <w:r>
-              <w:t>Trigger</w:t>
-            </w:r>
-          </w:p>
-        </w:tc>
-        <w:tc>
-          <w:tcPr>
-            <w:tcW w:w="4603" w:type="dxa"/>
-          </w:tcPr>
-          <w:p>
-            <w:r>
-              <w:t>Periodic time interval</w:t>
-            </w:r>
-          </w:p>
-        </w:tc>
-      </w:tr>
-      <w:tr>
-        <w:tc>
-          <w:tcPr>
-            <w:tcW w:w="4603" w:type="dxa"/>
-          </w:tcPr>
-          <w:p>
-            <w:r>
-              <w:t>Main Scenario</w:t>
-            </w:r>
-          </w:p>
-        </w:tc>
-        <w:tc>
-          <w:tcPr>
-            <w:tcW w:w="4603" w:type="dxa"/>
-          </w:tcPr>
-          <w:p>
-            <w:pPr>
-              <w:pStyle w:val="Listenabsatz"/>
-              <w:numPr>
-                <w:ilvl w:val="0"/>
-                <w:numId w:val="11"/>
-              </w:numPr>
-            </w:pPr>
-            <w:r>
-              <w:t>Check if a vehicle is in front of the camera</w:t>
-            </w:r>
-          </w:p>
-          <w:p>
-            <w:pPr>
-              <w:pStyle w:val="Listenabsatz"/>
-              <w:numPr>
-                <w:ilvl w:val="0"/>
-                <w:numId w:val="11"/>
-              </w:numPr>
-            </w:pPr>
-            <w:r>
-              <w:t>Check if the vehicle is on the same lane</w:t>
-            </w:r>
-          </w:p>
-          <w:p>
-            <w:pPr>
-              <w:pStyle w:val="Listenabsatz"/>
-              <w:numPr>
-                <w:ilvl w:val="0"/>
-                <w:numId w:val="11"/>
-              </w:numPr>
-            </w:pPr>
-            <w:r>
-              <w:t>Check if the vehicle is in a br</w:t>
-            </w:r>
-            <w:r>
-              <w:t>ak</w:t>
-            </w:r>
-            <w:r>
-              <w:t>e</w:t>
-            </w:r>
-            <w:r>
-              <w:t xml:space="preserve">ing state </w:t>
-            </w:r>
-          </w:p>
-          <w:p>
-            <w:pPr>
-              <w:pStyle w:val="Listenabsatz"/>
-              <w:numPr>
-                <w:ilvl w:val="0"/>
-                <w:numId w:val="11"/>
-              </w:numPr>
-            </w:pPr>
-            <w:r>
-              <w:t>Check if the distance to th</w:t>
-            </w:r>
-            <w:r>
-              <w:t>e br</w:t>
-            </w:r>
-            <w:r>
-              <w:t>aking vehicle  is in a dangerous level</w:t>
-            </w:r>
-          </w:p>
-          <w:p>
-            <w:pPr>
-              <w:pStyle w:val="Listenabsatz"/>
-              <w:numPr>
-                <w:ilvl w:val="0"/>
-                <w:numId w:val="11"/>
-              </w:numPr>
-            </w:pPr>
-            <w:r>
-              <w:t>If all 1-4 are true, issue warning to user interface</w:t>
-            </w:r>
-          </w:p>
-        </w:tc>
-      </w:tr>
-      <w:tr>
-        <w:tc>
-          <w:tcPr>
-            <w:tcW w:w="4603" w:type="dxa"/>
-          </w:tcPr>
-          <w:p>
-            <w:r>
-              <w:t>Extensions</w:t>
-            </w:r>
-          </w:p>
-        </w:tc>
-        <w:tc>
-          <w:tcPr>
-            <w:tcW w:w="4603" w:type="dxa"/>
-          </w:tcPr>
-          <w:p>
-            <w:r>
-              <w:t xml:space="preserve">M1, M2, M3, M4: Use </w:t>
-            </w:r>
-            <w:r>
-              <w:t>these for the results in step 1-4</w:t>
-            </w:r>
-          </w:p>
-        </w:tc>
-      </w:tr>
-      <w:tr>
-        <w:tc>
-          <w:tcPr>
-            <w:tcW w:w="4603" w:type="dxa"/>
-          </w:tcPr>
-          <w:p>
-            <w:r>
-              <w:t>Open Issues</w:t>
-            </w:r>
-          </w:p>
-        </w:tc>
-        <w:tc>
-          <w:tcPr>
-            <w:tcW w:w="4603" w:type="dxa"/>
-          </w:tcPr>
-          <w:p>
-            <w:r>
-              <w:t>-</w:t>
-            </w:r>
-          </w:p>
-        </w:tc>
-      </w:tr>
-    </w:tbl>
-    <w:p/>
-    <w:tbl>
-      <w:tblPr>
-        <w:tblStyle w:val="Tabellenraster"/>
-        <w:tblW w:w="0" w:type="auto"/>
-        <w:tblLook w:val="04A0" w:firstRow="1" w:lastRow="0" w:firstColumn="1" w:lastColumn="0" w:noHBand="0" w:noVBand="1"/>
-      </w:tblPr>
-      <w:tblGrid>
-        <w:gridCol w:w="4603"/>
-        <w:gridCol w:w="4603"/>
-      </w:tblGrid>
-      <w:tr>
-        <w:tc>
-          <w:tcPr>
-            <w:tcW w:w="4603" w:type="dxa"/>
-          </w:tcPr>
-          <w:p>
-            <w:bookmarkStart w:id="6" w:name="OLE_LINK27"/>
-            <w:bookmarkStart w:id="7" w:name="OLE_LINK28"/>
-            <w:r>
-              <w:t>Use Case ID</w:t>
-            </w:r>
-          </w:p>
-        </w:tc>
-        <w:tc>
-          <w:tcPr>
-            <w:tcW w:w="4603" w:type="dxa"/>
-          </w:tcPr>
-          <w:p>
-            <w:r>
-              <w:t>W3</w:t>
-            </w:r>
-          </w:p>
-        </w:tc>
-      </w:tr>
-      <w:tr>
-        <w:tc>
-          <w:tcPr>
-            <w:tcW w:w="4603" w:type="dxa"/>
-          </w:tcPr>
-          <w:p>
-            <w:r>
-              <w:t>Name/Summary</w:t>
-            </w:r>
-          </w:p>
-        </w:tc>
-        <w:tc>
-          <w:tcPr>
-            <w:tcW w:w="4603" w:type="dxa"/>
-          </w:tcPr>
-          <w:p>
-            <w:r>
-              <w:t>Information on street signs</w:t>
-            </w:r>
-          </w:p>
-        </w:tc>
-      </w:tr>
-      <w:tr>
-        <w:tc>
-          <w:tcPr>
-            <w:tcW w:w="4603" w:type="dxa"/>
-          </w:tcPr>
-          <w:p>
-            <w:r>
-              <w:t>Priority</w:t>
-            </w:r>
-          </w:p>
-        </w:tc>
-        <w:tc>
-          <w:tcPr>
-            <w:tcW w:w="4603" w:type="dxa"/>
-          </w:tcPr>
-          <w:p>
-            <w:r>
-              <w:t>middle</w:t>
-            </w:r>
-          </w:p>
-        </w:tc>
-      </w:tr>
-      <w:tr>
-        <w:tc>
-          <w:tcPr>
-            <w:tcW w:w="4603" w:type="dxa"/>
-          </w:tcPr>
-          <w:p>
-            <w:r>
-              <w:t>Preconditions</w:t>
-            </w:r>
-          </w:p>
-        </w:tc>
-        <w:tc>
-          <w:tcPr>
-            <w:tcW w:w="4603" w:type="dxa"/>
-          </w:tcPr>
-          <w:p>
-            <w:r>
-              <w:t>-</w:t>
-            </w:r>
-          </w:p>
-        </w:tc>
-      </w:tr>
-      <w:tr>
-        <w:tc>
-          <w:tcPr>
-            <w:tcW w:w="4603" w:type="dxa"/>
-          </w:tcPr>
-          <w:p>
-            <w:r>
-              <w:t>Postconditions</w:t>
-            </w:r>
-          </w:p>
-        </w:tc>
-        <w:tc>
-          <w:tcPr>
-            <w:tcW w:w="4603" w:type="dxa"/>
-          </w:tcPr>
-          <w:p>
-            <w:r>
-              <w:t xml:space="preserve">User has been informed about any </w:t>
-            </w:r>
-            <w:r>
-              <w:t>street signs detected</w:t>
-            </w:r>
-          </w:p>
-        </w:tc>
-      </w:tr>
-      <w:tr>
-        <w:tc>
-          <w:tcPr>
-            <w:tcW w:w="4603" w:type="dxa"/>
-          </w:tcPr>
-          <w:p>
-            <w:r>
-              <w:t>Primary Actor</w:t>
-            </w:r>
-          </w:p>
-        </w:tc>
-        <w:tc>
-          <w:tcPr>
-            <w:tcW w:w="4603" w:type="dxa"/>
-          </w:tcPr>
-          <w:p>
-            <w:r>
-              <w:t>User</w:t>
-            </w:r>
-          </w:p>
-        </w:tc>
-      </w:tr>
-      <w:tr>
-        <w:tc>
-          <w:tcPr>
-            <w:tcW w:w="4603" w:type="dxa"/>
-          </w:tcPr>
-          <w:p>
-            <w:r>
-              <w:t>Secondary Actor(s)</w:t>
-            </w:r>
-          </w:p>
-        </w:tc>
-        <w:tc>
-          <w:tcPr>
-            <w:tcW w:w="4603" w:type="dxa"/>
-          </w:tcPr>
-          <w:p>
-            <w:r>
-              <w:t>Video stream</w:t>
-            </w:r>
-          </w:p>
-        </w:tc>
-      </w:tr>
-      <w:tr>
-        <w:tc>
-          <w:tcPr>
-            <w:tcW w:w="4603" w:type="dxa"/>
-          </w:tcPr>
-          <w:p>
-            <w:r>
-              <w:t>Trigger</w:t>
-            </w:r>
-          </w:p>
-        </w:tc>
-        <w:tc>
-          <w:tcPr>
-            <w:tcW w:w="4603" w:type="dxa"/>
-          </w:tcPr>
-          <w:p>
-            <w:r>
-              <w:t>User starts system</w:t>
-            </w:r>
-          </w:p>
-        </w:tc>
-      </w:tr>
-      <w:tr>
-        <w:tc>
-          <w:tcPr>
-            <w:tcW w:w="4603" w:type="dxa"/>
-          </w:tcPr>
-          <w:p>
-            <w:r>
-              <w:t>Main Scenario</w:t>
-            </w:r>
-          </w:p>
-        </w:tc>
-        <w:tc>
-          <w:tcPr>
-            <w:tcW w:w="4603" w:type="dxa"/>
-          </w:tcPr>
-          <w:p>
-            <w:pPr>
-              <w:pStyle w:val="Listenabsatz"/>
-              <w:numPr>
-                <w:ilvl w:val="0"/>
-                <w:numId w:val="12"/>
-              </w:numPr>
-            </w:pPr>
-            <w:r>
-              <w:t>User starts Application</w:t>
-            </w:r>
-          </w:p>
-          <w:p>
-            <w:pPr>
-              <w:pStyle w:val="Listenabsatz"/>
-              <w:numPr>
-                <w:ilvl w:val="0"/>
-                <w:numId w:val="12"/>
-              </w:numPr>
-            </w:pPr>
-            <w:r>
-              <w:t>User starts Recording</w:t>
-            </w:r>
-          </w:p>
-          <w:p>
-            <w:pPr>
-              <w:pStyle w:val="Listenabsatz"/>
-              <w:numPr>
-                <w:ilvl w:val="0"/>
-                <w:numId w:val="12"/>
-              </w:numPr>
-            </w:pPr>
-            <w:r>
-              <w:t>System shows record mode and incident button</w:t>
-            </w:r>
-          </w:p>
-          <w:p>
-            <w:pPr>
-              <w:pStyle w:val="Listenabsatz"/>
-              <w:numPr>
-                <w:ilvl w:val="0"/>
-                <w:numId w:val="12"/>
-              </w:numPr>
-            </w:pPr>
-            <w:r>
-              <w:t>(opt.) User marks incident</w:t>
-            </w:r>
-          </w:p>
-          <w:p>
-            <w:pPr>
-              <w:pStyle w:val="Listenabsatz"/>
-              <w:numPr>
-                <w:ilvl w:val="0"/>
-                <w:numId w:val="12"/>
-              </w:numPr>
-            </w:pPr>
-            <w:r>
-              <w:t>(opt.) Video footage is permanently saved and success is displayed</w:t>
-            </w:r>
-          </w:p>
-          <w:p>
-            <w:pPr>
-              <w:pStyle w:val="Listenabsatz"/>
-              <w:numPr>
-                <w:ilvl w:val="0"/>
-                <w:numId w:val="12"/>
-              </w:numPr>
-            </w:pPr>
-            <w:r>
-              <w:t>User stops Recording or quits Application</w:t>
-            </w:r>
-            <w:bookmarkStart w:id="8" w:name="_GoBack"/>
-            <w:bookmarkEnd w:id="8"/>
-          </w:p>
-        </w:tc>
-      </w:tr>
-      <w:tr>
-        <w:tc>
-          <w:tcPr>
-            <w:tcW w:w="4603" w:type="dxa"/>
-          </w:tcPr>
-          <w:p>
-            <w:r>
-              <w:t>Extensions</w:t>
-            </w:r>
-          </w:p>
-        </w:tc>
-        <w:tc>
-          <w:tcPr>
-            <w:tcW w:w="4603" w:type="dxa"/>
-          </w:tcPr>
-          <w:p>
-            <w:r>
-              <w:t>-</w:t>
-            </w:r>
-          </w:p>
-        </w:tc>
-      </w:tr>
-      <w:tr>
-        <w:tc>
-          <w:tcPr>
-            <w:tcW w:w="4603" w:type="dxa"/>
-          </w:tcPr>
-          <w:p>
-            <w:r>
-              <w:t>Open Issues</w:t>
-            </w:r>
-          </w:p>
-        </w:tc>
-        <w:tc>
-          <w:tcPr>
-            <w:tcW w:w="4603" w:type="dxa"/>
-          </w:tcPr>
-          <w:p>
-            <w:r>
-              <w:t>-</w:t>
-            </w:r>
-          </w:p>
-        </w:tc>
-      </w:tr>
-      <w:bookmarkEnd w:id="6"/>
-      <w:bookmarkEnd w:id="7"/>
-    </w:tbl>
-    <w:p/>
-    <w:tbl>
-      <w:tblPr>
-        <w:tblStyle w:val="Tabellenraster"/>
-        <w:tblW w:w="0" w:type="auto"/>
-        <w:tblLook w:val="04A0" w:firstRow="1" w:lastRow="0" w:firstColumn="1" w:lastColumn="0" w:noHBand="0" w:noVBand="1"/>
-      </w:tblPr>
-      <w:tblGrid>
-        <w:gridCol w:w="4603"/>
-        <w:gridCol w:w="4603"/>
-      </w:tblGrid>
-      <w:tr>
-        <w:tc>
-          <w:tcPr>
-            <w:tcW w:w="4603" w:type="dxa"/>
-          </w:tcPr>
-          <w:p>
-            <w:r>
-              <w:t>Use Case ID</w:t>
-            </w:r>
-          </w:p>
-        </w:tc>
-        <w:tc>
-          <w:tcPr>
-            <w:tcW w:w="4603" w:type="dxa"/>
-          </w:tcPr>
-          <w:p>
-            <w:r>
-              <w:t>W4</w:t>
-            </w:r>
-          </w:p>
-        </w:tc>
-      </w:tr>
-      <w:tr>
-        <w:tc>
-          <w:tcPr>
-            <w:tcW w:w="4603" w:type="dxa"/>
-          </w:tcPr>
-          <w:p>
-            <w:r>
-              <w:t>Name/Summary</w:t>
-            </w:r>
-          </w:p>
-        </w:tc>
-        <w:tc>
-          <w:tcPr>
-            <w:tcW w:w="4603" w:type="dxa"/>
-          </w:tcPr>
-          <w:p>
-            <w:r>
-              <w:t>Get video footage</w:t>
-            </w:r>
-          </w:p>
-        </w:tc>
-      </w:tr>
-      <w:tr>
-        <w:tc>
-          <w:tcPr>
-            <w:tcW w:w="4603" w:type="dxa"/>
-          </w:tcPr>
-          <w:p>
-            <w:r>
-              <w:t>Priority</w:t>
-            </w:r>
-          </w:p>
-        </w:tc>
-        <w:tc>
-          <w:tcPr>
-            <w:tcW w:w="4603" w:type="dxa"/>
-          </w:tcPr>
-          <w:p>
-            <w:r>
-              <w:t>middle</w:t>
-            </w:r>
-          </w:p>
-        </w:tc>
-      </w:tr>
-      <w:tr>
-        <w:tc>
-          <w:tcPr>
-            <w:tcW w:w="4603" w:type="dxa"/>
-          </w:tcPr>
-          <w:p>
-            <w:r>
-              <w:t>Preconditions</w:t>
-            </w:r>
-          </w:p>
-        </w:tc>
-        <w:tc>
-          <w:tcPr>
-            <w:tcW w:w="4603" w:type="dxa"/>
-          </w:tcPr>
-          <w:p>
-            <w:r>
-              <w:t>-</w:t>
-            </w:r>
-          </w:p>
-        </w:tc>
-      </w:tr>
-      <w:tr>
-        <w:tc>
-          <w:tcPr>
-            <w:tcW w:w="4603" w:type="dxa"/>
-          </w:tcPr>
-          <w:p>
-            <w:r>
-              <w:t>Postconditions</w:t>
-            </w:r>
-          </w:p>
-        </w:tc>
-        <w:tc>
-          <w:tcPr>
-            <w:tcW w:w="4603" w:type="dxa"/>
-          </w:tcPr>
-          <w:p>
-            <w:r>
-              <w:t>If incident has been marked, video has been saved</w:t>
-            </w:r>
-          </w:p>
-        </w:tc>
-      </w:tr>
-      <w:tr>
-        <w:tc>
-          <w:tcPr>
-            <w:tcW w:w="4603" w:type="dxa"/>
-          </w:tcPr>
-          <w:p>
-            <w:r>
-              <w:t>Primary Actor</w:t>
-            </w:r>
-          </w:p>
-        </w:tc>
-        <w:tc>
-          <w:tcPr>
-            <w:tcW w:w="4603" w:type="dxa"/>
-          </w:tcPr>
-          <w:p>
-            <w:r>
-              <w:t>User</w:t>
-            </w:r>
-          </w:p>
-        </w:tc>
-      </w:tr>
-      <w:tr>
-        <w:tc>
-          <w:tcPr>
-            <w:tcW w:w="4603" w:type="dxa"/>
-          </w:tcPr>
-          <w:p>
-            <w:r>
-              <w:t>Secondary Actor(s)</w:t>
-            </w:r>
-          </w:p>
-        </w:tc>
-        <w:tc>
-          <w:tcPr>
-            <w:tcW w:w="4603" w:type="dxa"/>
-          </w:tcPr>
-          <w:p>
-            <w:r>
-              <w:t>Video Stream</w:t>
-            </w:r>
-          </w:p>
-        </w:tc>
-      </w:tr>
-      <w:tr>
-        <w:tc>
-          <w:tcPr>
-            <w:tcW w:w="4603" w:type="dxa"/>
-          </w:tcPr>
-          <w:p>
-            <w:r>
-              <w:t>Trigger</w:t>
-            </w:r>
-          </w:p>
-        </w:tc>
-        <w:tc>
-          <w:tcPr>
-            <w:tcW w:w="4603" w:type="dxa"/>
-          </w:tcPr>
-          <w:p>
-            <w:r>
-              <w:t>User starts system</w:t>
-            </w:r>
-          </w:p>
-        </w:tc>
-      </w:tr>
-      <w:tr>
-        <w:tc>
-          <w:tcPr>
-            <w:tcW w:w="4603" w:type="dxa"/>
-          </w:tcPr>
-          <w:p>
-            <w:r>
-              <w:t>Main Scenario</w:t>
-            </w:r>
-          </w:p>
-        </w:tc>
-        <w:tc>
-          <w:tcPr>
-            <w:tcW w:w="4603" w:type="dxa"/>
-          </w:tcPr>
-          <w:p>
-            <w:pPr>
-              <w:pStyle w:val="Listenabsatz"/>
-              <w:numPr>
-                <w:ilvl w:val="0"/>
-                <w:numId w:val="13"/>
-              </w:numPr>
-            </w:pPr>
-            <w:bookmarkStart w:id="9" w:name="OLE_LINK29"/>
-            <w:bookmarkStart w:id="10" w:name="OLE_LINK30"/>
-            <w:r>
-              <w:t>User starts Application</w:t>
-            </w:r>
-          </w:p>
-          <w:p>
-            <w:pPr>
-              <w:pStyle w:val="Listenabsatz"/>
-              <w:numPr>
-                <w:ilvl w:val="0"/>
-                <w:numId w:val="13"/>
-              </w:numPr>
-            </w:pPr>
-            <w:r>
-              <w:t>User starts Recording</w:t>
-            </w:r>
-          </w:p>
-          <w:p>
-            <w:pPr>
-              <w:pStyle w:val="Listenabsatz"/>
-              <w:numPr>
-                <w:ilvl w:val="0"/>
-                <w:numId w:val="13"/>
-              </w:numPr>
-            </w:pPr>
-            <w:r>
-              <w:t>System shows record mode and incident button</w:t>
-            </w:r>
-          </w:p>
-          <w:p>
-            <w:pPr>
-              <w:pStyle w:val="Listenabsatz"/>
-              <w:numPr>
-                <w:ilvl w:val="0"/>
-                <w:numId w:val="13"/>
-              </w:numPr>
-            </w:pPr>
-            <w:r>
-              <w:t>(opt.) User marks incident</w:t>
-            </w:r>
-          </w:p>
-          <w:p>
-            <w:pPr>
-              <w:pStyle w:val="Listenabsatz"/>
-              <w:numPr>
-                <w:ilvl w:val="0"/>
-                <w:numId w:val="13"/>
-              </w:numPr>
-            </w:pPr>
-            <w:r>
-              <w:t>(opt.) Video footage is permanently saved</w:t>
-            </w:r>
-            <w:r>
-              <w:t xml:space="preserve"> and success is displayed</w:t>
-            </w:r>
-          </w:p>
-          <w:p>
-            <w:pPr>
-              <w:pStyle w:val="Listenabsatz"/>
-              <w:numPr>
-                <w:ilvl w:val="0"/>
-                <w:numId w:val="13"/>
-              </w:numPr>
-            </w:pPr>
-            <w:r>
-              <w:t>User stops Recording</w:t>
-            </w:r>
-            <w:r>
-              <w:t xml:space="preserve"> or quits Application</w:t>
-            </w:r>
-            <w:bookmarkEnd w:id="9"/>
-            <w:bookmarkEnd w:id="10"/>
-          </w:p>
-        </w:tc>
-      </w:tr>
-      <w:tr>
-        <w:tc>
-          <w:tcPr>
-            <w:tcW w:w="4603" w:type="dxa"/>
-          </w:tcPr>
-          <w:p>
-            <w:r>
-              <w:t>Extensions</w:t>
-            </w:r>
-          </w:p>
-        </w:tc>
-        <w:tc>
-          <w:tcPr>
-            <w:tcW w:w="4603" w:type="dxa"/>
-          </w:tcPr>
-          <w:p>
-            <w:r>
-              <w:t>3a No Video stream available or no disk space</w:t>
-            </w:r>
-          </w:p>
-          <w:p>
-            <w:r>
-              <w:t>3b System displays record failure</w:t>
-            </w:r>
-          </w:p>
-        </w:tc>
-      </w:tr>
-      <w:tr>
-        <w:tc>
-          <w:tcPr>
-            <w:tcW w:w="4603" w:type="dxa"/>
-          </w:tcPr>
-          <w:p>
-            <w:r>
-              <w:t>Open Issues</w:t>
-            </w:r>
-          </w:p>
-        </w:tc>
-        <w:tc>
-          <w:tcPr>
-            <w:tcW w:w="4603" w:type="dxa"/>
-          </w:tcPr>
-          <w:p>
-            <w:r>
-              <w:t>-</w:t>
-            </w:r>
-          </w:p>
-        </w:tc>
-      </w:tr>
-    </w:tbl>
-    <w:p/>
-    <w:p/>
-    <w:p/>
     <w:sectPr>
-      <w:headerReference w:type="default" r:id="rId8"/>
+      <w:headerReference w:type="default" r:id="rId9"/>
       <w:pgSz w:w="11900" w:h="16840"/>
       <w:pgMar w:top="1417" w:right="1417" w:bottom="1134" w:left="1417" w:header="708" w:footer="708" w:gutter="0"/>
       <w:cols w:space="708"/>
@@ -3800,6 +2198,92 @@
     </w:lvl>
   </w:abstractNum>
   <w:abstractNum w:abstractNumId="3">
+    <w:nsid w:val="0CCC16CC"/>
+    <w:multiLevelType w:val="hybridMultilevel"/>
+    <w:tmpl w:val="3C0891C6"/>
+    <w:lvl w:ilvl="0" w:tplc="0407000F">
+      <w:start w:val="1"/>
+      <w:numFmt w:val="decimal"/>
+      <w:lvlText w:val="%1."/>
+      <w:lvlJc w:val="left"/>
+      <w:pPr>
+        <w:ind w:left="360" w:hanging="360"/>
+      </w:pPr>
+    </w:lvl>
+    <w:lvl w:ilvl="1" w:tplc="04070019" w:tentative="1">
+      <w:start w:val="1"/>
+      <w:numFmt w:val="lowerLetter"/>
+      <w:lvlText w:val="%2."/>
+      <w:lvlJc w:val="left"/>
+      <w:pPr>
+        <w:ind w:left="1080" w:hanging="360"/>
+      </w:pPr>
+    </w:lvl>
+    <w:lvl w:ilvl="2" w:tplc="0407001B" w:tentative="1">
+      <w:start w:val="1"/>
+      <w:numFmt w:val="lowerRoman"/>
+      <w:lvlText w:val="%3."/>
+      <w:lvlJc w:val="right"/>
+      <w:pPr>
+        <w:ind w:left="1800" w:hanging="180"/>
+      </w:pPr>
+    </w:lvl>
+    <w:lvl w:ilvl="3" w:tplc="0407000F" w:tentative="1">
+      <w:start w:val="1"/>
+      <w:numFmt w:val="decimal"/>
+      <w:lvlText w:val="%4."/>
+      <w:lvlJc w:val="left"/>
+      <w:pPr>
+        <w:ind w:left="2520" w:hanging="360"/>
+      </w:pPr>
+    </w:lvl>
+    <w:lvl w:ilvl="4" w:tplc="04070019" w:tentative="1">
+      <w:start w:val="1"/>
+      <w:numFmt w:val="lowerLetter"/>
+      <w:lvlText w:val="%5."/>
+      <w:lvlJc w:val="left"/>
+      <w:pPr>
+        <w:ind w:left="3240" w:hanging="360"/>
+      </w:pPr>
+    </w:lvl>
+    <w:lvl w:ilvl="5" w:tplc="0407001B" w:tentative="1">
+      <w:start w:val="1"/>
+      <w:numFmt w:val="lowerRoman"/>
+      <w:lvlText w:val="%6."/>
+      <w:lvlJc w:val="right"/>
+      <w:pPr>
+        <w:ind w:left="3960" w:hanging="180"/>
+      </w:pPr>
+    </w:lvl>
+    <w:lvl w:ilvl="6" w:tplc="0407000F" w:tentative="1">
+      <w:start w:val="1"/>
+      <w:numFmt w:val="decimal"/>
+      <w:lvlText w:val="%7."/>
+      <w:lvlJc w:val="left"/>
+      <w:pPr>
+        <w:ind w:left="4680" w:hanging="360"/>
+      </w:pPr>
+    </w:lvl>
+    <w:lvl w:ilvl="7" w:tplc="04070019" w:tentative="1">
+      <w:start w:val="1"/>
+      <w:numFmt w:val="lowerLetter"/>
+      <w:lvlText w:val="%8."/>
+      <w:lvlJc w:val="left"/>
+      <w:pPr>
+        <w:ind w:left="5400" w:hanging="360"/>
+      </w:pPr>
+    </w:lvl>
+    <w:lvl w:ilvl="8" w:tplc="0407001B" w:tentative="1">
+      <w:start w:val="1"/>
+      <w:numFmt w:val="lowerRoman"/>
+      <w:lvlText w:val="%9."/>
+      <w:lvlJc w:val="right"/>
+      <w:pPr>
+        <w:ind w:left="6120" w:hanging="180"/>
+      </w:pPr>
+    </w:lvl>
+  </w:abstractNum>
+  <w:abstractNum w:abstractNumId="4">
     <w:nsid w:val="112F6F45"/>
     <w:multiLevelType w:val="hybridMultilevel"/>
     <w:tmpl w:val="3C0891C6"/>
@@ -3885,7 +2369,93 @@
       </w:pPr>
     </w:lvl>
   </w:abstractNum>
-  <w:abstractNum w:abstractNumId="4">
+  <w:abstractNum w:abstractNumId="5">
+    <w:nsid w:val="11EB24F5"/>
+    <w:multiLevelType w:val="hybridMultilevel"/>
+    <w:tmpl w:val="3C0891C6"/>
+    <w:lvl w:ilvl="0" w:tplc="0407000F">
+      <w:start w:val="1"/>
+      <w:numFmt w:val="decimal"/>
+      <w:lvlText w:val="%1."/>
+      <w:lvlJc w:val="left"/>
+      <w:pPr>
+        <w:ind w:left="360" w:hanging="360"/>
+      </w:pPr>
+    </w:lvl>
+    <w:lvl w:ilvl="1" w:tplc="04070019" w:tentative="1">
+      <w:start w:val="1"/>
+      <w:numFmt w:val="lowerLetter"/>
+      <w:lvlText w:val="%2."/>
+      <w:lvlJc w:val="left"/>
+      <w:pPr>
+        <w:ind w:left="1080" w:hanging="360"/>
+      </w:pPr>
+    </w:lvl>
+    <w:lvl w:ilvl="2" w:tplc="0407001B" w:tentative="1">
+      <w:start w:val="1"/>
+      <w:numFmt w:val="lowerRoman"/>
+      <w:lvlText w:val="%3."/>
+      <w:lvlJc w:val="right"/>
+      <w:pPr>
+        <w:ind w:left="1800" w:hanging="180"/>
+      </w:pPr>
+    </w:lvl>
+    <w:lvl w:ilvl="3" w:tplc="0407000F" w:tentative="1">
+      <w:start w:val="1"/>
+      <w:numFmt w:val="decimal"/>
+      <w:lvlText w:val="%4."/>
+      <w:lvlJc w:val="left"/>
+      <w:pPr>
+        <w:ind w:left="2520" w:hanging="360"/>
+      </w:pPr>
+    </w:lvl>
+    <w:lvl w:ilvl="4" w:tplc="04070019" w:tentative="1">
+      <w:start w:val="1"/>
+      <w:numFmt w:val="lowerLetter"/>
+      <w:lvlText w:val="%5."/>
+      <w:lvlJc w:val="left"/>
+      <w:pPr>
+        <w:ind w:left="3240" w:hanging="360"/>
+      </w:pPr>
+    </w:lvl>
+    <w:lvl w:ilvl="5" w:tplc="0407001B" w:tentative="1">
+      <w:start w:val="1"/>
+      <w:numFmt w:val="lowerRoman"/>
+      <w:lvlText w:val="%6."/>
+      <w:lvlJc w:val="right"/>
+      <w:pPr>
+        <w:ind w:left="3960" w:hanging="180"/>
+      </w:pPr>
+    </w:lvl>
+    <w:lvl w:ilvl="6" w:tplc="0407000F" w:tentative="1">
+      <w:start w:val="1"/>
+      <w:numFmt w:val="decimal"/>
+      <w:lvlText w:val="%7."/>
+      <w:lvlJc w:val="left"/>
+      <w:pPr>
+        <w:ind w:left="4680" w:hanging="360"/>
+      </w:pPr>
+    </w:lvl>
+    <w:lvl w:ilvl="7" w:tplc="04070019" w:tentative="1">
+      <w:start w:val="1"/>
+      <w:numFmt w:val="lowerLetter"/>
+      <w:lvlText w:val="%8."/>
+      <w:lvlJc w:val="left"/>
+      <w:pPr>
+        <w:ind w:left="5400" w:hanging="360"/>
+      </w:pPr>
+    </w:lvl>
+    <w:lvl w:ilvl="8" w:tplc="0407001B" w:tentative="1">
+      <w:start w:val="1"/>
+      <w:numFmt w:val="lowerRoman"/>
+      <w:lvlText w:val="%9."/>
+      <w:lvlJc w:val="right"/>
+      <w:pPr>
+        <w:ind w:left="6120" w:hanging="180"/>
+      </w:pPr>
+    </w:lvl>
+  </w:abstractNum>
+  <w:abstractNum w:abstractNumId="6">
     <w:nsid w:val="12491E75"/>
     <w:multiLevelType w:val="hybridMultilevel"/>
     <w:tmpl w:val="3C0891C6"/>
@@ -3971,7 +2541,7 @@
       </w:pPr>
     </w:lvl>
   </w:abstractNum>
-  <w:abstractNum w:abstractNumId="5">
+  <w:abstractNum w:abstractNumId="7">
     <w:nsid w:val="147A39DD"/>
     <w:multiLevelType w:val="hybridMultilevel"/>
     <w:tmpl w:val="3C0891C6"/>
@@ -4057,7 +2627,7 @@
       </w:pPr>
     </w:lvl>
   </w:abstractNum>
-  <w:abstractNum w:abstractNumId="6">
+  <w:abstractNum w:abstractNumId="8">
     <w:nsid w:val="22321AED"/>
     <w:multiLevelType w:val="hybridMultilevel"/>
     <w:tmpl w:val="3C0891C6"/>
@@ -4143,7 +2713,93 @@
       </w:pPr>
     </w:lvl>
   </w:abstractNum>
-  <w:abstractNum w:abstractNumId="7">
+  <w:abstractNum w:abstractNumId="9">
+    <w:nsid w:val="391D3D1F"/>
+    <w:multiLevelType w:val="hybridMultilevel"/>
+    <w:tmpl w:val="3C0891C6"/>
+    <w:lvl w:ilvl="0" w:tplc="0407000F">
+      <w:start w:val="1"/>
+      <w:numFmt w:val="decimal"/>
+      <w:lvlText w:val="%1."/>
+      <w:lvlJc w:val="left"/>
+      <w:pPr>
+        <w:ind w:left="360" w:hanging="360"/>
+      </w:pPr>
+    </w:lvl>
+    <w:lvl w:ilvl="1" w:tplc="04070019" w:tentative="1">
+      <w:start w:val="1"/>
+      <w:numFmt w:val="lowerLetter"/>
+      <w:lvlText w:val="%2."/>
+      <w:lvlJc w:val="left"/>
+      <w:pPr>
+        <w:ind w:left="1080" w:hanging="360"/>
+      </w:pPr>
+    </w:lvl>
+    <w:lvl w:ilvl="2" w:tplc="0407001B" w:tentative="1">
+      <w:start w:val="1"/>
+      <w:numFmt w:val="lowerRoman"/>
+      <w:lvlText w:val="%3."/>
+      <w:lvlJc w:val="right"/>
+      <w:pPr>
+        <w:ind w:left="1800" w:hanging="180"/>
+      </w:pPr>
+    </w:lvl>
+    <w:lvl w:ilvl="3" w:tplc="0407000F" w:tentative="1">
+      <w:start w:val="1"/>
+      <w:numFmt w:val="decimal"/>
+      <w:lvlText w:val="%4."/>
+      <w:lvlJc w:val="left"/>
+      <w:pPr>
+        <w:ind w:left="2520" w:hanging="360"/>
+      </w:pPr>
+    </w:lvl>
+    <w:lvl w:ilvl="4" w:tplc="04070019" w:tentative="1">
+      <w:start w:val="1"/>
+      <w:numFmt w:val="lowerLetter"/>
+      <w:lvlText w:val="%5."/>
+      <w:lvlJc w:val="left"/>
+      <w:pPr>
+        <w:ind w:left="3240" w:hanging="360"/>
+      </w:pPr>
+    </w:lvl>
+    <w:lvl w:ilvl="5" w:tplc="0407001B" w:tentative="1">
+      <w:start w:val="1"/>
+      <w:numFmt w:val="lowerRoman"/>
+      <w:lvlText w:val="%6."/>
+      <w:lvlJc w:val="right"/>
+      <w:pPr>
+        <w:ind w:left="3960" w:hanging="180"/>
+      </w:pPr>
+    </w:lvl>
+    <w:lvl w:ilvl="6" w:tplc="0407000F" w:tentative="1">
+      <w:start w:val="1"/>
+      <w:numFmt w:val="decimal"/>
+      <w:lvlText w:val="%7."/>
+      <w:lvlJc w:val="left"/>
+      <w:pPr>
+        <w:ind w:left="4680" w:hanging="360"/>
+      </w:pPr>
+    </w:lvl>
+    <w:lvl w:ilvl="7" w:tplc="04070019" w:tentative="1">
+      <w:start w:val="1"/>
+      <w:numFmt w:val="lowerLetter"/>
+      <w:lvlText w:val="%8."/>
+      <w:lvlJc w:val="left"/>
+      <w:pPr>
+        <w:ind w:left="5400" w:hanging="360"/>
+      </w:pPr>
+    </w:lvl>
+    <w:lvl w:ilvl="8" w:tplc="0407001B" w:tentative="1">
+      <w:start w:val="1"/>
+      <w:numFmt w:val="lowerRoman"/>
+      <w:lvlText w:val="%9."/>
+      <w:lvlJc w:val="right"/>
+      <w:pPr>
+        <w:ind w:left="6120" w:hanging="180"/>
+      </w:pPr>
+    </w:lvl>
+  </w:abstractNum>
+  <w:abstractNum w:abstractNumId="10">
     <w:nsid w:val="4723550D"/>
     <w:multiLevelType w:val="hybridMultilevel"/>
     <w:tmpl w:val="3C0891C6"/>
@@ -4229,7 +2885,7 @@
       </w:pPr>
     </w:lvl>
   </w:abstractNum>
-  <w:abstractNum w:abstractNumId="8">
+  <w:abstractNum w:abstractNumId="11">
     <w:nsid w:val="47E730D8"/>
     <w:multiLevelType w:val="hybridMultilevel"/>
     <w:tmpl w:val="3C0891C6"/>
@@ -4315,7 +2971,7 @@
       </w:pPr>
     </w:lvl>
   </w:abstractNum>
-  <w:abstractNum w:abstractNumId="9">
+  <w:abstractNum w:abstractNumId="12">
     <w:nsid w:val="4EFE1EB6"/>
     <w:multiLevelType w:val="multilevel"/>
     <w:tmpl w:val="3C0891C6"/>
@@ -4401,7 +3057,7 @@
       </w:pPr>
     </w:lvl>
   </w:abstractNum>
-  <w:abstractNum w:abstractNumId="10">
+  <w:abstractNum w:abstractNumId="13">
     <w:nsid w:val="5EF92E32"/>
     <w:multiLevelType w:val="hybridMultilevel"/>
     <w:tmpl w:val="3C0891C6"/>
@@ -4487,7 +3143,7 @@
       </w:pPr>
     </w:lvl>
   </w:abstractNum>
-  <w:abstractNum w:abstractNumId="11">
+  <w:abstractNum w:abstractNumId="14">
     <w:nsid w:val="651F166E"/>
     <w:multiLevelType w:val="hybridMultilevel"/>
     <w:tmpl w:val="3C0891C6"/>
@@ -4573,7 +3229,7 @@
       </w:pPr>
     </w:lvl>
   </w:abstractNum>
-  <w:abstractNum w:abstractNumId="12">
+  <w:abstractNum w:abstractNumId="15">
     <w:nsid w:val="72EA399B"/>
     <w:multiLevelType w:val="hybridMultilevel"/>
     <w:tmpl w:val="3C0891C6"/>
@@ -4660,43 +3316,52 @@
     </w:lvl>
   </w:abstractNum>
   <w:num w:numId="1">
-    <w:abstractNumId w:val="7"/>
+    <w:abstractNumId w:val="10"/>
   </w:num>
   <w:num w:numId="2">
     <w:abstractNumId w:val="1"/>
   </w:num>
   <w:num w:numId="3">
-    <w:abstractNumId w:val="8"/>
+    <w:abstractNumId w:val="11"/>
   </w:num>
   <w:num w:numId="4">
     <w:abstractNumId w:val="2"/>
   </w:num>
   <w:num w:numId="5">
-    <w:abstractNumId w:val="11"/>
+    <w:abstractNumId w:val="14"/>
   </w:num>
   <w:num w:numId="6">
-    <w:abstractNumId w:val="9"/>
+    <w:abstractNumId w:val="12"/>
   </w:num>
   <w:num w:numId="7">
-    <w:abstractNumId w:val="4"/>
+    <w:abstractNumId w:val="6"/>
   </w:num>
   <w:num w:numId="8">
-    <w:abstractNumId w:val="5"/>
+    <w:abstractNumId w:val="7"/>
   </w:num>
   <w:num w:numId="9">
     <w:abstractNumId w:val="0"/>
   </w:num>
   <w:num w:numId="10">
-    <w:abstractNumId w:val="12"/>
+    <w:abstractNumId w:val="15"/>
   </w:num>
   <w:num w:numId="11">
-    <w:abstractNumId w:val="6"/>
+    <w:abstractNumId w:val="8"/>
   </w:num>
   <w:num w:numId="12">
-    <w:abstractNumId w:val="10"/>
+    <w:abstractNumId w:val="13"/>
   </w:num>
   <w:num w:numId="13">
+    <w:abstractNumId w:val="4"/>
+  </w:num>
+  <w:num w:numId="14">
     <w:abstractNumId w:val="3"/>
+  </w:num>
+  <w:num w:numId="15">
+    <w:abstractNumId w:val="9"/>
+  </w:num>
+  <w:num w:numId="16">
+    <w:abstractNumId w:val="5"/>
   </w:num>
 </w:numbering>
 </file>
@@ -4954,7 +3619,6 @@
   <w:style w:type="character" w:default="1" w:styleId="Absatzstandardschriftart">
     <w:name w:val="Default Paragraph Font"/>
     <w:uiPriority w:val="1"/>
-    <w:semiHidden/>
     <w:unhideWhenUsed/>
   </w:style>
   <w:style w:type="table" w:default="1" w:styleId="NormaleTabelle">
@@ -5149,6 +3813,33 @@
       <w:i/>
       <w:iCs/>
       <w:color w:val="4F81BD" w:themeColor="accent1"/>
+    </w:rPr>
+  </w:style>
+  <w:style w:type="paragraph" w:styleId="Sprechblasentext">
+    <w:name w:val="Balloon Text"/>
+    <w:basedOn w:val="Standard"/>
+    <w:link w:val="SprechblasentextZeichen"/>
+    <w:uiPriority w:val="99"/>
+    <w:semiHidden/>
+    <w:unhideWhenUsed/>
+    <w:rsid w:val="007D23C1"/>
+    <w:rPr>
+      <w:rFonts w:ascii="Lucida Grande" w:hAnsi="Lucida Grande" w:cs="Lucida Grande"/>
+      <w:sz w:val="18"/>
+      <w:szCs w:val="18"/>
+    </w:rPr>
+  </w:style>
+  <w:style w:type="character" w:customStyle="1" w:styleId="SprechblasentextZeichen">
+    <w:name w:val="Sprechblasentext Zeichen"/>
+    <w:basedOn w:val="Absatzstandardschriftart"/>
+    <w:link w:val="Sprechblasentext"/>
+    <w:uiPriority w:val="99"/>
+    <w:semiHidden/>
+    <w:rsid w:val="007D23C1"/>
+    <w:rPr>
+      <w:rFonts w:ascii="Lucida Grande" w:hAnsi="Lucida Grande" w:cs="Lucida Grande"/>
+      <w:sz w:val="18"/>
+      <w:szCs w:val="18"/>
     </w:rPr>
   </w:style>
 </w:styles>
@@ -5407,7 +4098,6 @@
   <w:style w:type="character" w:default="1" w:styleId="Absatzstandardschriftart">
     <w:name w:val="Default Paragraph Font"/>
     <w:uiPriority w:val="1"/>
-    <w:semiHidden/>
     <w:unhideWhenUsed/>
   </w:style>
   <w:style w:type="table" w:default="1" w:styleId="NormaleTabelle">
@@ -5602,6 +4292,33 @@
       <w:i/>
       <w:iCs/>
       <w:color w:val="4F81BD" w:themeColor="accent1"/>
+    </w:rPr>
+  </w:style>
+  <w:style w:type="paragraph" w:styleId="Sprechblasentext">
+    <w:name w:val="Balloon Text"/>
+    <w:basedOn w:val="Standard"/>
+    <w:link w:val="SprechblasentextZeichen"/>
+    <w:uiPriority w:val="99"/>
+    <w:semiHidden/>
+    <w:unhideWhenUsed/>
+    <w:rsid w:val="007D23C1"/>
+    <w:rPr>
+      <w:rFonts w:ascii="Lucida Grande" w:hAnsi="Lucida Grande" w:cs="Lucida Grande"/>
+      <w:sz w:val="18"/>
+      <w:szCs w:val="18"/>
+    </w:rPr>
+  </w:style>
+  <w:style w:type="character" w:customStyle="1" w:styleId="SprechblasentextZeichen">
+    <w:name w:val="Sprechblasentext Zeichen"/>
+    <w:basedOn w:val="Absatzstandardschriftart"/>
+    <w:link w:val="Sprechblasentext"/>
+    <w:uiPriority w:val="99"/>
+    <w:semiHidden/>
+    <w:rsid w:val="007D23C1"/>
+    <w:rPr>
+      <w:rFonts w:ascii="Lucida Grande" w:hAnsi="Lucida Grande" w:cs="Lucida Grande"/>
+      <w:sz w:val="18"/>
+      <w:szCs w:val="18"/>
     </w:rPr>
   </w:style>
 </w:styles>

</xml_diff>